<commit_message>
host and communicate ok
</commit_message>
<xml_diff>
--- a/Doc/高级时钟项目架构设计.docx
+++ b/Doc/高级时钟项目架构设计.docx
@@ -476,7 +476,7 @@
           <v:shape id="_x0000_i1025" type="#_x0000_t75" style="width:358.5pt;height:4in" o:ole="">
             <v:imagedata r:id="rId8" o:title=""/>
           </v:shape>
-          <o:OLEObject Type="Embed" ProgID="Visio.Drawing.11" ShapeID="_x0000_i1025" DrawAspect="Content" ObjectID="_1739736192" r:id="rId9"/>
+          <o:OLEObject Type="Embed" ProgID="Visio.Drawing.11" ShapeID="_x0000_i1025" DrawAspect="Content" ObjectID="_1747923434" r:id="rId9"/>
         </w:object>
       </w:r>
     </w:p>
@@ -1254,16 +1254,9 @@
             </w:pPr>
             <w:r>
               <w:rPr>
-                <w:rFonts w:hint="eastAsia"/>
-                <w:color w:val="000000" w:themeColor="text1"/>
-              </w:rPr>
-              <w:t>2</w:t>
-            </w:r>
-            <w:r>
-              <w:rPr>
-                <w:color w:val="000000" w:themeColor="text1"/>
-              </w:rPr>
-              <w:t>4</w:t>
+                <w:color w:val="000000" w:themeColor="text1"/>
+              </w:rPr>
+              <w:t>18</w:t>
             </w:r>
           </w:p>
         </w:tc>
@@ -1332,16 +1325,9 @@
       </w:r>
       <w:r>
         <w:rPr>
-          <w:rFonts w:hint="eastAsia"/>
-          <w:color w:val="000000" w:themeColor="text1"/>
-        </w:rPr>
-        <w:t>2</w:t>
-      </w:r>
-      <w:r>
-        <w:rPr>
-          <w:color w:val="000000" w:themeColor="text1"/>
-        </w:rPr>
-        <w:t>4</w:t>
+          <w:color w:val="000000" w:themeColor="text1"/>
+        </w:rPr>
+        <w:t>18</w:t>
       </w:r>
       <w:r>
         <w:rPr>
@@ -1670,16 +1656,9 @@
       </w:r>
       <w:r>
         <w:rPr>
-          <w:rFonts w:hint="eastAsia"/>
-          <w:color w:val="000000" w:themeColor="text1"/>
-        </w:rPr>
-        <w:t>2</w:t>
-      </w:r>
-      <w:r>
-        <w:rPr>
-          <w:color w:val="000000" w:themeColor="text1"/>
-        </w:rPr>
-        <w:t>0</w:t>
+          <w:color w:val="000000" w:themeColor="text1"/>
+        </w:rPr>
+        <w:t>1</w:t>
       </w:r>
       <w:r>
         <w:rPr>

</xml_diff>

<commit_message>
update host ota cmd
</commit_message>
<xml_diff>
--- a/Doc/高级时钟项目架构设计.docx
+++ b/Doc/高级时钟项目架构设计.docx
@@ -476,7 +476,7 @@
           <v:shape id="_x0000_i1025" type="#_x0000_t75" style="width:5in;height:4in" o:ole="">
             <v:imagedata r:id="rId8" o:title=""/>
           </v:shape>
-          <o:OLEObject Type="Embed" ProgID="Visio.Drawing.11" ShapeID="_x0000_i1025" DrawAspect="Content" ObjectID="_1748641685" r:id="rId9"/>
+          <o:OLEObject Type="Embed" ProgID="Visio.Drawing.11" ShapeID="_x0000_i1025" DrawAspect="Content" ObjectID="_1749326361" r:id="rId9"/>
         </w:object>
       </w:r>
     </w:p>
@@ -926,7 +926,6 @@
         </w:rPr>
         <w:t>帧头：</w:t>
       </w:r>
-      <w:proofErr w:type="spellStart"/>
       <w:r>
         <w:rPr>
           <w:rFonts w:hint="eastAsia"/>
@@ -934,7 +933,6 @@
         </w:rPr>
         <w:t>gjsz</w:t>
       </w:r>
-      <w:proofErr w:type="spellEnd"/>
       <w:r>
         <w:rPr>
           <w:rFonts w:hint="eastAsia"/>
@@ -1548,14 +1546,7 @@
           <w:rFonts w:hint="eastAsia"/>
           <w:color w:val="000000" w:themeColor="text1"/>
         </w:rPr>
-        <w:t>时</w:t>
-      </w:r>
-      <w:r>
-        <w:rPr>
-          <w:rFonts w:hint="eastAsia"/>
-          <w:color w:val="000000" w:themeColor="text1"/>
-        </w:rPr>
-        <w:t>（</w:t>
+        <w:t>时（</w:t>
       </w:r>
       <w:r>
         <w:rPr>
@@ -1583,14 +1574,7 @@
           <w:rFonts w:hint="eastAsia"/>
           <w:color w:val="000000" w:themeColor="text1"/>
         </w:rPr>
-        <w:t>分</w:t>
-      </w:r>
-      <w:r>
-        <w:rPr>
-          <w:rFonts w:hint="eastAsia"/>
-          <w:color w:val="000000" w:themeColor="text1"/>
-        </w:rPr>
-        <w:t>（</w:t>
+        <w:t>分（</w:t>
       </w:r>
       <w:r>
         <w:rPr>
@@ -1618,14 +1602,7 @@
           <w:rFonts w:hint="eastAsia"/>
           <w:color w:val="000000" w:themeColor="text1"/>
         </w:rPr>
-        <w:t>秒</w:t>
-      </w:r>
-      <w:r>
-        <w:rPr>
-          <w:rFonts w:hint="eastAsia"/>
-          <w:color w:val="000000" w:themeColor="text1"/>
-        </w:rPr>
-        <w:t>（</w:t>
+        <w:t>秒（</w:t>
       </w:r>
       <w:r>
         <w:rPr>
@@ -1951,7 +1928,6 @@
         </w:rPr>
         <w:t>：</w:t>
       </w:r>
-      <w:proofErr w:type="spellStart"/>
       <w:r>
         <w:rPr>
           <w:rFonts w:hint="eastAsia"/>
@@ -1959,7 +1935,6 @@
         </w:rPr>
         <w:t>errcode</w:t>
       </w:r>
-      <w:proofErr w:type="spellEnd"/>
       <w:r>
         <w:rPr>
           <w:color w:val="000000" w:themeColor="text1"/>
@@ -2560,7 +2535,6 @@
         </w:rPr>
         <w:t>其他：</w:t>
       </w:r>
-      <w:proofErr w:type="spellStart"/>
       <w:r>
         <w:rPr>
           <w:rFonts w:hint="eastAsia"/>
@@ -2568,7 +2542,6 @@
         </w:rPr>
         <w:t>errcode</w:t>
       </w:r>
-      <w:proofErr w:type="spellEnd"/>
       <w:r>
         <w:rPr>
           <w:color w:val="000000" w:themeColor="text1"/>
@@ -2588,13 +2561,19 @@
         <w:rPr>
           <w:rFonts w:hint="eastAsia"/>
         </w:rPr>
+        <w:t>开始</w:t>
+      </w:r>
+      <w:r>
+        <w:rPr>
+          <w:rFonts w:hint="eastAsia"/>
+        </w:rPr>
         <w:t>升级</w:t>
       </w:r>
       <w:r>
         <w:rPr>
           <w:rFonts w:hint="eastAsia"/>
         </w:rPr>
-        <w:t>包（</w:t>
+        <w:t>（</w:t>
       </w:r>
       <w:r>
         <w:rPr>
@@ -2704,13 +2683,7 @@
               <w:rPr>
                 <w:color w:val="000000" w:themeColor="text1"/>
               </w:rPr>
-              <w:t>0</w:t>
-            </w:r>
-            <w:r>
-              <w:rPr>
-                <w:color w:val="000000" w:themeColor="text1"/>
-              </w:rPr>
-              <w:t>3</w:t>
+              <w:t>03</w:t>
             </w:r>
           </w:p>
         </w:tc>
@@ -2749,13 +2722,7 @@
               <w:rPr>
                 <w:color w:val="000000" w:themeColor="text1"/>
               </w:rPr>
-              <w:t>6</w:t>
-            </w:r>
-            <w:r>
-              <w:rPr>
-                <w:color w:val="000000" w:themeColor="text1"/>
-              </w:rPr>
-              <w:t>4</w:t>
+              <w:t>16</w:t>
             </w:r>
           </w:p>
         </w:tc>
@@ -2819,7 +2786,7 @@
         <w:rPr>
           <w:color w:val="000000" w:themeColor="text1"/>
         </w:rPr>
-        <w:t>64</w:t>
+        <w:t>16</w:t>
       </w:r>
       <w:r>
         <w:rPr>
@@ -2831,33 +2798,6 @@
     </w:p>
     <w:p>
       <w:pPr>
-        <w:rPr>
-          <w:color w:val="000000" w:themeColor="text1"/>
-        </w:rPr>
-      </w:pPr>
-      <w:r>
-        <w:rPr>
-          <w:rFonts w:hint="eastAsia"/>
-          <w:color w:val="000000" w:themeColor="text1"/>
-        </w:rPr>
-        <w:t>包序号：每次</w:t>
-      </w:r>
-      <w:r>
-        <w:rPr>
-          <w:rFonts w:hint="eastAsia"/>
-          <w:color w:val="000000" w:themeColor="text1"/>
-        </w:rPr>
-        <w:t>+</w:t>
-      </w:r>
-      <w:r>
-        <w:rPr>
-          <w:color w:val="000000" w:themeColor="text1"/>
-        </w:rPr>
-        <w:t>1</w:t>
-      </w:r>
-    </w:p>
-    <w:p>
-      <w:pPr>
         <w:spacing w:beforeLines="100" w:before="312"/>
         <w:rPr>
           <w:color w:val="000000" w:themeColor="text1"/>
@@ -2868,7 +2808,21 @@
           <w:rFonts w:hint="eastAsia"/>
           <w:color w:val="000000" w:themeColor="text1"/>
         </w:rPr>
-        <w:t>数据区：升级包</w:t>
+        <w:t>数据区：</w:t>
+      </w:r>
+      <w:r>
+        <w:rPr>
+          <w:rFonts w:hint="eastAsia"/>
+          <w:color w:val="000000" w:themeColor="text1"/>
+        </w:rPr>
+        <w:t>包总长度，包总数，以及包校验</w:t>
+      </w:r>
+      <w:r>
+        <w:rPr>
+          <w:rFonts w:hint="eastAsia"/>
+          <w:color w:val="000000" w:themeColor="text1"/>
+        </w:rPr>
+        <w:t>，一个校验</w:t>
       </w:r>
     </w:p>
     <w:p>
@@ -2883,13 +2837,19 @@
         <w:rPr>
           <w:rFonts w:hint="eastAsia"/>
         </w:rPr>
+        <w:t>开始</w:t>
+      </w:r>
+      <w:r>
+        <w:rPr>
+          <w:rFonts w:hint="eastAsia"/>
+        </w:rPr>
         <w:t>升级</w:t>
       </w:r>
       <w:r>
         <w:rPr>
           <w:rFonts w:hint="eastAsia"/>
         </w:rPr>
-        <w:t>包（</w:t>
+        <w:t>（</w:t>
       </w:r>
       <w:r>
         <w:rPr>
@@ -2999,13 +2959,7 @@
               <w:rPr>
                 <w:color w:val="000000" w:themeColor="text1"/>
               </w:rPr>
-              <w:t>0</w:t>
-            </w:r>
-            <w:r>
-              <w:rPr>
-                <w:color w:val="000000" w:themeColor="text1"/>
-              </w:rPr>
-              <w:t>3</w:t>
+              <w:t>03</w:t>
             </w:r>
           </w:p>
         </w:tc>
@@ -3123,6 +3077,7 @@
       <w:pPr>
         <w:spacing w:beforeLines="100" w:before="312"/>
         <w:rPr>
+          <w:rFonts w:hint="eastAsia"/>
           <w:color w:val="000000" w:themeColor="text1"/>
         </w:rPr>
       </w:pPr>
@@ -3160,7 +3115,6 @@
         </w:rPr>
         <w:t>其他：</w:t>
       </w:r>
-      <w:proofErr w:type="spellStart"/>
       <w:r>
         <w:rPr>
           <w:rFonts w:hint="eastAsia"/>
@@ -3168,7 +3122,6 @@
         </w:rPr>
         <w:t>errcode</w:t>
       </w:r>
-      <w:proofErr w:type="spellEnd"/>
       <w:r>
         <w:rPr>
           <w:color w:val="000000" w:themeColor="text1"/>
@@ -3188,13 +3141,13 @@
         <w:rPr>
           <w:rFonts w:hint="eastAsia"/>
         </w:rPr>
-        <w:t>跳转</w:t>
-      </w:r>
-      <w:r>
-        <w:rPr>
-          <w:rFonts w:hint="eastAsia"/>
-        </w:rPr>
-        <w:t>（</w:t>
+        <w:t>升级</w:t>
+      </w:r>
+      <w:r>
+        <w:rPr>
+          <w:rFonts w:hint="eastAsia"/>
+        </w:rPr>
+        <w:t>包（</w:t>
       </w:r>
       <w:r>
         <w:rPr>
@@ -3310,46 +3263,52 @@
               <w:rPr>
                 <w:color w:val="000000" w:themeColor="text1"/>
               </w:rPr>
+              <w:t>3</w:t>
+            </w:r>
+          </w:p>
+        </w:tc>
+        <w:tc>
+          <w:tcPr>
+            <w:tcW w:w="1203" w:type="dxa"/>
+          </w:tcPr>
+          <w:p>
+            <w:pPr>
+              <w:jc w:val="center"/>
+              <w:rPr>
+                <w:color w:val="000000" w:themeColor="text1"/>
+              </w:rPr>
+            </w:pPr>
+            <w:r>
+              <w:rPr>
+                <w:rFonts w:hint="eastAsia"/>
+                <w:color w:val="000000" w:themeColor="text1"/>
+              </w:rPr>
+              <w:t>包序号</w:t>
+            </w:r>
+          </w:p>
+        </w:tc>
+        <w:tc>
+          <w:tcPr>
+            <w:tcW w:w="1320" w:type="dxa"/>
+          </w:tcPr>
+          <w:p>
+            <w:pPr>
+              <w:jc w:val="center"/>
+              <w:rPr>
+                <w:color w:val="000000" w:themeColor="text1"/>
+              </w:rPr>
+            </w:pPr>
+            <w:r>
+              <w:rPr>
+                <w:color w:val="000000" w:themeColor="text1"/>
+              </w:rPr>
+              <w:t>6</w:t>
+            </w:r>
+            <w:r>
+              <w:rPr>
+                <w:color w:val="000000" w:themeColor="text1"/>
+              </w:rPr>
               <w:t>4</w:t>
-            </w:r>
-          </w:p>
-        </w:tc>
-        <w:tc>
-          <w:tcPr>
-            <w:tcW w:w="1203" w:type="dxa"/>
-          </w:tcPr>
-          <w:p>
-            <w:pPr>
-              <w:jc w:val="center"/>
-              <w:rPr>
-                <w:color w:val="000000" w:themeColor="text1"/>
-              </w:rPr>
-            </w:pPr>
-            <w:r>
-              <w:rPr>
-                <w:rFonts w:hint="eastAsia"/>
-                <w:color w:val="000000" w:themeColor="text1"/>
-              </w:rPr>
-              <w:t>包序号</w:t>
-            </w:r>
-          </w:p>
-        </w:tc>
-        <w:tc>
-          <w:tcPr>
-            <w:tcW w:w="1320" w:type="dxa"/>
-          </w:tcPr>
-          <w:p>
-            <w:pPr>
-              <w:jc w:val="center"/>
-              <w:rPr>
-                <w:color w:val="000000" w:themeColor="text1"/>
-              </w:rPr>
-            </w:pPr>
-            <w:r>
-              <w:rPr>
-                <w:color w:val="000000" w:themeColor="text1"/>
-              </w:rPr>
-              <w:t>0</w:t>
             </w:r>
           </w:p>
         </w:tc>
@@ -3413,7 +3372,7 @@
         <w:rPr>
           <w:color w:val="000000" w:themeColor="text1"/>
         </w:rPr>
-        <w:t>0</w:t>
+        <w:t>64</w:t>
       </w:r>
       <w:r>
         <w:rPr>
@@ -3425,6 +3384,33 @@
     </w:p>
     <w:p>
       <w:pPr>
+        <w:rPr>
+          <w:color w:val="000000" w:themeColor="text1"/>
+        </w:rPr>
+      </w:pPr>
+      <w:r>
+        <w:rPr>
+          <w:rFonts w:hint="eastAsia"/>
+          <w:color w:val="000000" w:themeColor="text1"/>
+        </w:rPr>
+        <w:t>包序号：每次</w:t>
+      </w:r>
+      <w:r>
+        <w:rPr>
+          <w:rFonts w:hint="eastAsia"/>
+          <w:color w:val="000000" w:themeColor="text1"/>
+        </w:rPr>
+        <w:t>+</w:t>
+      </w:r>
+      <w:r>
+        <w:rPr>
+          <w:color w:val="000000" w:themeColor="text1"/>
+        </w:rPr>
+        <w:t>1</w:t>
+      </w:r>
+    </w:p>
+    <w:p>
+      <w:pPr>
         <w:spacing w:beforeLines="100" w:before="312"/>
         <w:rPr>
           <w:color w:val="000000" w:themeColor="text1"/>
@@ -3435,14 +3421,7 @@
           <w:rFonts w:hint="eastAsia"/>
           <w:color w:val="000000" w:themeColor="text1"/>
         </w:rPr>
-        <w:t>数据区：</w:t>
-      </w:r>
-      <w:r>
-        <w:rPr>
-          <w:rFonts w:hint="eastAsia"/>
-          <w:color w:val="000000" w:themeColor="text1"/>
-        </w:rPr>
-        <w:t>空</w:t>
+        <w:t>数据区：升级包</w:t>
       </w:r>
     </w:p>
     <w:p>
@@ -3457,13 +3436,13 @@
         <w:rPr>
           <w:rFonts w:hint="eastAsia"/>
         </w:rPr>
-        <w:t>跳转</w:t>
-      </w:r>
-      <w:r>
-        <w:rPr>
-          <w:rFonts w:hint="eastAsia"/>
-        </w:rPr>
-        <w:t>（</w:t>
+        <w:t>升级</w:t>
+      </w:r>
+      <w:r>
+        <w:rPr>
+          <w:rFonts w:hint="eastAsia"/>
+        </w:rPr>
+        <w:t>包（</w:t>
       </w:r>
       <w:r>
         <w:rPr>
@@ -3579,7 +3558,7 @@
               <w:rPr>
                 <w:color w:val="000000" w:themeColor="text1"/>
               </w:rPr>
-              <w:t>4</w:t>
+              <w:t>3</w:t>
             </w:r>
           </w:p>
         </w:tc>
@@ -3734,7 +3713,6 @@
         </w:rPr>
         <w:t>其他：</w:t>
       </w:r>
-      <w:proofErr w:type="spellStart"/>
       <w:r>
         <w:rPr>
           <w:rFonts w:hint="eastAsia"/>
@@ -3742,7 +3720,6 @@
         </w:rPr>
         <w:t>errcode</w:t>
       </w:r>
-      <w:proofErr w:type="spellEnd"/>
       <w:r>
         <w:rPr>
           <w:color w:val="000000" w:themeColor="text1"/>
@@ -3763,13 +3740,7 @@
           <w:rFonts w:hint="eastAsia"/>
         </w:rPr>
         <w:lastRenderedPageBreak/>
-        <w:t xml:space="preserve"> </w:t>
-      </w:r>
-      <w:r>
-        <w:rPr>
-          <w:rFonts w:hint="eastAsia"/>
-        </w:rPr>
-        <w:t>连接</w:t>
+        <w:t>跳转</w:t>
       </w:r>
       <w:r>
         <w:rPr>
@@ -3799,7 +3770,7 @@
         <w:t>0</w:t>
       </w:r>
       <w:r>
-        <w:t>7</w:t>
+        <w:t>6</w:t>
       </w:r>
     </w:p>
     <w:tbl>
@@ -3885,7 +3856,13 @@
               <w:rPr>
                 <w:color w:val="000000" w:themeColor="text1"/>
               </w:rPr>
-              <w:t>07</w:t>
+              <w:t>0</w:t>
+            </w:r>
+            <w:r>
+              <w:rPr>
+                <w:color w:val="000000" w:themeColor="text1"/>
+              </w:rPr>
+              <w:t>4</w:t>
             </w:r>
           </w:p>
         </w:tc>
@@ -4010,7 +3987,14 @@
           <w:rFonts w:hint="eastAsia"/>
           <w:color w:val="000000" w:themeColor="text1"/>
         </w:rPr>
-        <w:t>数据区：空</w:t>
+        <w:t>数据区：</w:t>
+      </w:r>
+      <w:r>
+        <w:rPr>
+          <w:rFonts w:hint="eastAsia"/>
+          <w:color w:val="000000" w:themeColor="text1"/>
+        </w:rPr>
+        <w:t>空</w:t>
       </w:r>
     </w:p>
     <w:p>
@@ -4025,7 +4009,7 @@
         <w:rPr>
           <w:rFonts w:hint="eastAsia"/>
         </w:rPr>
-        <w:t>连接</w:t>
+        <w:t>跳转</w:t>
       </w:r>
       <w:r>
         <w:rPr>
@@ -4055,7 +4039,7 @@
         <w:t>0</w:t>
       </w:r>
       <w:r>
-        <w:t>4</w:t>
+        <w:t>6</w:t>
       </w:r>
     </w:p>
     <w:tbl>
@@ -4141,7 +4125,13 @@
               <w:rPr>
                 <w:color w:val="000000" w:themeColor="text1"/>
               </w:rPr>
-              <w:t>07</w:t>
+              <w:t>0</w:t>
+            </w:r>
+            <w:r>
+              <w:rPr>
+                <w:color w:val="000000" w:themeColor="text1"/>
+              </w:rPr>
+              <w:t>4</w:t>
             </w:r>
           </w:p>
         </w:tc>
@@ -4296,7 +4286,6 @@
         </w:rPr>
         <w:t>其他：</w:t>
       </w:r>
-      <w:proofErr w:type="spellStart"/>
       <w:r>
         <w:rPr>
           <w:rFonts w:hint="eastAsia"/>
@@ -4304,7 +4293,565 @@
         </w:rPr>
         <w:t>errcode</w:t>
       </w:r>
-      <w:proofErr w:type="spellEnd"/>
+      <w:r>
+        <w:rPr>
+          <w:color w:val="000000" w:themeColor="text1"/>
+        </w:rPr>
+        <w:t xml:space="preserve"> </w:t>
+      </w:r>
+    </w:p>
+    <w:p>
+      <w:pPr>
+        <w:pStyle w:val="3"/>
+        <w:numPr>
+          <w:ilvl w:val="0"/>
+          <w:numId w:val="4"/>
+        </w:numPr>
+      </w:pPr>
+      <w:r>
+        <w:rPr>
+          <w:rFonts w:hint="eastAsia"/>
+        </w:rPr>
+        <w:t xml:space="preserve"> </w:t>
+      </w:r>
+      <w:r>
+        <w:rPr>
+          <w:rFonts w:hint="eastAsia"/>
+        </w:rPr>
+        <w:t>连接</w:t>
+      </w:r>
+      <w:r>
+        <w:rPr>
+          <w:rFonts w:hint="eastAsia"/>
+        </w:rPr>
+        <w:t>（</w:t>
+      </w:r>
+      <w:r>
+        <w:rPr>
+          <w:rFonts w:hint="eastAsia"/>
+        </w:rPr>
+        <w:t>服务器</w:t>
+      </w:r>
+      <w:r>
+        <w:rPr>
+          <w:rFonts w:hint="eastAsia"/>
+        </w:rPr>
+        <w:t>）</w:t>
+      </w:r>
+      <w:r>
+        <w:rPr>
+          <w:rFonts w:hint="eastAsia"/>
+        </w:rPr>
+        <w:t>0x</w:t>
+      </w:r>
+      <w:r>
+        <w:t>0</w:t>
+      </w:r>
+      <w:r>
+        <w:t>7</w:t>
+      </w:r>
+    </w:p>
+    <w:tbl>
+      <w:tblPr>
+        <w:tblStyle w:val="aa"/>
+        <w:tblW w:w="0" w:type="auto"/>
+        <w:tblLook w:val="04A0" w:firstRow="1" w:lastRow="0" w:firstColumn="1" w:lastColumn="0" w:noHBand="0" w:noVBand="1"/>
+      </w:tblPr>
+      <w:tblGrid>
+        <w:gridCol w:w="1297"/>
+        <w:gridCol w:w="1203"/>
+        <w:gridCol w:w="1207"/>
+        <w:gridCol w:w="1203"/>
+        <w:gridCol w:w="1320"/>
+        <w:gridCol w:w="1088"/>
+        <w:gridCol w:w="1204"/>
+      </w:tblGrid>
+      <w:tr>
+        <w:tc>
+          <w:tcPr>
+            <w:tcW w:w="1297" w:type="dxa"/>
+          </w:tcPr>
+          <w:p>
+            <w:pPr>
+              <w:jc w:val="center"/>
+              <w:rPr>
+                <w:color w:val="000000" w:themeColor="text1"/>
+              </w:rPr>
+            </w:pPr>
+            <w:r>
+              <w:rPr>
+                <w:color w:val="000000" w:themeColor="text1"/>
+              </w:rPr>
+              <w:t>0x676A737A</w:t>
+            </w:r>
+          </w:p>
+        </w:tc>
+        <w:tc>
+          <w:tcPr>
+            <w:tcW w:w="1203" w:type="dxa"/>
+          </w:tcPr>
+          <w:p>
+            <w:pPr>
+              <w:jc w:val="center"/>
+              <w:rPr>
+                <w:color w:val="000000" w:themeColor="text1"/>
+              </w:rPr>
+            </w:pPr>
+            <w:r>
+              <w:rPr>
+                <w:rFonts w:hint="eastAsia"/>
+                <w:color w:val="000000" w:themeColor="text1"/>
+              </w:rPr>
+              <w:t>帧地址</w:t>
+            </w:r>
+          </w:p>
+        </w:tc>
+        <w:tc>
+          <w:tcPr>
+            <w:tcW w:w="1207" w:type="dxa"/>
+          </w:tcPr>
+          <w:p>
+            <w:pPr>
+              <w:jc w:val="center"/>
+              <w:rPr>
+                <w:color w:val="000000" w:themeColor="text1"/>
+              </w:rPr>
+            </w:pPr>
+            <w:r>
+              <w:rPr>
+                <w:color w:val="000000" w:themeColor="text1"/>
+              </w:rPr>
+              <w:t>0</w:t>
+            </w:r>
+            <w:r>
+              <w:rPr>
+                <w:rFonts w:hint="eastAsia"/>
+                <w:color w:val="000000" w:themeColor="text1"/>
+              </w:rPr>
+              <w:t>x</w:t>
+            </w:r>
+            <w:r>
+              <w:rPr>
+                <w:color w:val="000000" w:themeColor="text1"/>
+              </w:rPr>
+              <w:t>07</w:t>
+            </w:r>
+          </w:p>
+        </w:tc>
+        <w:tc>
+          <w:tcPr>
+            <w:tcW w:w="1203" w:type="dxa"/>
+          </w:tcPr>
+          <w:p>
+            <w:pPr>
+              <w:jc w:val="center"/>
+              <w:rPr>
+                <w:color w:val="000000" w:themeColor="text1"/>
+              </w:rPr>
+            </w:pPr>
+            <w:r>
+              <w:rPr>
+                <w:rFonts w:hint="eastAsia"/>
+                <w:color w:val="000000" w:themeColor="text1"/>
+              </w:rPr>
+              <w:t>包序号</w:t>
+            </w:r>
+          </w:p>
+        </w:tc>
+        <w:tc>
+          <w:tcPr>
+            <w:tcW w:w="1320" w:type="dxa"/>
+          </w:tcPr>
+          <w:p>
+            <w:pPr>
+              <w:jc w:val="center"/>
+              <w:rPr>
+                <w:color w:val="000000" w:themeColor="text1"/>
+              </w:rPr>
+            </w:pPr>
+            <w:r>
+              <w:rPr>
+                <w:color w:val="000000" w:themeColor="text1"/>
+              </w:rPr>
+              <w:t>0</w:t>
+            </w:r>
+          </w:p>
+        </w:tc>
+        <w:tc>
+          <w:tcPr>
+            <w:tcW w:w="1088" w:type="dxa"/>
+          </w:tcPr>
+          <w:p>
+            <w:pPr>
+              <w:jc w:val="center"/>
+              <w:rPr>
+                <w:color w:val="000000" w:themeColor="text1"/>
+              </w:rPr>
+            </w:pPr>
+            <w:r>
+              <w:rPr>
+                <w:rFonts w:hint="eastAsia"/>
+                <w:color w:val="000000" w:themeColor="text1"/>
+              </w:rPr>
+              <w:t>数据区</w:t>
+            </w:r>
+          </w:p>
+        </w:tc>
+        <w:tc>
+          <w:tcPr>
+            <w:tcW w:w="1204" w:type="dxa"/>
+          </w:tcPr>
+          <w:p>
+            <w:pPr>
+              <w:jc w:val="center"/>
+              <w:rPr>
+                <w:color w:val="000000" w:themeColor="text1"/>
+              </w:rPr>
+            </w:pPr>
+            <w:r>
+              <w:rPr>
+                <w:rFonts w:hint="eastAsia"/>
+                <w:color w:val="000000" w:themeColor="text1"/>
+              </w:rPr>
+              <w:t>校验</w:t>
+            </w:r>
+          </w:p>
+        </w:tc>
+      </w:tr>
+    </w:tbl>
+    <w:p>
+      <w:pPr>
+        <w:spacing w:beforeLines="100" w:before="312"/>
+        <w:rPr>
+          <w:color w:val="000000" w:themeColor="text1"/>
+        </w:rPr>
+      </w:pPr>
+      <w:r>
+        <w:rPr>
+          <w:rFonts w:hint="eastAsia"/>
+          <w:color w:val="000000" w:themeColor="text1"/>
+        </w:rPr>
+        <w:t>数据区长度：</w:t>
+      </w:r>
+      <w:r>
+        <w:rPr>
+          <w:color w:val="000000" w:themeColor="text1"/>
+        </w:rPr>
+        <w:t>0</w:t>
+      </w:r>
+      <w:r>
+        <w:rPr>
+          <w:rFonts w:hint="eastAsia"/>
+          <w:color w:val="000000" w:themeColor="text1"/>
+        </w:rPr>
+        <w:t>字节</w:t>
+      </w:r>
+    </w:p>
+    <w:p>
+      <w:pPr>
+        <w:spacing w:beforeLines="100" w:before="312"/>
+        <w:rPr>
+          <w:color w:val="000000" w:themeColor="text1"/>
+        </w:rPr>
+      </w:pPr>
+      <w:r>
+        <w:rPr>
+          <w:rFonts w:hint="eastAsia"/>
+          <w:color w:val="000000" w:themeColor="text1"/>
+        </w:rPr>
+        <w:t>数据区：空</w:t>
+      </w:r>
+    </w:p>
+    <w:p>
+      <w:pPr>
+        <w:pStyle w:val="3"/>
+        <w:numPr>
+          <w:ilvl w:val="0"/>
+          <w:numId w:val="4"/>
+        </w:numPr>
+      </w:pPr>
+      <w:r>
+        <w:rPr>
+          <w:rFonts w:hint="eastAsia"/>
+        </w:rPr>
+        <w:t>连接</w:t>
+      </w:r>
+      <w:r>
+        <w:rPr>
+          <w:rFonts w:hint="eastAsia"/>
+        </w:rPr>
+        <w:t>（</w:t>
+      </w:r>
+      <w:r>
+        <w:rPr>
+          <w:rFonts w:hint="eastAsia"/>
+        </w:rPr>
+        <w:t>终端</w:t>
+      </w:r>
+      <w:r>
+        <w:rPr>
+          <w:rFonts w:hint="eastAsia"/>
+        </w:rPr>
+        <w:t>）</w:t>
+      </w:r>
+      <w:r>
+        <w:rPr>
+          <w:rFonts w:hint="eastAsia"/>
+        </w:rPr>
+        <w:t>0x</w:t>
+      </w:r>
+      <w:r>
+        <w:t>0</w:t>
+      </w:r>
+      <w:r>
+        <w:t>7</w:t>
+      </w:r>
+    </w:p>
+    <w:tbl>
+      <w:tblPr>
+        <w:tblStyle w:val="aa"/>
+        <w:tblW w:w="0" w:type="auto"/>
+        <w:tblLook w:val="04A0" w:firstRow="1" w:lastRow="0" w:firstColumn="1" w:lastColumn="0" w:noHBand="0" w:noVBand="1"/>
+      </w:tblPr>
+      <w:tblGrid>
+        <w:gridCol w:w="1296"/>
+        <w:gridCol w:w="1203"/>
+        <w:gridCol w:w="1206"/>
+        <w:gridCol w:w="1204"/>
+        <w:gridCol w:w="1319"/>
+        <w:gridCol w:w="1089"/>
+        <w:gridCol w:w="1205"/>
+      </w:tblGrid>
+      <w:tr>
+        <w:tc>
+          <w:tcPr>
+            <w:tcW w:w="1217" w:type="dxa"/>
+          </w:tcPr>
+          <w:p>
+            <w:pPr>
+              <w:jc w:val="center"/>
+              <w:rPr>
+                <w:color w:val="000000" w:themeColor="text1"/>
+              </w:rPr>
+            </w:pPr>
+            <w:r>
+              <w:rPr>
+                <w:color w:val="000000" w:themeColor="text1"/>
+              </w:rPr>
+              <w:t>0x676A737A</w:t>
+            </w:r>
+          </w:p>
+        </w:tc>
+        <w:tc>
+          <w:tcPr>
+            <w:tcW w:w="1217" w:type="dxa"/>
+          </w:tcPr>
+          <w:p>
+            <w:pPr>
+              <w:jc w:val="center"/>
+              <w:rPr>
+                <w:color w:val="000000" w:themeColor="text1"/>
+              </w:rPr>
+            </w:pPr>
+            <w:r>
+              <w:rPr>
+                <w:rFonts w:hint="eastAsia"/>
+                <w:color w:val="000000" w:themeColor="text1"/>
+              </w:rPr>
+              <w:t>帧地址</w:t>
+            </w:r>
+          </w:p>
+        </w:tc>
+        <w:tc>
+          <w:tcPr>
+            <w:tcW w:w="1217" w:type="dxa"/>
+          </w:tcPr>
+          <w:p>
+            <w:pPr>
+              <w:jc w:val="center"/>
+              <w:rPr>
+                <w:color w:val="000000" w:themeColor="text1"/>
+              </w:rPr>
+            </w:pPr>
+            <w:r>
+              <w:rPr>
+                <w:color w:val="000000" w:themeColor="text1"/>
+              </w:rPr>
+              <w:t>0</w:t>
+            </w:r>
+            <w:r>
+              <w:rPr>
+                <w:rFonts w:hint="eastAsia"/>
+                <w:color w:val="000000" w:themeColor="text1"/>
+              </w:rPr>
+              <w:t>x</w:t>
+            </w:r>
+            <w:r>
+              <w:rPr>
+                <w:color w:val="000000" w:themeColor="text1"/>
+              </w:rPr>
+              <w:t>07</w:t>
+            </w:r>
+          </w:p>
+        </w:tc>
+        <w:tc>
+          <w:tcPr>
+            <w:tcW w:w="1217" w:type="dxa"/>
+          </w:tcPr>
+          <w:p>
+            <w:pPr>
+              <w:jc w:val="center"/>
+              <w:rPr>
+                <w:color w:val="000000" w:themeColor="text1"/>
+              </w:rPr>
+            </w:pPr>
+            <w:r>
+              <w:rPr>
+                <w:rFonts w:hint="eastAsia"/>
+                <w:color w:val="000000" w:themeColor="text1"/>
+              </w:rPr>
+              <w:t>包序号</w:t>
+            </w:r>
+          </w:p>
+        </w:tc>
+        <w:tc>
+          <w:tcPr>
+            <w:tcW w:w="1336" w:type="dxa"/>
+          </w:tcPr>
+          <w:p>
+            <w:pPr>
+              <w:jc w:val="center"/>
+              <w:rPr>
+                <w:color w:val="000000" w:themeColor="text1"/>
+              </w:rPr>
+            </w:pPr>
+            <w:r>
+              <w:rPr>
+                <w:rFonts w:hint="eastAsia"/>
+                <w:color w:val="000000" w:themeColor="text1"/>
+              </w:rPr>
+              <w:t>1</w:t>
+            </w:r>
+          </w:p>
+        </w:tc>
+        <w:tc>
+          <w:tcPr>
+            <w:tcW w:w="1100" w:type="dxa"/>
+          </w:tcPr>
+          <w:p>
+            <w:pPr>
+              <w:jc w:val="center"/>
+              <w:rPr>
+                <w:color w:val="000000" w:themeColor="text1"/>
+              </w:rPr>
+            </w:pPr>
+            <w:r>
+              <w:rPr>
+                <w:rFonts w:hint="eastAsia"/>
+                <w:color w:val="000000" w:themeColor="text1"/>
+              </w:rPr>
+              <w:t>数据区</w:t>
+            </w:r>
+          </w:p>
+        </w:tc>
+        <w:tc>
+          <w:tcPr>
+            <w:tcW w:w="1218" w:type="dxa"/>
+          </w:tcPr>
+          <w:p>
+            <w:pPr>
+              <w:jc w:val="center"/>
+              <w:rPr>
+                <w:color w:val="000000" w:themeColor="text1"/>
+              </w:rPr>
+            </w:pPr>
+            <w:r>
+              <w:rPr>
+                <w:rFonts w:hint="eastAsia"/>
+                <w:color w:val="000000" w:themeColor="text1"/>
+              </w:rPr>
+              <w:t>校验</w:t>
+            </w:r>
+          </w:p>
+        </w:tc>
+      </w:tr>
+    </w:tbl>
+    <w:p>
+      <w:pPr>
+        <w:spacing w:beforeLines="100" w:before="312"/>
+        <w:rPr>
+          <w:color w:val="000000" w:themeColor="text1"/>
+        </w:rPr>
+      </w:pPr>
+      <w:r>
+        <w:rPr>
+          <w:rFonts w:hint="eastAsia"/>
+          <w:color w:val="000000" w:themeColor="text1"/>
+        </w:rPr>
+        <w:t>数据区长度：</w:t>
+      </w:r>
+      <w:r>
+        <w:rPr>
+          <w:color w:val="000000" w:themeColor="text1"/>
+        </w:rPr>
+        <w:t>1</w:t>
+      </w:r>
+      <w:r>
+        <w:rPr>
+          <w:rFonts w:hint="eastAsia"/>
+          <w:color w:val="000000" w:themeColor="text1"/>
+        </w:rPr>
+        <w:t>字节</w:t>
+      </w:r>
+    </w:p>
+    <w:p>
+      <w:pPr>
+        <w:spacing w:beforeLines="100" w:before="312"/>
+        <w:rPr>
+          <w:color w:val="000000" w:themeColor="text1"/>
+        </w:rPr>
+      </w:pPr>
+      <w:r>
+        <w:rPr>
+          <w:rFonts w:hint="eastAsia"/>
+          <w:color w:val="000000" w:themeColor="text1"/>
+        </w:rPr>
+        <w:t>数据区：</w:t>
+      </w:r>
+      <w:r>
+        <w:rPr>
+          <w:color w:val="000000" w:themeColor="text1"/>
+        </w:rPr>
+        <w:t>00</w:t>
+      </w:r>
+      <w:r>
+        <w:rPr>
+          <w:rFonts w:hint="eastAsia"/>
+          <w:color w:val="000000" w:themeColor="text1"/>
+        </w:rPr>
+        <w:t>：成功</w:t>
+      </w:r>
+      <w:r>
+        <w:rPr>
+          <w:rFonts w:hint="eastAsia"/>
+          <w:color w:val="000000" w:themeColor="text1"/>
+        </w:rPr>
+        <w:t xml:space="preserve"> </w:t>
+      </w:r>
+      <w:r>
+        <w:rPr>
+          <w:rFonts w:hint="eastAsia"/>
+          <w:color w:val="000000" w:themeColor="text1"/>
+        </w:rPr>
+        <w:t>其他：</w:t>
+      </w:r>
+      <w:r>
+        <w:rPr>
+          <w:rFonts w:hint="eastAsia"/>
+          <w:color w:val="000000" w:themeColor="text1"/>
+        </w:rPr>
+        <w:t>errcode</w:t>
+      </w:r>
       <w:r>
         <w:rPr>
           <w:color w:val="000000" w:themeColor="text1"/>
@@ -4349,19 +4896,18 @@
         <w:rPr>
           <w:rFonts w:hint="eastAsia"/>
         </w:rPr>
+        <w:lastRenderedPageBreak/>
         <w:t>ZLG</w:t>
       </w:r>
       <w:r>
         <w:t xml:space="preserve"> </w:t>
       </w:r>
-      <w:proofErr w:type="spellStart"/>
       <w:r>
         <w:rPr>
           <w:rFonts w:hint="eastAsia"/>
         </w:rPr>
         <w:t>awtk</w:t>
       </w:r>
-      <w:proofErr w:type="spellEnd"/>
       <w:r>
         <w:t xml:space="preserve"> </w:t>
       </w:r>
@@ -4394,7 +4940,6 @@
       </w:r>
     </w:p>
     <w:p>
-      <w:proofErr w:type="spellStart"/>
       <w:r>
         <w:t>S</w:t>
       </w:r>
@@ -4404,14 +4949,12 @@
         </w:rPr>
         <w:t>cons</w:t>
       </w:r>
-      <w:proofErr w:type="spellEnd"/>
       <w:r>
         <w:rPr>
           <w:rFonts w:hint="eastAsia"/>
         </w:rPr>
         <w:t>、</w:t>
       </w:r>
-      <w:proofErr w:type="spellStart"/>
       <w:r>
         <w:rPr>
           <w:rFonts w:hint="eastAsia"/>
@@ -4427,7 +4970,6 @@
         </w:rPr>
         <w:t>ke</w:t>
       </w:r>
-      <w:proofErr w:type="spellEnd"/>
       <w:r>
         <w:rPr>
           <w:rFonts w:hint="eastAsia"/>
@@ -4441,15 +4983,7 @@
         <w:t>v</w:t>
       </w:r>
       <w:r>
-        <w:t>s2019(</w:t>
-      </w:r>
-      <w:proofErr w:type="spellStart"/>
-      <w:r>
-        <w:t>msvc</w:t>
-      </w:r>
-      <w:proofErr w:type="spellEnd"/>
-      <w:r>
-        <w:t>)</w:t>
+        <w:t>s2019(msvc)</w:t>
       </w:r>
       <w:r>
         <w:rPr>
@@ -4457,14 +4991,12 @@
         </w:rPr>
         <w:t>、</w:t>
       </w:r>
-      <w:proofErr w:type="spellStart"/>
       <w:r>
         <w:rPr>
           <w:rFonts w:hint="eastAsia"/>
         </w:rPr>
         <w:t>nodejs</w:t>
       </w:r>
-      <w:proofErr w:type="spellEnd"/>
       <w:r>
         <w:rPr>
           <w:rFonts w:hint="eastAsia"/>
@@ -4581,14 +5113,12 @@
       <w:r>
         <w:t>.</w:t>
       </w:r>
-      <w:proofErr w:type="spellStart"/>
       <w:r>
         <w:rPr>
           <w:rFonts w:hint="eastAsia"/>
         </w:rPr>
         <w:t>msi</w:t>
       </w:r>
-      <w:proofErr w:type="spellEnd"/>
       <w:r>
         <w:rPr>
           <w:rFonts w:hint="eastAsia"/>
@@ -4597,7 +5127,6 @@
       </w:r>
     </w:p>
     <w:p>
-      <w:proofErr w:type="spellStart"/>
       <w:r>
         <w:t>M</w:t>
       </w:r>
@@ -4607,7 +5136,6 @@
         </w:rPr>
         <w:t>si</w:t>
       </w:r>
-      <w:proofErr w:type="spellEnd"/>
       <w:r>
         <w:rPr>
           <w:rFonts w:hint="eastAsia"/>
@@ -4693,14 +5221,12 @@
         </w:rPr>
         <w:t>检测到“</w:t>
       </w:r>
-      <w:proofErr w:type="spellStart"/>
       <w:r>
         <w:rPr>
           <w:rFonts w:hint="eastAsia"/>
         </w:rPr>
         <w:t>RuntimeLibrary</w:t>
       </w:r>
-      <w:proofErr w:type="spellEnd"/>
       <w:r>
         <w:rPr>
           <w:rFonts w:hint="eastAsia"/>
@@ -4719,28 +5245,24 @@
         </w:rPr>
         <w:t>值“</w:t>
       </w:r>
-      <w:proofErr w:type="spellStart"/>
       <w:r>
         <w:rPr>
           <w:rFonts w:hint="eastAsia"/>
         </w:rPr>
         <w:t>MDd_DynamicDebug</w:t>
       </w:r>
-      <w:proofErr w:type="spellEnd"/>
       <w:r>
         <w:rPr>
           <w:rFonts w:hint="eastAsia"/>
         </w:rPr>
         <w:t>”不匹配值“</w:t>
       </w:r>
-      <w:proofErr w:type="spellStart"/>
       <w:r>
         <w:rPr>
           <w:rFonts w:hint="eastAsia"/>
         </w:rPr>
         <w:t>MD_DynamicRelease</w:t>
       </w:r>
-      <w:proofErr w:type="spellEnd"/>
       <w:r>
         <w:rPr>
           <w:rFonts w:hint="eastAsia"/>
@@ -4800,33 +5322,11 @@
         </w:rPr>
         <w:t>多线程调试</w:t>
       </w:r>
-      <w:proofErr w:type="spellStart"/>
-      <w:r>
-        <w:rPr>
-          <w:rFonts w:hint="eastAsia"/>
-        </w:rPr>
-        <w:t>Dll</w:t>
-      </w:r>
-      <w:proofErr w:type="spellEnd"/>
-      <w:r>
-        <w:rPr>
-          <w:rFonts w:hint="eastAsia"/>
-        </w:rPr>
-        <w:t xml:space="preserve"> (/</w:t>
-      </w:r>
-      <w:proofErr w:type="spellStart"/>
-      <w:r>
-        <w:rPr>
-          <w:rFonts w:hint="eastAsia"/>
-        </w:rPr>
-        <w:t>MDd</w:t>
-      </w:r>
-      <w:proofErr w:type="spellEnd"/>
-      <w:r>
-        <w:rPr>
-          <w:rFonts w:hint="eastAsia"/>
-        </w:rPr>
-        <w:t xml:space="preserve">) </w:t>
+      <w:r>
+        <w:rPr>
+          <w:rFonts w:hint="eastAsia"/>
+        </w:rPr>
+        <w:t xml:space="preserve">Dll (/MDd) </w:t>
       </w:r>
       <w:r>
         <w:rPr>
@@ -4834,36 +5334,25 @@
         </w:rPr>
         <w:t>对应的是</w:t>
       </w:r>
-      <w:proofErr w:type="spellStart"/>
       <w:r>
         <w:rPr>
           <w:rFonts w:hint="eastAsia"/>
         </w:rPr>
         <w:t>MD_DynamicDebug</w:t>
       </w:r>
-      <w:proofErr w:type="spellEnd"/>
-    </w:p>
-    <w:p>
-      <w:r>
-        <w:rPr>
-          <w:rFonts w:hint="eastAsia"/>
-        </w:rPr>
-        <w:lastRenderedPageBreak/>
+    </w:p>
+    <w:p>
+      <w:r>
+        <w:rPr>
+          <w:rFonts w:hint="eastAsia"/>
+        </w:rPr>
         <w:t>多线程</w:t>
       </w:r>
-      <w:proofErr w:type="spellStart"/>
-      <w:r>
-        <w:rPr>
-          <w:rFonts w:hint="eastAsia"/>
-        </w:rPr>
-        <w:t>Dll</w:t>
-      </w:r>
-      <w:proofErr w:type="spellEnd"/>
-      <w:r>
-        <w:rPr>
-          <w:rFonts w:hint="eastAsia"/>
-        </w:rPr>
-        <w:t xml:space="preserve"> (/MD) </w:t>
+      <w:r>
+        <w:rPr>
+          <w:rFonts w:hint="eastAsia"/>
+        </w:rPr>
+        <w:t xml:space="preserve">Dll (/MD) </w:t>
       </w:r>
       <w:r>
         <w:rPr>
@@ -4871,14 +5360,12 @@
         </w:rPr>
         <w:t>对应的是</w:t>
       </w:r>
-      <w:proofErr w:type="spellStart"/>
       <w:r>
         <w:rPr>
           <w:rFonts w:hint="eastAsia"/>
         </w:rPr>
         <w:t>MD_DynamicRelease</w:t>
       </w:r>
-      <w:proofErr w:type="spellEnd"/>
     </w:p>
     <w:p>
       <w:r>
@@ -4899,14 +5386,12 @@
         </w:rPr>
         <w:t>对应的是</w:t>
       </w:r>
-      <w:proofErr w:type="spellStart"/>
       <w:r>
         <w:rPr>
           <w:rFonts w:hint="eastAsia"/>
         </w:rPr>
         <w:t>MD_StaticRelease</w:t>
       </w:r>
-      <w:proofErr w:type="spellEnd"/>
     </w:p>
     <w:p>
       <w:r>
@@ -4919,21 +5404,7 @@
         <w:rPr>
           <w:rFonts w:hint="eastAsia"/>
         </w:rPr>
-        <w:t>(/</w:t>
-      </w:r>
-      <w:proofErr w:type="spellStart"/>
-      <w:r>
-        <w:rPr>
-          <w:rFonts w:hint="eastAsia"/>
-        </w:rPr>
-        <w:t>MTd</w:t>
-      </w:r>
-      <w:proofErr w:type="spellEnd"/>
-      <w:r>
-        <w:rPr>
-          <w:rFonts w:hint="eastAsia"/>
-        </w:rPr>
-        <w:t>)</w:t>
+        <w:t>(/MTd)</w:t>
       </w:r>
       <w:r>
         <w:rPr>
@@ -4941,34 +5412,22 @@
         </w:rPr>
         <w:t>对应的是</w:t>
       </w:r>
-      <w:proofErr w:type="spellStart"/>
       <w:r>
         <w:rPr>
           <w:rFonts w:hint="eastAsia"/>
         </w:rPr>
         <w:t>MD_StaticDebug</w:t>
       </w:r>
-      <w:proofErr w:type="spellEnd"/>
     </w:p>
     <w:p/>
     <w:p>
-      <w:proofErr w:type="spellStart"/>
-      <w:r>
-        <w:t>cmake</w:t>
-      </w:r>
-      <w:proofErr w:type="spellEnd"/>
-      <w:r>
-        <w:t xml:space="preserve"> .. -G "Visual Studio 16 2019 Win64"</w:t>
-      </w:r>
-    </w:p>
-    <w:p>
-      <w:proofErr w:type="spellStart"/>
-      <w:r>
-        <w:t>cmake</w:t>
-      </w:r>
-      <w:proofErr w:type="spellEnd"/>
-      <w:r>
-        <w:t xml:space="preserve"> .. -G "Visual Studio 16 2019" -A x64</w:t>
+      <w:r>
+        <w:t>cmake .. -G "Visual Studio 16 2019 Win64"</w:t>
+      </w:r>
+    </w:p>
+    <w:p>
+      <w:r>
+        <w:t>cmake .. -G "Visual Studio 16 2019" -A x64</w:t>
       </w:r>
     </w:p>
     <w:p>
@@ -5187,6 +5646,7 @@
     </w:p>
     <w:p>
       <w:r>
+        <w:lastRenderedPageBreak/>
         <w:t>v140–&gt;VS2015</w:t>
       </w:r>
     </w:p>
@@ -5281,7 +5741,6 @@
         <w:rPr>
           <w:noProof/>
         </w:rPr>
-        <w:lastRenderedPageBreak/>
         <w:drawing>
           <wp:inline distT="0" distB="0" distL="0" distR="0" wp14:anchorId="2D82BBE0" wp14:editId="0B6E58CB">
             <wp:extent cx="5274310" cy="2082800"/>
@@ -5411,14 +5870,12 @@
         </w:rPr>
         <w:t>，</w:t>
       </w:r>
-      <w:proofErr w:type="spellStart"/>
       <w:r>
         <w:rPr>
           <w:rFonts w:hint="eastAsia"/>
         </w:rPr>
         <w:t>windowws</w:t>
       </w:r>
-      <w:proofErr w:type="spellEnd"/>
       <w:r>
         <w:rPr>
           <w:rFonts w:hint="eastAsia"/>
@@ -5434,6 +5891,7 @@
         <w:rPr>
           <w:noProof/>
         </w:rPr>
+        <w:lastRenderedPageBreak/>
         <w:drawing>
           <wp:inline distT="0" distB="0" distL="0" distR="0" wp14:anchorId="767B02D2" wp14:editId="68281AA9">
             <wp:extent cx="4764856" cy="1481610"/>
@@ -5535,7 +5993,6 @@
           <w:numId w:val="8"/>
         </w:numPr>
       </w:pPr>
-      <w:proofErr w:type="spellStart"/>
       <w:r>
         <w:t>S</w:t>
       </w:r>
@@ -5545,7 +6002,6 @@
         </w:rPr>
         <w:t>cons</w:t>
       </w:r>
-      <w:proofErr w:type="spellEnd"/>
     </w:p>
     <w:p>
       <w:r>
@@ -5554,14 +6010,12 @@
         </w:rPr>
         <w:t>类似于</w:t>
       </w:r>
-      <w:proofErr w:type="spellStart"/>
       <w:r>
         <w:rPr>
           <w:rFonts w:hint="eastAsia"/>
         </w:rPr>
         <w:t>Cmake</w:t>
       </w:r>
-      <w:proofErr w:type="spellEnd"/>
       <w:r>
         <w:rPr>
           <w:rFonts w:hint="eastAsia"/>
@@ -5667,7 +6121,6 @@
         <w:rPr>
           <w:rFonts w:hint="eastAsia"/>
         </w:rPr>
-        <w:lastRenderedPageBreak/>
         <w:t>4</w:t>
       </w:r>
       <w:r>
@@ -5696,7 +6149,6 @@
       </w:r>
     </w:p>
     <w:p>
-      <w:proofErr w:type="spellStart"/>
       <w:r>
         <w:t>M</w:t>
       </w:r>
@@ -5706,7 +6158,6 @@
         </w:rPr>
         <w:t>sys</w:t>
       </w:r>
-      <w:proofErr w:type="spellEnd"/>
       <w:r>
         <w:rPr>
           <w:rFonts w:hint="eastAsia"/>
@@ -5869,7 +6320,6 @@
           <w:szCs w:val="20"/>
         </w:rPr>
       </w:pPr>
-      <w:proofErr w:type="spellStart"/>
       <w:r>
         <w:rPr>
           <w:rFonts w:ascii="Verdana" w:hAnsi="Verdana"/>
@@ -5879,7 +6329,6 @@
         </w:rPr>
         <w:t>wget</w:t>
       </w:r>
-      <w:proofErr w:type="spellEnd"/>
       <w:r>
         <w:rPr>
           <w:rFonts w:ascii="Verdana" w:hAnsi="Verdana"/>
@@ -5907,7 +6356,6 @@
         </w:rPr>
         <w:t xml:space="preserve">　　</w:t>
       </w:r>
-      <w:proofErr w:type="spellStart"/>
       <w:r>
         <w:rPr>
           <w:rFonts w:ascii="Verdana" w:hAnsi="Verdana"/>
@@ -5915,9 +6363,8 @@
           <w:sz w:val="20"/>
           <w:szCs w:val="20"/>
         </w:rPr>
-        <w:t>wget</w:t>
-      </w:r>
-      <w:proofErr w:type="spellEnd"/>
+        <w:t>wget [</w:t>
+      </w:r>
       <w:r>
         <w:rPr>
           <w:rFonts w:ascii="Verdana" w:hAnsi="Verdana"/>
@@ -5925,7 +6372,7 @@
           <w:sz w:val="20"/>
           <w:szCs w:val="20"/>
         </w:rPr>
-        <w:t xml:space="preserve"> [</w:t>
+        <w:t>参数列表</w:t>
       </w:r>
       <w:r>
         <w:rPr>
@@ -5934,7 +6381,7 @@
           <w:sz w:val="20"/>
           <w:szCs w:val="20"/>
         </w:rPr>
-        <w:t>参数列表</w:t>
+        <w:t>] [</w:t>
       </w:r>
       <w:r>
         <w:rPr>
@@ -5943,7 +6390,7 @@
           <w:sz w:val="20"/>
           <w:szCs w:val="20"/>
         </w:rPr>
-        <w:t>] [</w:t>
+        <w:t>目标软件、网页的网址</w:t>
       </w:r>
       <w:r>
         <w:rPr>
@@ -5952,30 +6399,30 @@
           <w:sz w:val="20"/>
           <w:szCs w:val="20"/>
         </w:rPr>
-        <w:t>目标软件、网页的网址</w:t>
-      </w:r>
-      <w:r>
+        <w:t>]</w:t>
+      </w:r>
+    </w:p>
+    <w:p>
+      <w:pPr>
+        <w:pStyle w:val="ab"/>
+        <w:shd w:val="clear" w:color="auto" w:fill="FEFEF2"/>
+        <w:spacing w:before="0" w:beforeAutospacing="0" w:after="0" w:afterAutospacing="0"/>
         <w:rPr>
           <w:rFonts w:ascii="Verdana" w:hAnsi="Verdana"/>
           <w:color w:val="000000"/>
           <w:sz w:val="20"/>
           <w:szCs w:val="20"/>
         </w:rPr>
-        <w:t>]</w:t>
-      </w:r>
-    </w:p>
-    <w:p>
-      <w:pPr>
-        <w:pStyle w:val="ab"/>
-        <w:shd w:val="clear" w:color="auto" w:fill="FEFEF2"/>
-        <w:spacing w:before="0" w:beforeAutospacing="0" w:after="0" w:afterAutospacing="0"/>
+      </w:pPr>
+      <w:r>
         <w:rPr>
           <w:rFonts w:ascii="Verdana" w:hAnsi="Verdana"/>
           <w:color w:val="000000"/>
           <w:sz w:val="20"/>
           <w:szCs w:val="20"/>
         </w:rPr>
-      </w:pPr>
+        <w:t xml:space="preserve">　　</w:t>
+      </w:r>
       <w:r>
         <w:rPr>
           <w:rFonts w:ascii="Verdana" w:hAnsi="Verdana"/>
@@ -5983,7 +6430,7 @@
           <w:sz w:val="20"/>
           <w:szCs w:val="20"/>
         </w:rPr>
-        <w:t xml:space="preserve">　　</w:t>
+        <w:t xml:space="preserve">-o,--output-file=FILE </w:t>
       </w:r>
       <w:r>
         <w:rPr>
@@ -5992,7 +6439,7 @@
           <w:sz w:val="20"/>
           <w:szCs w:val="20"/>
         </w:rPr>
-        <w:t xml:space="preserve">-o,--output-file=FILE </w:t>
+        <w:t>将软件输出信息保存到文件</w:t>
       </w:r>
       <w:r>
         <w:rPr>
@@ -6001,7 +6448,7 @@
           <w:sz w:val="20"/>
           <w:szCs w:val="20"/>
         </w:rPr>
-        <w:t>将软件输出信息保存到文件</w:t>
+        <w:br/>
       </w:r>
       <w:r>
         <w:rPr>
@@ -6010,7 +6457,7 @@
           <w:sz w:val="20"/>
           <w:szCs w:val="20"/>
         </w:rPr>
-        <w:br/>
+        <w:t xml:space="preserve">　　</w:t>
       </w:r>
       <w:r>
         <w:rPr>
@@ -6019,7 +6466,7 @@
           <w:sz w:val="20"/>
           <w:szCs w:val="20"/>
         </w:rPr>
-        <w:t xml:space="preserve">　　</w:t>
+        <w:t>-a,--append-output=FILE</w:t>
       </w:r>
       <w:r>
         <w:rPr>
@@ -6028,7 +6475,7 @@
           <w:sz w:val="20"/>
           <w:szCs w:val="20"/>
         </w:rPr>
-        <w:t>-a,--append-output=FILE</w:t>
+        <w:t>将软件输出信息追加到文件</w:t>
       </w:r>
       <w:r>
         <w:rPr>
@@ -6037,7 +6484,7 @@
           <w:sz w:val="20"/>
           <w:szCs w:val="20"/>
         </w:rPr>
-        <w:t>将软件输出信息追加到文件</w:t>
+        <w:br/>
       </w:r>
       <w:r>
         <w:rPr>
@@ -6046,7 +6493,7 @@
           <w:sz w:val="20"/>
           <w:szCs w:val="20"/>
         </w:rPr>
-        <w:br/>
+        <w:t xml:space="preserve">　　</w:t>
       </w:r>
       <w:r>
         <w:rPr>
@@ -6055,7 +6502,7 @@
           <w:sz w:val="20"/>
           <w:szCs w:val="20"/>
         </w:rPr>
-        <w:t xml:space="preserve">　　</w:t>
+        <w:t>-d,--debug</w:t>
       </w:r>
       <w:r>
         <w:rPr>
@@ -6064,7 +6511,7 @@
           <w:sz w:val="20"/>
           <w:szCs w:val="20"/>
         </w:rPr>
-        <w:t>-d,--debug</w:t>
+        <w:t>显示输出信息</w:t>
       </w:r>
       <w:r>
         <w:rPr>
@@ -6073,7 +6520,7 @@
           <w:sz w:val="20"/>
           <w:szCs w:val="20"/>
         </w:rPr>
-        <w:t>显示输出信息</w:t>
+        <w:br/>
       </w:r>
       <w:r>
         <w:rPr>
@@ -6082,7 +6529,7 @@
           <w:sz w:val="20"/>
           <w:szCs w:val="20"/>
         </w:rPr>
-        <w:br/>
+        <w:t xml:space="preserve">　　</w:t>
       </w:r>
       <w:r>
         <w:rPr>
@@ -6091,7 +6538,7 @@
           <w:sz w:val="20"/>
           <w:szCs w:val="20"/>
         </w:rPr>
-        <w:t xml:space="preserve">　　</w:t>
+        <w:t xml:space="preserve">-q,--quiet </w:t>
       </w:r>
       <w:r>
         <w:rPr>
@@ -6100,7 +6547,7 @@
           <w:sz w:val="20"/>
           <w:szCs w:val="20"/>
         </w:rPr>
-        <w:t xml:space="preserve">-q,--quiet </w:t>
+        <w:t>不显示输出信息</w:t>
       </w:r>
       <w:r>
         <w:rPr>
@@ -6109,7 +6556,7 @@
           <w:sz w:val="20"/>
           <w:szCs w:val="20"/>
         </w:rPr>
-        <w:t>不显示输出信息</w:t>
+        <w:br/>
       </w:r>
       <w:r>
         <w:rPr>
@@ -6118,7 +6565,7 @@
           <w:sz w:val="20"/>
           <w:szCs w:val="20"/>
         </w:rPr>
-        <w:br/>
+        <w:t xml:space="preserve">　　</w:t>
       </w:r>
       <w:r>
         <w:rPr>
@@ -6127,7 +6574,7 @@
           <w:sz w:val="20"/>
           <w:szCs w:val="20"/>
         </w:rPr>
-        <w:t xml:space="preserve">　　</w:t>
+        <w:t xml:space="preserve">-i,--input-file=FILE </w:t>
       </w:r>
       <w:r>
         <w:rPr>
@@ -6136,9 +6583,8 @@
           <w:sz w:val="20"/>
           <w:szCs w:val="20"/>
         </w:rPr>
-        <w:t>-</w:t>
-      </w:r>
-      <w:proofErr w:type="spellStart"/>
+        <w:t>从文件中获取</w:t>
+      </w:r>
       <w:r>
         <w:rPr>
           <w:rFonts w:ascii="Verdana" w:hAnsi="Verdana"/>
@@ -6146,18 +6592,21 @@
           <w:sz w:val="20"/>
           <w:szCs w:val="20"/>
         </w:rPr>
-        <w:t>i</w:t>
-      </w:r>
-      <w:proofErr w:type="spellEnd"/>
-      <w:r>
+        <w:t>URL</w:t>
+      </w:r>
+    </w:p>
+    <w:p>
+      <w:pPr>
+        <w:pStyle w:val="ab"/>
+        <w:shd w:val="clear" w:color="auto" w:fill="FEFEF2"/>
+        <w:spacing w:before="0" w:beforeAutospacing="0" w:after="0" w:afterAutospacing="0"/>
         <w:rPr>
           <w:rFonts w:ascii="Verdana" w:hAnsi="Verdana"/>
           <w:color w:val="000000"/>
           <w:sz w:val="20"/>
           <w:szCs w:val="20"/>
         </w:rPr>
-        <w:t xml:space="preserve">,--input-file=FILE </w:t>
-      </w:r>
+      </w:pPr>
       <w:r>
         <w:rPr>
           <w:rFonts w:ascii="Verdana" w:hAnsi="Verdana"/>
@@ -6165,7 +6614,7 @@
           <w:sz w:val="20"/>
           <w:szCs w:val="20"/>
         </w:rPr>
-        <w:t>从文件中获取</w:t>
+        <w:t xml:space="preserve">　　</w:t>
       </w:r>
       <w:r>
         <w:rPr>
@@ -6174,21 +6623,17 @@
           <w:sz w:val="20"/>
           <w:szCs w:val="20"/>
         </w:rPr>
-        <w:t>URL</w:t>
-      </w:r>
-    </w:p>
-    <w:p>
-      <w:pPr>
-        <w:pStyle w:val="ab"/>
-        <w:shd w:val="clear" w:color="auto" w:fill="FEFEF2"/>
-        <w:spacing w:before="0" w:beforeAutospacing="0" w:after="0" w:afterAutospacing="0"/>
+        <w:t>-O, --output-document=FILE</w:t>
+      </w:r>
+      <w:r>
         <w:rPr>
           <w:rFonts w:ascii="Verdana" w:hAnsi="Verdana"/>
           <w:color w:val="000000"/>
           <w:sz w:val="20"/>
           <w:szCs w:val="20"/>
         </w:rPr>
-      </w:pPr>
+        <w:t>下载文件保存为别的文件名</w:t>
+      </w:r>
       <w:r>
         <w:rPr>
           <w:rFonts w:ascii="Verdana" w:hAnsi="Verdana"/>
@@ -6196,7 +6641,7 @@
           <w:sz w:val="20"/>
           <w:szCs w:val="20"/>
         </w:rPr>
-        <w:t xml:space="preserve">　　</w:t>
+        <w:br/>
       </w:r>
       <w:r>
         <w:rPr>
@@ -6205,7 +6650,7 @@
           <w:sz w:val="20"/>
           <w:szCs w:val="20"/>
         </w:rPr>
-        <w:t>-O, --output-document=FILE</w:t>
+        <w:t xml:space="preserve">　　</w:t>
       </w:r>
       <w:r>
         <w:rPr>
@@ -6214,7 +6659,7 @@
           <w:sz w:val="20"/>
           <w:szCs w:val="20"/>
         </w:rPr>
-        <w:t>下载文件保存为别的文件名</w:t>
+        <w:t xml:space="preserve">-nc, --no-clobber </w:t>
       </w:r>
       <w:r>
         <w:rPr>
@@ -6223,7 +6668,7 @@
           <w:sz w:val="20"/>
           <w:szCs w:val="20"/>
         </w:rPr>
-        <w:br/>
+        <w:t>不要覆盖已经存在的文件</w:t>
       </w:r>
       <w:r>
         <w:rPr>
@@ -6232,7 +6677,7 @@
           <w:sz w:val="20"/>
           <w:szCs w:val="20"/>
         </w:rPr>
-        <w:t xml:space="preserve">　　</w:t>
+        <w:br/>
       </w:r>
       <w:r>
         <w:rPr>
@@ -6241,9 +6686,8 @@
           <w:sz w:val="20"/>
           <w:szCs w:val="20"/>
         </w:rPr>
-        <w:t>-</w:t>
-      </w:r>
-      <w:proofErr w:type="spellStart"/>
+        <w:t xml:space="preserve">　　</w:t>
+      </w:r>
       <w:r>
         <w:rPr>
           <w:rFonts w:ascii="Verdana" w:hAnsi="Verdana"/>
@@ -6251,9 +6695,8 @@
           <w:sz w:val="20"/>
           <w:szCs w:val="20"/>
         </w:rPr>
-        <w:t>nc</w:t>
-      </w:r>
-      <w:proofErr w:type="spellEnd"/>
+        <w:t xml:space="preserve">-N,--timestamping </w:t>
+      </w:r>
       <w:r>
         <w:rPr>
           <w:rFonts w:ascii="Verdana" w:hAnsi="Verdana"/>
@@ -6261,7 +6704,7 @@
           <w:sz w:val="20"/>
           <w:szCs w:val="20"/>
         </w:rPr>
-        <w:t xml:space="preserve">, --no-clobber </w:t>
+        <w:t>只下载比本地新的文件</w:t>
       </w:r>
       <w:r>
         <w:rPr>
@@ -6270,7 +6713,7 @@
           <w:sz w:val="20"/>
           <w:szCs w:val="20"/>
         </w:rPr>
-        <w:t>不要覆盖已经存在的文件</w:t>
+        <w:br/>
       </w:r>
       <w:r>
         <w:rPr>
@@ -6279,7 +6722,7 @@
           <w:sz w:val="20"/>
           <w:szCs w:val="20"/>
         </w:rPr>
-        <w:br/>
+        <w:t xml:space="preserve">　　</w:t>
       </w:r>
       <w:r>
         <w:rPr>
@@ -6288,7 +6731,7 @@
           <w:sz w:val="20"/>
           <w:szCs w:val="20"/>
         </w:rPr>
-        <w:t xml:space="preserve">　　</w:t>
+        <w:t xml:space="preserve">-T,--timeout=SECONDS </w:t>
       </w:r>
       <w:r>
         <w:rPr>
@@ -6297,7 +6740,7 @@
           <w:sz w:val="20"/>
           <w:szCs w:val="20"/>
         </w:rPr>
-        <w:t xml:space="preserve">-N,--timestamping </w:t>
+        <w:t>设置超时时间</w:t>
       </w:r>
       <w:r>
         <w:rPr>
@@ -6306,73 +6749,8 @@
           <w:sz w:val="20"/>
           <w:szCs w:val="20"/>
         </w:rPr>
-        <w:t>只下载比本地新的文件</w:t>
-      </w:r>
-      <w:r>
-        <w:rPr>
-          <w:rFonts w:ascii="Verdana" w:hAnsi="Verdana"/>
-          <w:color w:val="000000"/>
-          <w:sz w:val="20"/>
-          <w:szCs w:val="20"/>
-        </w:rPr>
         <w:br/>
-      </w:r>
-      <w:r>
-        <w:rPr>
-          <w:rFonts w:ascii="Verdana" w:hAnsi="Verdana"/>
-          <w:color w:val="000000"/>
-          <w:sz w:val="20"/>
-          <w:szCs w:val="20"/>
-        </w:rPr>
-        <w:t xml:space="preserve">　　</w:t>
-      </w:r>
-      <w:r>
-        <w:rPr>
-          <w:rFonts w:ascii="Verdana" w:hAnsi="Verdana"/>
-          <w:color w:val="000000"/>
-          <w:sz w:val="20"/>
-          <w:szCs w:val="20"/>
-        </w:rPr>
-        <w:t xml:space="preserve">-T,--timeout=SECONDS </w:t>
-      </w:r>
-      <w:r>
-        <w:rPr>
-          <w:rFonts w:ascii="Verdana" w:hAnsi="Verdana"/>
-          <w:color w:val="000000"/>
-          <w:sz w:val="20"/>
-          <w:szCs w:val="20"/>
-        </w:rPr>
-        <w:t>设置超时时间</w:t>
-      </w:r>
-      <w:r>
-        <w:rPr>
-          <w:rFonts w:ascii="Verdana" w:hAnsi="Verdana"/>
-          <w:color w:val="000000"/>
-          <w:sz w:val="20"/>
-          <w:szCs w:val="20"/>
-        </w:rPr>
-        <w:br/>
-        <w:t>-</w:t>
-      </w:r>
-      <w:proofErr w:type="spellStart"/>
-      <w:r>
-        <w:rPr>
-          <w:rFonts w:ascii="Verdana" w:hAnsi="Verdana"/>
-          <w:color w:val="000000"/>
-          <w:sz w:val="20"/>
-          <w:szCs w:val="20"/>
-        </w:rPr>
-        <w:t>nd</w:t>
-      </w:r>
-      <w:proofErr w:type="spellEnd"/>
-      <w:r>
-        <w:rPr>
-          <w:rFonts w:ascii="Verdana" w:hAnsi="Verdana"/>
-          <w:color w:val="000000"/>
-          <w:sz w:val="20"/>
-          <w:szCs w:val="20"/>
-        </w:rPr>
-        <w:t xml:space="preserve">, --no-directories </w:t>
+        <w:t xml:space="preserve">-nd, --no-directories </w:t>
       </w:r>
       <w:r>
         <w:rPr>
@@ -6470,8 +6848,8 @@
           <w:numId w:val="8"/>
         </w:numPr>
       </w:pPr>
-      <w:proofErr w:type="spellStart"/>
-      <w:r>
+      <w:r>
+        <w:lastRenderedPageBreak/>
         <w:t>C</w:t>
       </w:r>
       <w:r>
@@ -6480,7 +6858,6 @@
         </w:rPr>
         <w:t>make</w:t>
       </w:r>
-      <w:proofErr w:type="spellEnd"/>
     </w:p>
     <w:p/>
     <w:p>
@@ -6491,7 +6868,6 @@
           <w:numId w:val="8"/>
         </w:numPr>
       </w:pPr>
-      <w:proofErr w:type="spellStart"/>
       <w:r>
         <w:t>A</w:t>
       </w:r>
@@ -6501,7 +6877,6 @@
         </w:rPr>
         <w:t>wttk</w:t>
       </w:r>
-      <w:proofErr w:type="spellEnd"/>
       <w:r>
         <w:t xml:space="preserve"> </w:t>
       </w:r>
@@ -6521,7 +6896,6 @@
           <w:numId w:val="8"/>
         </w:numPr>
       </w:pPr>
-      <w:proofErr w:type="spellStart"/>
       <w:r>
         <w:t>A</w:t>
       </w:r>
@@ -6531,7 +6905,6 @@
         </w:rPr>
         <w:t>wtk</w:t>
       </w:r>
-      <w:proofErr w:type="spellEnd"/>
       <w:r>
         <w:rPr>
           <w:rFonts w:hint="eastAsia"/>
@@ -6548,7 +6921,6 @@
           <w:numId w:val="8"/>
         </w:numPr>
       </w:pPr>
-      <w:proofErr w:type="spellStart"/>
       <w:r>
         <w:t>A</w:t>
       </w:r>
@@ -6558,7 +6930,6 @@
         </w:rPr>
         <w:t>wtk</w:t>
       </w:r>
-      <w:proofErr w:type="spellEnd"/>
       <w:r>
         <w:t xml:space="preserve"> </w:t>
       </w:r>

</xml_diff>

<commit_message>
update get version and progress bar show
</commit_message>
<xml_diff>
--- a/Doc/高级时钟项目架构设计.docx
+++ b/Doc/高级时钟项目架构设计.docx
@@ -476,7 +476,7 @@
           <v:shape id="_x0000_i1025" type="#_x0000_t75" style="width:5in;height:4in" o:ole="">
             <v:imagedata r:id="rId8" o:title=""/>
           </v:shape>
-          <o:OLEObject Type="Embed" ProgID="Visio.Drawing.11" ShapeID="_x0000_i1025" DrawAspect="Content" ObjectID="_1749326361" r:id="rId9"/>
+          <o:OLEObject Type="Embed" ProgID="Visio.Drawing.11" ShapeID="_x0000_i1025" DrawAspect="Content" ObjectID="_1749750643" r:id="rId9"/>
         </w:object>
       </w:r>
     </w:p>
@@ -2561,13 +2561,7 @@
         <w:rPr>
           <w:rFonts w:hint="eastAsia"/>
         </w:rPr>
-        <w:t>开始</w:t>
-      </w:r>
-      <w:r>
-        <w:rPr>
-          <w:rFonts w:hint="eastAsia"/>
-        </w:rPr>
-        <w:t>升级</w:t>
+        <w:t>开始升级</w:t>
       </w:r>
       <w:r>
         <w:rPr>
@@ -2837,13 +2831,7 @@
         <w:rPr>
           <w:rFonts w:hint="eastAsia"/>
         </w:rPr>
-        <w:t>开始</w:t>
-      </w:r>
-      <w:r>
-        <w:rPr>
-          <w:rFonts w:hint="eastAsia"/>
-        </w:rPr>
-        <w:t>升级</w:t>
+        <w:t>开始升级</w:t>
       </w:r>
       <w:r>
         <w:rPr>
@@ -3077,7 +3065,6 @@
       <w:pPr>
         <w:spacing w:beforeLines="100" w:before="312"/>
         <w:rPr>
-          <w:rFonts w:hint="eastAsia"/>
           <w:color w:val="000000" w:themeColor="text1"/>
         </w:rPr>
       </w:pPr>
@@ -4861,6 +4848,1158 @@
     </w:p>
     <w:p>
       <w:pPr>
+        <w:pStyle w:val="3"/>
+        <w:numPr>
+          <w:ilvl w:val="0"/>
+          <w:numId w:val="4"/>
+        </w:numPr>
+      </w:pPr>
+      <w:r>
+        <w:rPr>
+          <w:rFonts w:hint="eastAsia"/>
+        </w:rPr>
+        <w:t>复位</w:t>
+      </w:r>
+      <w:r>
+        <w:rPr>
+          <w:rFonts w:hint="eastAsia"/>
+        </w:rPr>
+        <w:t>（</w:t>
+      </w:r>
+      <w:r>
+        <w:rPr>
+          <w:rFonts w:hint="eastAsia"/>
+        </w:rPr>
+        <w:t>服务器</w:t>
+      </w:r>
+      <w:r>
+        <w:rPr>
+          <w:rFonts w:hint="eastAsia"/>
+        </w:rPr>
+        <w:t>）</w:t>
+      </w:r>
+      <w:r>
+        <w:rPr>
+          <w:rFonts w:hint="eastAsia"/>
+        </w:rPr>
+        <w:t>0x</w:t>
+      </w:r>
+      <w:r>
+        <w:t>0</w:t>
+      </w:r>
+      <w:r>
+        <w:t>8</w:t>
+      </w:r>
+    </w:p>
+    <w:tbl>
+      <w:tblPr>
+        <w:tblStyle w:val="aa"/>
+        <w:tblW w:w="0" w:type="auto"/>
+        <w:tblLook w:val="04A0" w:firstRow="1" w:lastRow="0" w:firstColumn="1" w:lastColumn="0" w:noHBand="0" w:noVBand="1"/>
+      </w:tblPr>
+      <w:tblGrid>
+        <w:gridCol w:w="1297"/>
+        <w:gridCol w:w="1203"/>
+        <w:gridCol w:w="1207"/>
+        <w:gridCol w:w="1203"/>
+        <w:gridCol w:w="1320"/>
+        <w:gridCol w:w="1088"/>
+        <w:gridCol w:w="1204"/>
+      </w:tblGrid>
+      <w:tr>
+        <w:tc>
+          <w:tcPr>
+            <w:tcW w:w="1297" w:type="dxa"/>
+          </w:tcPr>
+          <w:p>
+            <w:pPr>
+              <w:jc w:val="center"/>
+              <w:rPr>
+                <w:color w:val="000000" w:themeColor="text1"/>
+              </w:rPr>
+            </w:pPr>
+            <w:r>
+              <w:rPr>
+                <w:color w:val="000000" w:themeColor="text1"/>
+              </w:rPr>
+              <w:t>0x676A737A</w:t>
+            </w:r>
+          </w:p>
+        </w:tc>
+        <w:tc>
+          <w:tcPr>
+            <w:tcW w:w="1203" w:type="dxa"/>
+          </w:tcPr>
+          <w:p>
+            <w:pPr>
+              <w:jc w:val="center"/>
+              <w:rPr>
+                <w:color w:val="000000" w:themeColor="text1"/>
+              </w:rPr>
+            </w:pPr>
+            <w:r>
+              <w:rPr>
+                <w:rFonts w:hint="eastAsia"/>
+                <w:color w:val="000000" w:themeColor="text1"/>
+              </w:rPr>
+              <w:t>帧地址</w:t>
+            </w:r>
+          </w:p>
+        </w:tc>
+        <w:tc>
+          <w:tcPr>
+            <w:tcW w:w="1207" w:type="dxa"/>
+          </w:tcPr>
+          <w:p>
+            <w:pPr>
+              <w:jc w:val="center"/>
+              <w:rPr>
+                <w:color w:val="000000" w:themeColor="text1"/>
+              </w:rPr>
+            </w:pPr>
+            <w:r>
+              <w:rPr>
+                <w:color w:val="000000" w:themeColor="text1"/>
+              </w:rPr>
+              <w:t>0</w:t>
+            </w:r>
+            <w:r>
+              <w:rPr>
+                <w:rFonts w:hint="eastAsia"/>
+                <w:color w:val="000000" w:themeColor="text1"/>
+              </w:rPr>
+              <w:t>x</w:t>
+            </w:r>
+            <w:r>
+              <w:rPr>
+                <w:color w:val="000000" w:themeColor="text1"/>
+              </w:rPr>
+              <w:t>0</w:t>
+            </w:r>
+            <w:r>
+              <w:rPr>
+                <w:color w:val="000000" w:themeColor="text1"/>
+              </w:rPr>
+              <w:t>8</w:t>
+            </w:r>
+          </w:p>
+        </w:tc>
+        <w:tc>
+          <w:tcPr>
+            <w:tcW w:w="1203" w:type="dxa"/>
+          </w:tcPr>
+          <w:p>
+            <w:pPr>
+              <w:jc w:val="center"/>
+              <w:rPr>
+                <w:color w:val="000000" w:themeColor="text1"/>
+              </w:rPr>
+            </w:pPr>
+            <w:r>
+              <w:rPr>
+                <w:rFonts w:hint="eastAsia"/>
+                <w:color w:val="000000" w:themeColor="text1"/>
+              </w:rPr>
+              <w:t>包序号</w:t>
+            </w:r>
+          </w:p>
+        </w:tc>
+        <w:tc>
+          <w:tcPr>
+            <w:tcW w:w="1320" w:type="dxa"/>
+          </w:tcPr>
+          <w:p>
+            <w:pPr>
+              <w:jc w:val="center"/>
+              <w:rPr>
+                <w:color w:val="000000" w:themeColor="text1"/>
+              </w:rPr>
+            </w:pPr>
+            <w:r>
+              <w:rPr>
+                <w:color w:val="000000" w:themeColor="text1"/>
+              </w:rPr>
+              <w:t>0</w:t>
+            </w:r>
+          </w:p>
+        </w:tc>
+        <w:tc>
+          <w:tcPr>
+            <w:tcW w:w="1088" w:type="dxa"/>
+          </w:tcPr>
+          <w:p>
+            <w:pPr>
+              <w:jc w:val="center"/>
+              <w:rPr>
+                <w:color w:val="000000" w:themeColor="text1"/>
+              </w:rPr>
+            </w:pPr>
+            <w:r>
+              <w:rPr>
+                <w:rFonts w:hint="eastAsia"/>
+                <w:color w:val="000000" w:themeColor="text1"/>
+              </w:rPr>
+              <w:t>数据区</w:t>
+            </w:r>
+          </w:p>
+        </w:tc>
+        <w:tc>
+          <w:tcPr>
+            <w:tcW w:w="1204" w:type="dxa"/>
+          </w:tcPr>
+          <w:p>
+            <w:pPr>
+              <w:jc w:val="center"/>
+              <w:rPr>
+                <w:color w:val="000000" w:themeColor="text1"/>
+              </w:rPr>
+            </w:pPr>
+            <w:r>
+              <w:rPr>
+                <w:rFonts w:hint="eastAsia"/>
+                <w:color w:val="000000" w:themeColor="text1"/>
+              </w:rPr>
+              <w:t>校验</w:t>
+            </w:r>
+          </w:p>
+        </w:tc>
+      </w:tr>
+    </w:tbl>
+    <w:p>
+      <w:pPr>
+        <w:spacing w:beforeLines="100" w:before="312"/>
+        <w:rPr>
+          <w:color w:val="000000" w:themeColor="text1"/>
+        </w:rPr>
+      </w:pPr>
+      <w:r>
+        <w:rPr>
+          <w:rFonts w:hint="eastAsia"/>
+          <w:color w:val="000000" w:themeColor="text1"/>
+        </w:rPr>
+        <w:t>数据区长度：</w:t>
+      </w:r>
+      <w:r>
+        <w:rPr>
+          <w:color w:val="000000" w:themeColor="text1"/>
+        </w:rPr>
+        <w:t>0</w:t>
+      </w:r>
+      <w:r>
+        <w:rPr>
+          <w:rFonts w:hint="eastAsia"/>
+          <w:color w:val="000000" w:themeColor="text1"/>
+        </w:rPr>
+        <w:t>字节</w:t>
+      </w:r>
+    </w:p>
+    <w:p>
+      <w:pPr>
+        <w:spacing w:beforeLines="100" w:before="312"/>
+        <w:rPr>
+          <w:color w:val="000000" w:themeColor="text1"/>
+        </w:rPr>
+      </w:pPr>
+      <w:r>
+        <w:rPr>
+          <w:rFonts w:hint="eastAsia"/>
+          <w:color w:val="000000" w:themeColor="text1"/>
+        </w:rPr>
+        <w:t>数据区：空</w:t>
+      </w:r>
+    </w:p>
+    <w:p>
+      <w:pPr>
+        <w:pStyle w:val="3"/>
+        <w:numPr>
+          <w:ilvl w:val="0"/>
+          <w:numId w:val="4"/>
+        </w:numPr>
+      </w:pPr>
+      <w:r>
+        <w:rPr>
+          <w:rFonts w:hint="eastAsia"/>
+        </w:rPr>
+        <w:lastRenderedPageBreak/>
+        <w:t>复位</w:t>
+      </w:r>
+      <w:r>
+        <w:rPr>
+          <w:rFonts w:hint="eastAsia"/>
+        </w:rPr>
+        <w:t>（</w:t>
+      </w:r>
+      <w:r>
+        <w:rPr>
+          <w:rFonts w:hint="eastAsia"/>
+        </w:rPr>
+        <w:t>终端</w:t>
+      </w:r>
+      <w:r>
+        <w:rPr>
+          <w:rFonts w:hint="eastAsia"/>
+        </w:rPr>
+        <w:t>）</w:t>
+      </w:r>
+      <w:r>
+        <w:rPr>
+          <w:rFonts w:hint="eastAsia"/>
+        </w:rPr>
+        <w:t>0x</w:t>
+      </w:r>
+      <w:r>
+        <w:t>0</w:t>
+      </w:r>
+      <w:r>
+        <w:t>8</w:t>
+      </w:r>
+    </w:p>
+    <w:tbl>
+      <w:tblPr>
+        <w:tblStyle w:val="aa"/>
+        <w:tblW w:w="0" w:type="auto"/>
+        <w:tblLook w:val="04A0" w:firstRow="1" w:lastRow="0" w:firstColumn="1" w:lastColumn="0" w:noHBand="0" w:noVBand="1"/>
+      </w:tblPr>
+      <w:tblGrid>
+        <w:gridCol w:w="1296"/>
+        <w:gridCol w:w="1203"/>
+        <w:gridCol w:w="1206"/>
+        <w:gridCol w:w="1204"/>
+        <w:gridCol w:w="1319"/>
+        <w:gridCol w:w="1089"/>
+        <w:gridCol w:w="1205"/>
+      </w:tblGrid>
+      <w:tr>
+        <w:tc>
+          <w:tcPr>
+            <w:tcW w:w="1217" w:type="dxa"/>
+          </w:tcPr>
+          <w:p>
+            <w:pPr>
+              <w:jc w:val="center"/>
+              <w:rPr>
+                <w:color w:val="000000" w:themeColor="text1"/>
+              </w:rPr>
+            </w:pPr>
+            <w:r>
+              <w:rPr>
+                <w:color w:val="000000" w:themeColor="text1"/>
+              </w:rPr>
+              <w:t>0x676A737A</w:t>
+            </w:r>
+          </w:p>
+        </w:tc>
+        <w:tc>
+          <w:tcPr>
+            <w:tcW w:w="1217" w:type="dxa"/>
+          </w:tcPr>
+          <w:p>
+            <w:pPr>
+              <w:jc w:val="center"/>
+              <w:rPr>
+                <w:color w:val="000000" w:themeColor="text1"/>
+              </w:rPr>
+            </w:pPr>
+            <w:r>
+              <w:rPr>
+                <w:rFonts w:hint="eastAsia"/>
+                <w:color w:val="000000" w:themeColor="text1"/>
+              </w:rPr>
+              <w:t>帧地址</w:t>
+            </w:r>
+          </w:p>
+        </w:tc>
+        <w:tc>
+          <w:tcPr>
+            <w:tcW w:w="1217" w:type="dxa"/>
+          </w:tcPr>
+          <w:p>
+            <w:pPr>
+              <w:jc w:val="center"/>
+              <w:rPr>
+                <w:color w:val="000000" w:themeColor="text1"/>
+              </w:rPr>
+            </w:pPr>
+            <w:r>
+              <w:rPr>
+                <w:color w:val="000000" w:themeColor="text1"/>
+              </w:rPr>
+              <w:t>0</w:t>
+            </w:r>
+            <w:r>
+              <w:rPr>
+                <w:rFonts w:hint="eastAsia"/>
+                <w:color w:val="000000" w:themeColor="text1"/>
+              </w:rPr>
+              <w:t>x</w:t>
+            </w:r>
+            <w:r>
+              <w:rPr>
+                <w:color w:val="000000" w:themeColor="text1"/>
+              </w:rPr>
+              <w:t>0</w:t>
+            </w:r>
+            <w:r>
+              <w:rPr>
+                <w:color w:val="000000" w:themeColor="text1"/>
+              </w:rPr>
+              <w:t>8</w:t>
+            </w:r>
+          </w:p>
+        </w:tc>
+        <w:tc>
+          <w:tcPr>
+            <w:tcW w:w="1217" w:type="dxa"/>
+          </w:tcPr>
+          <w:p>
+            <w:pPr>
+              <w:jc w:val="center"/>
+              <w:rPr>
+                <w:color w:val="000000" w:themeColor="text1"/>
+              </w:rPr>
+            </w:pPr>
+            <w:r>
+              <w:rPr>
+                <w:rFonts w:hint="eastAsia"/>
+                <w:color w:val="000000" w:themeColor="text1"/>
+              </w:rPr>
+              <w:t>包序号</w:t>
+            </w:r>
+          </w:p>
+        </w:tc>
+        <w:tc>
+          <w:tcPr>
+            <w:tcW w:w="1336" w:type="dxa"/>
+          </w:tcPr>
+          <w:p>
+            <w:pPr>
+              <w:jc w:val="center"/>
+              <w:rPr>
+                <w:color w:val="000000" w:themeColor="text1"/>
+              </w:rPr>
+            </w:pPr>
+            <w:r>
+              <w:rPr>
+                <w:rFonts w:hint="eastAsia"/>
+                <w:color w:val="000000" w:themeColor="text1"/>
+              </w:rPr>
+              <w:t>1</w:t>
+            </w:r>
+          </w:p>
+        </w:tc>
+        <w:tc>
+          <w:tcPr>
+            <w:tcW w:w="1100" w:type="dxa"/>
+          </w:tcPr>
+          <w:p>
+            <w:pPr>
+              <w:jc w:val="center"/>
+              <w:rPr>
+                <w:color w:val="000000" w:themeColor="text1"/>
+              </w:rPr>
+            </w:pPr>
+            <w:r>
+              <w:rPr>
+                <w:rFonts w:hint="eastAsia"/>
+                <w:color w:val="000000" w:themeColor="text1"/>
+              </w:rPr>
+              <w:t>数据区</w:t>
+            </w:r>
+          </w:p>
+        </w:tc>
+        <w:tc>
+          <w:tcPr>
+            <w:tcW w:w="1218" w:type="dxa"/>
+          </w:tcPr>
+          <w:p>
+            <w:pPr>
+              <w:jc w:val="center"/>
+              <w:rPr>
+                <w:color w:val="000000" w:themeColor="text1"/>
+              </w:rPr>
+            </w:pPr>
+            <w:r>
+              <w:rPr>
+                <w:rFonts w:hint="eastAsia"/>
+                <w:color w:val="000000" w:themeColor="text1"/>
+              </w:rPr>
+              <w:t>校验</w:t>
+            </w:r>
+          </w:p>
+        </w:tc>
+      </w:tr>
+    </w:tbl>
+    <w:p>
+      <w:pPr>
+        <w:spacing w:beforeLines="100" w:before="312"/>
+        <w:rPr>
+          <w:color w:val="000000" w:themeColor="text1"/>
+        </w:rPr>
+      </w:pPr>
+      <w:r>
+        <w:rPr>
+          <w:rFonts w:hint="eastAsia"/>
+          <w:color w:val="000000" w:themeColor="text1"/>
+        </w:rPr>
+        <w:t>数据区长度：</w:t>
+      </w:r>
+      <w:r>
+        <w:rPr>
+          <w:color w:val="000000" w:themeColor="text1"/>
+        </w:rPr>
+        <w:t>1</w:t>
+      </w:r>
+      <w:r>
+        <w:rPr>
+          <w:rFonts w:hint="eastAsia"/>
+          <w:color w:val="000000" w:themeColor="text1"/>
+        </w:rPr>
+        <w:t>字节</w:t>
+      </w:r>
+    </w:p>
+    <w:p>
+      <w:pPr>
+        <w:spacing w:beforeLines="100" w:before="312"/>
+        <w:rPr>
+          <w:color w:val="000000" w:themeColor="text1"/>
+        </w:rPr>
+      </w:pPr>
+      <w:r>
+        <w:rPr>
+          <w:rFonts w:hint="eastAsia"/>
+          <w:color w:val="000000" w:themeColor="text1"/>
+        </w:rPr>
+        <w:t>数据区：</w:t>
+      </w:r>
+      <w:r>
+        <w:rPr>
+          <w:color w:val="000000" w:themeColor="text1"/>
+        </w:rPr>
+        <w:t>00</w:t>
+      </w:r>
+      <w:r>
+        <w:rPr>
+          <w:rFonts w:hint="eastAsia"/>
+          <w:color w:val="000000" w:themeColor="text1"/>
+        </w:rPr>
+        <w:t>：成功</w:t>
+      </w:r>
+      <w:r>
+        <w:rPr>
+          <w:rFonts w:hint="eastAsia"/>
+          <w:color w:val="000000" w:themeColor="text1"/>
+        </w:rPr>
+        <w:t xml:space="preserve"> </w:t>
+      </w:r>
+      <w:r>
+        <w:rPr>
+          <w:rFonts w:hint="eastAsia"/>
+          <w:color w:val="000000" w:themeColor="text1"/>
+        </w:rPr>
+        <w:t>其他：</w:t>
+      </w:r>
+      <w:r>
+        <w:rPr>
+          <w:rFonts w:hint="eastAsia"/>
+          <w:color w:val="000000" w:themeColor="text1"/>
+        </w:rPr>
+        <w:t>errcode</w:t>
+      </w:r>
+      <w:r>
+        <w:rPr>
+          <w:color w:val="000000" w:themeColor="text1"/>
+        </w:rPr>
+        <w:t xml:space="preserve"> </w:t>
+      </w:r>
+    </w:p>
+    <w:p>
+      <w:pPr>
+        <w:pStyle w:val="3"/>
+        <w:numPr>
+          <w:ilvl w:val="0"/>
+          <w:numId w:val="4"/>
+        </w:numPr>
+      </w:pPr>
+      <w:r>
+        <w:rPr>
+          <w:rFonts w:hint="eastAsia"/>
+        </w:rPr>
+        <w:t>版本</w:t>
+      </w:r>
+      <w:r>
+        <w:rPr>
+          <w:rFonts w:hint="eastAsia"/>
+        </w:rPr>
+        <w:t>（</w:t>
+      </w:r>
+      <w:r>
+        <w:rPr>
+          <w:rFonts w:hint="eastAsia"/>
+        </w:rPr>
+        <w:t>服务器</w:t>
+      </w:r>
+      <w:r>
+        <w:rPr>
+          <w:rFonts w:hint="eastAsia"/>
+        </w:rPr>
+        <w:t>）</w:t>
+      </w:r>
+      <w:r>
+        <w:rPr>
+          <w:rFonts w:hint="eastAsia"/>
+        </w:rPr>
+        <w:t>0x</w:t>
+      </w:r>
+      <w:r>
+        <w:t>0</w:t>
+      </w:r>
+      <w:r>
+        <w:t>9</w:t>
+      </w:r>
+    </w:p>
+    <w:tbl>
+      <w:tblPr>
+        <w:tblStyle w:val="aa"/>
+        <w:tblW w:w="0" w:type="auto"/>
+        <w:tblLook w:val="04A0" w:firstRow="1" w:lastRow="0" w:firstColumn="1" w:lastColumn="0" w:noHBand="0" w:noVBand="1"/>
+      </w:tblPr>
+      <w:tblGrid>
+        <w:gridCol w:w="1297"/>
+        <w:gridCol w:w="1203"/>
+        <w:gridCol w:w="1207"/>
+        <w:gridCol w:w="1203"/>
+        <w:gridCol w:w="1320"/>
+        <w:gridCol w:w="1088"/>
+        <w:gridCol w:w="1204"/>
+      </w:tblGrid>
+      <w:tr>
+        <w:tc>
+          <w:tcPr>
+            <w:tcW w:w="1297" w:type="dxa"/>
+          </w:tcPr>
+          <w:p>
+            <w:pPr>
+              <w:jc w:val="center"/>
+              <w:rPr>
+                <w:color w:val="000000" w:themeColor="text1"/>
+              </w:rPr>
+            </w:pPr>
+            <w:r>
+              <w:rPr>
+                <w:color w:val="000000" w:themeColor="text1"/>
+              </w:rPr>
+              <w:t>0x676A737A</w:t>
+            </w:r>
+          </w:p>
+        </w:tc>
+        <w:tc>
+          <w:tcPr>
+            <w:tcW w:w="1203" w:type="dxa"/>
+          </w:tcPr>
+          <w:p>
+            <w:pPr>
+              <w:jc w:val="center"/>
+              <w:rPr>
+                <w:color w:val="000000" w:themeColor="text1"/>
+              </w:rPr>
+            </w:pPr>
+            <w:r>
+              <w:rPr>
+                <w:rFonts w:hint="eastAsia"/>
+                <w:color w:val="000000" w:themeColor="text1"/>
+              </w:rPr>
+              <w:t>帧地址</w:t>
+            </w:r>
+          </w:p>
+        </w:tc>
+        <w:tc>
+          <w:tcPr>
+            <w:tcW w:w="1207" w:type="dxa"/>
+          </w:tcPr>
+          <w:p>
+            <w:pPr>
+              <w:jc w:val="center"/>
+              <w:rPr>
+                <w:color w:val="000000" w:themeColor="text1"/>
+              </w:rPr>
+            </w:pPr>
+            <w:r>
+              <w:rPr>
+                <w:color w:val="000000" w:themeColor="text1"/>
+              </w:rPr>
+              <w:t>0</w:t>
+            </w:r>
+            <w:r>
+              <w:rPr>
+                <w:rFonts w:hint="eastAsia"/>
+                <w:color w:val="000000" w:themeColor="text1"/>
+              </w:rPr>
+              <w:t>x</w:t>
+            </w:r>
+            <w:r>
+              <w:rPr>
+                <w:color w:val="000000" w:themeColor="text1"/>
+              </w:rPr>
+              <w:t>0</w:t>
+            </w:r>
+            <w:r>
+              <w:rPr>
+                <w:color w:val="000000" w:themeColor="text1"/>
+              </w:rPr>
+              <w:t>9</w:t>
+            </w:r>
+          </w:p>
+        </w:tc>
+        <w:tc>
+          <w:tcPr>
+            <w:tcW w:w="1203" w:type="dxa"/>
+          </w:tcPr>
+          <w:p>
+            <w:pPr>
+              <w:jc w:val="center"/>
+              <w:rPr>
+                <w:color w:val="000000" w:themeColor="text1"/>
+              </w:rPr>
+            </w:pPr>
+            <w:r>
+              <w:rPr>
+                <w:rFonts w:hint="eastAsia"/>
+                <w:color w:val="000000" w:themeColor="text1"/>
+              </w:rPr>
+              <w:t>包序号</w:t>
+            </w:r>
+          </w:p>
+        </w:tc>
+        <w:tc>
+          <w:tcPr>
+            <w:tcW w:w="1320" w:type="dxa"/>
+          </w:tcPr>
+          <w:p>
+            <w:pPr>
+              <w:jc w:val="center"/>
+              <w:rPr>
+                <w:color w:val="000000" w:themeColor="text1"/>
+              </w:rPr>
+            </w:pPr>
+            <w:r>
+              <w:rPr>
+                <w:color w:val="000000" w:themeColor="text1"/>
+              </w:rPr>
+              <w:t>0</w:t>
+            </w:r>
+          </w:p>
+        </w:tc>
+        <w:tc>
+          <w:tcPr>
+            <w:tcW w:w="1088" w:type="dxa"/>
+          </w:tcPr>
+          <w:p>
+            <w:pPr>
+              <w:jc w:val="center"/>
+              <w:rPr>
+                <w:color w:val="000000" w:themeColor="text1"/>
+              </w:rPr>
+            </w:pPr>
+            <w:r>
+              <w:rPr>
+                <w:rFonts w:hint="eastAsia"/>
+                <w:color w:val="000000" w:themeColor="text1"/>
+              </w:rPr>
+              <w:t>数据区</w:t>
+            </w:r>
+          </w:p>
+        </w:tc>
+        <w:tc>
+          <w:tcPr>
+            <w:tcW w:w="1204" w:type="dxa"/>
+          </w:tcPr>
+          <w:p>
+            <w:pPr>
+              <w:jc w:val="center"/>
+              <w:rPr>
+                <w:color w:val="000000" w:themeColor="text1"/>
+              </w:rPr>
+            </w:pPr>
+            <w:r>
+              <w:rPr>
+                <w:rFonts w:hint="eastAsia"/>
+                <w:color w:val="000000" w:themeColor="text1"/>
+              </w:rPr>
+              <w:t>校验</w:t>
+            </w:r>
+          </w:p>
+        </w:tc>
+      </w:tr>
+    </w:tbl>
+    <w:p>
+      <w:pPr>
+        <w:spacing w:beforeLines="100" w:before="312"/>
+        <w:rPr>
+          <w:color w:val="000000" w:themeColor="text1"/>
+        </w:rPr>
+      </w:pPr>
+      <w:r>
+        <w:rPr>
+          <w:rFonts w:hint="eastAsia"/>
+          <w:color w:val="000000" w:themeColor="text1"/>
+        </w:rPr>
+        <w:t>数据区长度：</w:t>
+      </w:r>
+      <w:r>
+        <w:rPr>
+          <w:color w:val="000000" w:themeColor="text1"/>
+        </w:rPr>
+        <w:t>0</w:t>
+      </w:r>
+      <w:r>
+        <w:rPr>
+          <w:rFonts w:hint="eastAsia"/>
+          <w:color w:val="000000" w:themeColor="text1"/>
+        </w:rPr>
+        <w:t>字节</w:t>
+      </w:r>
+    </w:p>
+    <w:p>
+      <w:pPr>
+        <w:spacing w:beforeLines="100" w:before="312"/>
+        <w:rPr>
+          <w:color w:val="000000" w:themeColor="text1"/>
+        </w:rPr>
+      </w:pPr>
+      <w:r>
+        <w:rPr>
+          <w:rFonts w:hint="eastAsia"/>
+          <w:color w:val="000000" w:themeColor="text1"/>
+        </w:rPr>
+        <w:t>数据区：空</w:t>
+      </w:r>
+    </w:p>
+    <w:p>
+      <w:pPr>
+        <w:pStyle w:val="3"/>
+        <w:numPr>
+          <w:ilvl w:val="0"/>
+          <w:numId w:val="4"/>
+        </w:numPr>
+      </w:pPr>
+      <w:r>
+        <w:rPr>
+          <w:rFonts w:hint="eastAsia"/>
+        </w:rPr>
+        <w:t>版本</w:t>
+      </w:r>
+      <w:r>
+        <w:rPr>
+          <w:rFonts w:hint="eastAsia"/>
+        </w:rPr>
+        <w:t>（</w:t>
+      </w:r>
+      <w:r>
+        <w:rPr>
+          <w:rFonts w:hint="eastAsia"/>
+        </w:rPr>
+        <w:t>终端</w:t>
+      </w:r>
+      <w:r>
+        <w:rPr>
+          <w:rFonts w:hint="eastAsia"/>
+        </w:rPr>
+        <w:t>）</w:t>
+      </w:r>
+      <w:r>
+        <w:rPr>
+          <w:rFonts w:hint="eastAsia"/>
+        </w:rPr>
+        <w:t>0x</w:t>
+      </w:r>
+      <w:r>
+        <w:t>0</w:t>
+      </w:r>
+      <w:r>
+        <w:t>9</w:t>
+      </w:r>
+    </w:p>
+    <w:tbl>
+      <w:tblPr>
+        <w:tblStyle w:val="aa"/>
+        <w:tblW w:w="0" w:type="auto"/>
+        <w:tblLook w:val="04A0" w:firstRow="1" w:lastRow="0" w:firstColumn="1" w:lastColumn="0" w:noHBand="0" w:noVBand="1"/>
+      </w:tblPr>
+      <w:tblGrid>
+        <w:gridCol w:w="1297"/>
+        <w:gridCol w:w="1203"/>
+        <w:gridCol w:w="1207"/>
+        <w:gridCol w:w="1203"/>
+        <w:gridCol w:w="1320"/>
+        <w:gridCol w:w="1088"/>
+        <w:gridCol w:w="1204"/>
+      </w:tblGrid>
+      <w:tr>
+        <w:tc>
+          <w:tcPr>
+            <w:tcW w:w="1217" w:type="dxa"/>
+          </w:tcPr>
+          <w:p>
+            <w:pPr>
+              <w:jc w:val="center"/>
+              <w:rPr>
+                <w:color w:val="000000" w:themeColor="text1"/>
+              </w:rPr>
+            </w:pPr>
+            <w:r>
+              <w:rPr>
+                <w:color w:val="000000" w:themeColor="text1"/>
+              </w:rPr>
+              <w:t>0x676A737A</w:t>
+            </w:r>
+          </w:p>
+        </w:tc>
+        <w:tc>
+          <w:tcPr>
+            <w:tcW w:w="1217" w:type="dxa"/>
+          </w:tcPr>
+          <w:p>
+            <w:pPr>
+              <w:jc w:val="center"/>
+              <w:rPr>
+                <w:color w:val="000000" w:themeColor="text1"/>
+              </w:rPr>
+            </w:pPr>
+            <w:r>
+              <w:rPr>
+                <w:rFonts w:hint="eastAsia"/>
+                <w:color w:val="000000" w:themeColor="text1"/>
+              </w:rPr>
+              <w:t>帧地址</w:t>
+            </w:r>
+          </w:p>
+        </w:tc>
+        <w:tc>
+          <w:tcPr>
+            <w:tcW w:w="1217" w:type="dxa"/>
+          </w:tcPr>
+          <w:p>
+            <w:pPr>
+              <w:jc w:val="center"/>
+              <w:rPr>
+                <w:color w:val="000000" w:themeColor="text1"/>
+              </w:rPr>
+            </w:pPr>
+            <w:r>
+              <w:rPr>
+                <w:color w:val="000000" w:themeColor="text1"/>
+              </w:rPr>
+              <w:t>0</w:t>
+            </w:r>
+            <w:r>
+              <w:rPr>
+                <w:rFonts w:hint="eastAsia"/>
+                <w:color w:val="000000" w:themeColor="text1"/>
+              </w:rPr>
+              <w:t>x</w:t>
+            </w:r>
+            <w:r>
+              <w:rPr>
+                <w:color w:val="000000" w:themeColor="text1"/>
+              </w:rPr>
+              <w:t>0</w:t>
+            </w:r>
+            <w:r>
+              <w:rPr>
+                <w:color w:val="000000" w:themeColor="text1"/>
+              </w:rPr>
+              <w:t>9</w:t>
+            </w:r>
+          </w:p>
+        </w:tc>
+        <w:tc>
+          <w:tcPr>
+            <w:tcW w:w="1217" w:type="dxa"/>
+          </w:tcPr>
+          <w:p>
+            <w:pPr>
+              <w:jc w:val="center"/>
+              <w:rPr>
+                <w:color w:val="000000" w:themeColor="text1"/>
+              </w:rPr>
+            </w:pPr>
+            <w:r>
+              <w:rPr>
+                <w:rFonts w:hint="eastAsia"/>
+                <w:color w:val="000000" w:themeColor="text1"/>
+              </w:rPr>
+              <w:t>包序号</w:t>
+            </w:r>
+          </w:p>
+        </w:tc>
+        <w:tc>
+          <w:tcPr>
+            <w:tcW w:w="1336" w:type="dxa"/>
+          </w:tcPr>
+          <w:p>
+            <w:pPr>
+              <w:jc w:val="center"/>
+              <w:rPr>
+                <w:color w:val="000000" w:themeColor="text1"/>
+              </w:rPr>
+            </w:pPr>
+            <w:r>
+              <w:rPr>
+                <w:color w:val="000000" w:themeColor="text1"/>
+              </w:rPr>
+              <w:t>12</w:t>
+            </w:r>
+          </w:p>
+        </w:tc>
+        <w:tc>
+          <w:tcPr>
+            <w:tcW w:w="1100" w:type="dxa"/>
+          </w:tcPr>
+          <w:p>
+            <w:pPr>
+              <w:jc w:val="center"/>
+              <w:rPr>
+                <w:color w:val="000000" w:themeColor="text1"/>
+              </w:rPr>
+            </w:pPr>
+            <w:r>
+              <w:rPr>
+                <w:rFonts w:hint="eastAsia"/>
+                <w:color w:val="000000" w:themeColor="text1"/>
+              </w:rPr>
+              <w:t>数据区</w:t>
+            </w:r>
+          </w:p>
+        </w:tc>
+        <w:tc>
+          <w:tcPr>
+            <w:tcW w:w="1218" w:type="dxa"/>
+          </w:tcPr>
+          <w:p>
+            <w:pPr>
+              <w:jc w:val="center"/>
+              <w:rPr>
+                <w:color w:val="000000" w:themeColor="text1"/>
+              </w:rPr>
+            </w:pPr>
+            <w:r>
+              <w:rPr>
+                <w:rFonts w:hint="eastAsia"/>
+                <w:color w:val="000000" w:themeColor="text1"/>
+              </w:rPr>
+              <w:t>校验</w:t>
+            </w:r>
+          </w:p>
+        </w:tc>
+      </w:tr>
+    </w:tbl>
+    <w:p>
+      <w:pPr>
+        <w:spacing w:beforeLines="100" w:before="312"/>
+        <w:rPr>
+          <w:color w:val="000000" w:themeColor="text1"/>
+        </w:rPr>
+      </w:pPr>
+      <w:r>
+        <w:rPr>
+          <w:rFonts w:hint="eastAsia"/>
+          <w:color w:val="000000" w:themeColor="text1"/>
+        </w:rPr>
+        <w:t>数据区长度：</w:t>
+      </w:r>
+      <w:r>
+        <w:rPr>
+          <w:color w:val="000000" w:themeColor="text1"/>
+        </w:rPr>
+        <w:t>1</w:t>
+      </w:r>
+      <w:r>
+        <w:rPr>
+          <w:color w:val="000000" w:themeColor="text1"/>
+        </w:rPr>
+        <w:t>2</w:t>
+      </w:r>
+      <w:r>
+        <w:rPr>
+          <w:rFonts w:hint="eastAsia"/>
+          <w:color w:val="000000" w:themeColor="text1"/>
+        </w:rPr>
+        <w:t>字节</w:t>
+      </w:r>
+    </w:p>
+    <w:p>
+      <w:pPr>
+        <w:spacing w:beforeLines="100" w:before="312"/>
+        <w:rPr>
+          <w:color w:val="000000" w:themeColor="text1"/>
+        </w:rPr>
+      </w:pPr>
+      <w:r>
+        <w:rPr>
+          <w:rFonts w:hint="eastAsia"/>
+          <w:color w:val="000000" w:themeColor="text1"/>
+        </w:rPr>
+        <w:t>数据区：</w:t>
+      </w:r>
+      <w:r>
+        <w:rPr>
+          <w:color w:val="000000" w:themeColor="text1"/>
+        </w:rPr>
+        <w:t>00</w:t>
+      </w:r>
+      <w:r>
+        <w:rPr>
+          <w:rFonts w:hint="eastAsia"/>
+          <w:color w:val="000000" w:themeColor="text1"/>
+        </w:rPr>
+        <w:t>：成功</w:t>
+      </w:r>
+      <w:r>
+        <w:rPr>
+          <w:rFonts w:hint="eastAsia"/>
+          <w:color w:val="000000" w:themeColor="text1"/>
+        </w:rPr>
+        <w:t xml:space="preserve"> </w:t>
+      </w:r>
+      <w:r>
+        <w:rPr>
+          <w:rFonts w:hint="eastAsia"/>
+          <w:color w:val="000000" w:themeColor="text1"/>
+        </w:rPr>
+        <w:t>其他：</w:t>
+      </w:r>
+      <w:r>
+        <w:rPr>
+          <w:rFonts w:hint="eastAsia"/>
+          <w:color w:val="000000" w:themeColor="text1"/>
+        </w:rPr>
+        <w:t>errcode</w:t>
+      </w:r>
+      <w:r>
+        <w:rPr>
+          <w:color w:val="000000" w:themeColor="text1"/>
+        </w:rPr>
+        <w:t xml:space="preserve"> </w:t>
+      </w:r>
+    </w:p>
+    <w:p>
+      <w:pPr>
+        <w:spacing w:beforeLines="100" w:before="312"/>
+        <w:rPr>
+          <w:color w:val="000000" w:themeColor="text1"/>
+        </w:rPr>
+      </w:pPr>
+    </w:p>
+    <w:p>
+      <w:pPr>
+        <w:spacing w:beforeLines="100" w:before="312"/>
+        <w:rPr>
+          <w:color w:val="000000" w:themeColor="text1"/>
+        </w:rPr>
+      </w:pPr>
+    </w:p>
+    <w:p>
+      <w:pPr>
         <w:spacing w:beforeLines="100" w:before="312"/>
         <w:rPr>
           <w:color w:val="000000" w:themeColor="text1"/>
@@ -4896,7 +6035,6 @@
         <w:rPr>
           <w:rFonts w:hint="eastAsia"/>
         </w:rPr>
-        <w:lastRenderedPageBreak/>
         <w:t>ZLG</w:t>
       </w:r>
       <w:r>
@@ -5067,6 +6205,7 @@
         <w:rPr>
           <w:rFonts w:hint="eastAsia"/>
         </w:rPr>
+        <w:lastRenderedPageBreak/>
         <w:t>主要做</w:t>
       </w:r>
       <w:r>
@@ -5646,77 +6785,77 @@
     </w:p>
     <w:p>
       <w:r>
+        <w:t>v140–&gt;VS2015</w:t>
+      </w:r>
+    </w:p>
+    <w:p>
+      <w:r>
+        <w:t>v120–&gt;VS2013</w:t>
+      </w:r>
+    </w:p>
+    <w:p>
+      <w:r>
+        <w:t>MS VC++ 14.0 _MSC_VER = 1900 vs2015</w:t>
+      </w:r>
+    </w:p>
+    <w:p>
+      <w:r>
+        <w:rPr>
+          <w:rFonts w:hint="eastAsia"/>
+        </w:rPr>
+        <w:t>MS VC++ 12.0 _MSC_VER = 1800 vs2013</w:t>
+      </w:r>
+      <w:r>
+        <w:rPr>
+          <w:rFonts w:hint="eastAsia"/>
+        </w:rPr>
+        <w:t>的编译器的平台是</w:t>
+      </w:r>
+      <w:r>
+        <w:rPr>
+          <w:rFonts w:hint="eastAsia"/>
+        </w:rPr>
+        <w:t>v120</w:t>
+      </w:r>
+    </w:p>
+    <w:p>
+      <w:r>
+        <w:rPr>
+          <w:rFonts w:hint="eastAsia"/>
+        </w:rPr>
+        <w:t>MS VC++ 11.0 _MSC_VER = 1700 vs2012</w:t>
+      </w:r>
+      <w:r>
+        <w:rPr>
+          <w:rFonts w:hint="eastAsia"/>
+        </w:rPr>
+        <w:t>的编译器的平台是</w:t>
+      </w:r>
+      <w:r>
+        <w:rPr>
+          <w:rFonts w:hint="eastAsia"/>
+        </w:rPr>
+        <w:t>v110</w:t>
+      </w:r>
+    </w:p>
+    <w:p>
+      <w:r>
+        <w:t>MS VC++ 10.0 _MSC_VER = 1600 Visual C++ 2010</w:t>
+      </w:r>
+    </w:p>
+    <w:p>
+      <w:r>
+        <w:t>MS VC++ 9.0 _MSC_VER = 1500 Visual C++ 2008</w:t>
+      </w:r>
+    </w:p>
+    <w:p>
+      <w:r>
+        <w:t>MS VC++ 8.0 _MSC_VER = 1400 Visual C++ 2005</w:t>
+      </w:r>
+    </w:p>
+    <w:p>
+      <w:r>
         <w:lastRenderedPageBreak/>
-        <w:t>v140–&gt;VS2015</w:t>
-      </w:r>
-    </w:p>
-    <w:p>
-      <w:r>
-        <w:t>v120–&gt;VS2013</w:t>
-      </w:r>
-    </w:p>
-    <w:p>
-      <w:r>
-        <w:t>MS VC++ 14.0 _MSC_VER = 1900 vs2015</w:t>
-      </w:r>
-    </w:p>
-    <w:p>
-      <w:r>
-        <w:rPr>
-          <w:rFonts w:hint="eastAsia"/>
-        </w:rPr>
-        <w:t>MS VC++ 12.0 _MSC_VER = 1800 vs2013</w:t>
-      </w:r>
-      <w:r>
-        <w:rPr>
-          <w:rFonts w:hint="eastAsia"/>
-        </w:rPr>
-        <w:t>的编译器的平台是</w:t>
-      </w:r>
-      <w:r>
-        <w:rPr>
-          <w:rFonts w:hint="eastAsia"/>
-        </w:rPr>
-        <w:t>v120</w:t>
-      </w:r>
-    </w:p>
-    <w:p>
-      <w:r>
-        <w:rPr>
-          <w:rFonts w:hint="eastAsia"/>
-        </w:rPr>
-        <w:t>MS VC++ 11.0 _MSC_VER = 1700 vs2012</w:t>
-      </w:r>
-      <w:r>
-        <w:rPr>
-          <w:rFonts w:hint="eastAsia"/>
-        </w:rPr>
-        <w:t>的编译器的平台是</w:t>
-      </w:r>
-      <w:r>
-        <w:rPr>
-          <w:rFonts w:hint="eastAsia"/>
-        </w:rPr>
-        <w:t>v110</w:t>
-      </w:r>
-    </w:p>
-    <w:p>
-      <w:r>
-        <w:t>MS VC++ 10.0 _MSC_VER = 1600 Visual C++ 2010</w:t>
-      </w:r>
-    </w:p>
-    <w:p>
-      <w:r>
-        <w:t>MS VC++ 9.0 _MSC_VER = 1500 Visual C++ 2008</w:t>
-      </w:r>
-    </w:p>
-    <w:p>
-      <w:r>
-        <w:t>MS VC++ 8.0 _MSC_VER = 1400 Visual C++ 2005</w:t>
-      </w:r>
-    </w:p>
-    <w:p>
-      <w:r>
         <w:t>MS VC++ 7.1 _MSC_VER = 1310</w:t>
       </w:r>
     </w:p>
@@ -5891,7 +7030,6 @@
         <w:rPr>
           <w:noProof/>
         </w:rPr>
-        <w:lastRenderedPageBreak/>
         <w:drawing>
           <wp:inline distT="0" distB="0" distL="0" distR="0" wp14:anchorId="767B02D2" wp14:editId="68281AA9">
             <wp:extent cx="4764856" cy="1481610"/>
@@ -6038,6 +7176,7 @@
         </w:numPr>
       </w:pPr>
       <w:r>
+        <w:lastRenderedPageBreak/>
         <w:t>MinGW</w:t>
       </w:r>
     </w:p>
@@ -6849,7 +7988,6 @@
         </w:numPr>
       </w:pPr>
       <w:r>
-        <w:lastRenderedPageBreak/>
         <w:t>C</w:t>
       </w:r>
       <w:r>

</xml_diff>

<commit_message>
update timer show and set connect status
</commit_message>
<xml_diff>
--- a/Doc/高级时钟项目架构设计.docx
+++ b/Doc/高级时钟项目架构设计.docx
@@ -476,7 +476,7 @@
           <v:shape id="_x0000_i1025" type="#_x0000_t75" style="width:5in;height:4in" o:ole="">
             <v:imagedata r:id="rId8" o:title=""/>
           </v:shape>
-          <o:OLEObject Type="Embed" ProgID="Visio.Drawing.11" ShapeID="_x0000_i1025" DrawAspect="Content" ObjectID="_1749750643" r:id="rId9"/>
+          <o:OLEObject Type="Embed" ProgID="Visio.Drawing.11" ShapeID="_x0000_i1025" DrawAspect="Content" ObjectID="_1749835309" r:id="rId9"/>
         </w:object>
       </w:r>
     </w:p>
@@ -4974,13 +4974,7 @@
               <w:rPr>
                 <w:color w:val="000000" w:themeColor="text1"/>
               </w:rPr>
-              <w:t>0</w:t>
-            </w:r>
-            <w:r>
-              <w:rPr>
-                <w:color w:val="000000" w:themeColor="text1"/>
-              </w:rPr>
-              <w:t>8</w:t>
+              <w:t>08</w:t>
             </w:r>
           </w:p>
         </w:tc>
@@ -5237,13 +5231,7 @@
               <w:rPr>
                 <w:color w:val="000000" w:themeColor="text1"/>
               </w:rPr>
-              <w:t>0</w:t>
-            </w:r>
-            <w:r>
-              <w:rPr>
-                <w:color w:val="000000" w:themeColor="text1"/>
-              </w:rPr>
-              <w:t>8</w:t>
+              <w:t>08</w:t>
             </w:r>
           </w:p>
         </w:tc>
@@ -5931,6 +5919,763 @@
       <w:pPr>
         <w:spacing w:beforeLines="100" w:before="312"/>
         <w:rPr>
+          <w:rFonts w:hint="eastAsia"/>
+          <w:color w:val="000000" w:themeColor="text1"/>
+        </w:rPr>
+      </w:pPr>
+      <w:r>
+        <w:rPr>
+          <w:rFonts w:hint="eastAsia"/>
+          <w:color w:val="000000" w:themeColor="text1"/>
+        </w:rPr>
+        <w:t>软件版本</w:t>
+      </w:r>
+      <w:r>
+        <w:rPr>
+          <w:rFonts w:hint="eastAsia"/>
+          <w:color w:val="000000" w:themeColor="text1"/>
+        </w:rPr>
+        <w:t>（</w:t>
+      </w:r>
+      <w:r>
+        <w:rPr>
+          <w:rFonts w:hint="eastAsia"/>
+          <w:color w:val="000000" w:themeColor="text1"/>
+        </w:rPr>
+        <w:t>4Byte</w:t>
+      </w:r>
+      <w:r>
+        <w:rPr>
+          <w:rFonts w:hint="eastAsia"/>
+          <w:color w:val="000000" w:themeColor="text1"/>
+        </w:rPr>
+        <w:t>）</w:t>
+      </w:r>
+      <w:r>
+        <w:rPr>
+          <w:rFonts w:hint="eastAsia"/>
+          <w:color w:val="000000" w:themeColor="text1"/>
+        </w:rPr>
+        <w:t xml:space="preserve"> </w:t>
+      </w:r>
+      <w:r>
+        <w:rPr>
+          <w:color w:val="000000" w:themeColor="text1"/>
+        </w:rPr>
+        <w:t xml:space="preserve">+ </w:t>
+      </w:r>
+      <w:r>
+        <w:rPr>
+          <w:rFonts w:hint="eastAsia"/>
+          <w:color w:val="000000" w:themeColor="text1"/>
+        </w:rPr>
+        <w:t>硬件版本</w:t>
+      </w:r>
+      <w:r>
+        <w:rPr>
+          <w:rFonts w:hint="eastAsia"/>
+          <w:color w:val="000000" w:themeColor="text1"/>
+        </w:rPr>
+        <w:t>（</w:t>
+      </w:r>
+      <w:r>
+        <w:rPr>
+          <w:rFonts w:hint="eastAsia"/>
+          <w:color w:val="000000" w:themeColor="text1"/>
+        </w:rPr>
+        <w:t>4Byte</w:t>
+      </w:r>
+      <w:r>
+        <w:rPr>
+          <w:rFonts w:hint="eastAsia"/>
+          <w:color w:val="000000" w:themeColor="text1"/>
+        </w:rPr>
+        <w:t>）</w:t>
+      </w:r>
+      <w:r>
+        <w:rPr>
+          <w:color w:val="000000" w:themeColor="text1"/>
+        </w:rPr>
+        <w:t xml:space="preserve">+ </w:t>
+      </w:r>
+      <w:r>
+        <w:rPr>
+          <w:rFonts w:hint="eastAsia"/>
+          <w:color w:val="000000" w:themeColor="text1"/>
+        </w:rPr>
+        <w:t>当前处于</w:t>
+      </w:r>
+      <w:r>
+        <w:rPr>
+          <w:rFonts w:hint="eastAsia"/>
+          <w:color w:val="000000" w:themeColor="text1"/>
+        </w:rPr>
+        <w:t>boot</w:t>
+      </w:r>
+      <w:r>
+        <w:rPr>
+          <w:rFonts w:hint="eastAsia"/>
+          <w:color w:val="000000" w:themeColor="text1"/>
+        </w:rPr>
+        <w:t>（</w:t>
+      </w:r>
+      <w:r>
+        <w:rPr>
+          <w:rFonts w:hint="eastAsia"/>
+          <w:color w:val="000000" w:themeColor="text1"/>
+        </w:rPr>
+        <w:t>1</w:t>
+      </w:r>
+      <w:r>
+        <w:rPr>
+          <w:rFonts w:hint="eastAsia"/>
+          <w:color w:val="000000" w:themeColor="text1"/>
+        </w:rPr>
+        <w:t>）还是</w:t>
+      </w:r>
+      <w:r>
+        <w:rPr>
+          <w:rFonts w:hint="eastAsia"/>
+          <w:color w:val="000000" w:themeColor="text1"/>
+        </w:rPr>
+        <w:t>app</w:t>
+      </w:r>
+      <w:r>
+        <w:rPr>
+          <w:rFonts w:hint="eastAsia"/>
+          <w:color w:val="000000" w:themeColor="text1"/>
+        </w:rPr>
+        <w:t>（</w:t>
+      </w:r>
+      <w:r>
+        <w:rPr>
+          <w:color w:val="000000" w:themeColor="text1"/>
+        </w:rPr>
+        <w:t>2</w:t>
+      </w:r>
+      <w:r>
+        <w:rPr>
+          <w:rFonts w:hint="eastAsia"/>
+          <w:color w:val="000000" w:themeColor="text1"/>
+        </w:rPr>
+        <w:t>）</w:t>
+      </w:r>
+      <w:r>
+        <w:rPr>
+          <w:rFonts w:hint="eastAsia"/>
+          <w:color w:val="000000" w:themeColor="text1"/>
+        </w:rPr>
+        <w:t xml:space="preserve"> </w:t>
+      </w:r>
+      <w:r>
+        <w:rPr>
+          <w:rFonts w:hint="eastAsia"/>
+          <w:color w:val="000000" w:themeColor="text1"/>
+        </w:rPr>
+        <w:t>（</w:t>
+      </w:r>
+      <w:r>
+        <w:rPr>
+          <w:rFonts w:hint="eastAsia"/>
+          <w:color w:val="000000" w:themeColor="text1"/>
+        </w:rPr>
+        <w:t>4Byte</w:t>
+      </w:r>
+      <w:r>
+        <w:rPr>
+          <w:rFonts w:hint="eastAsia"/>
+          <w:color w:val="000000" w:themeColor="text1"/>
+        </w:rPr>
+        <w:t>）</w:t>
+      </w:r>
+      <w:r>
+        <w:rPr>
+          <w:rFonts w:hint="eastAsia"/>
+          <w:color w:val="000000" w:themeColor="text1"/>
+        </w:rPr>
+        <w:t xml:space="preserve"> </w:t>
+      </w:r>
+      <w:r>
+        <w:rPr>
+          <w:color w:val="000000" w:themeColor="text1"/>
+        </w:rPr>
+        <w:t xml:space="preserve">+ </w:t>
+      </w:r>
+      <w:r>
+        <w:rPr>
+          <w:rFonts w:hint="eastAsia"/>
+          <w:color w:val="000000" w:themeColor="text1"/>
+        </w:rPr>
+        <w:t>rsv</w:t>
+      </w:r>
+      <w:r>
+        <w:rPr>
+          <w:rFonts w:hint="eastAsia"/>
+          <w:color w:val="000000" w:themeColor="text1"/>
+        </w:rPr>
+        <w:t>（</w:t>
+      </w:r>
+      <w:r>
+        <w:rPr>
+          <w:rFonts w:hint="eastAsia"/>
+          <w:color w:val="000000" w:themeColor="text1"/>
+        </w:rPr>
+        <w:t>4Byte</w:t>
+      </w:r>
+      <w:r>
+        <w:rPr>
+          <w:rFonts w:hint="eastAsia"/>
+          <w:color w:val="000000" w:themeColor="text1"/>
+        </w:rPr>
+        <w:t>）</w:t>
+      </w:r>
+    </w:p>
+    <w:p>
+      <w:pPr>
+        <w:pStyle w:val="3"/>
+        <w:numPr>
+          <w:ilvl w:val="0"/>
+          <w:numId w:val="4"/>
+        </w:numPr>
+      </w:pPr>
+      <w:r>
+        <w:rPr>
+          <w:rFonts w:hint="eastAsia"/>
+        </w:rPr>
+        <w:t>设置连接</w:t>
+      </w:r>
+      <w:r>
+        <w:rPr>
+          <w:rFonts w:hint="eastAsia"/>
+        </w:rPr>
+        <w:t>Host</w:t>
+      </w:r>
+      <w:r>
+        <w:rPr>
+          <w:rFonts w:hint="eastAsia"/>
+        </w:rPr>
+        <w:t>模式</w:t>
+      </w:r>
+      <w:r>
+        <w:rPr>
+          <w:rFonts w:hint="eastAsia"/>
+        </w:rPr>
+        <w:t>（</w:t>
+      </w:r>
+      <w:r>
+        <w:rPr>
+          <w:rFonts w:hint="eastAsia"/>
+        </w:rPr>
+        <w:t>服务器</w:t>
+      </w:r>
+      <w:r>
+        <w:rPr>
+          <w:rFonts w:hint="eastAsia"/>
+        </w:rPr>
+        <w:t>）</w:t>
+      </w:r>
+      <w:r>
+        <w:rPr>
+          <w:rFonts w:hint="eastAsia"/>
+        </w:rPr>
+        <w:t>0x</w:t>
+      </w:r>
+      <w:r>
+        <w:t>0</w:t>
+      </w:r>
+      <w:r>
+        <w:rPr>
+          <w:rFonts w:hint="eastAsia"/>
+          <w:caps/>
+        </w:rPr>
+        <w:t>A</w:t>
+      </w:r>
+    </w:p>
+    <w:tbl>
+      <w:tblPr>
+        <w:tblStyle w:val="aa"/>
+        <w:tblW w:w="0" w:type="auto"/>
+        <w:tblLook w:val="04A0" w:firstRow="1" w:lastRow="0" w:firstColumn="1" w:lastColumn="0" w:noHBand="0" w:noVBand="1"/>
+      </w:tblPr>
+      <w:tblGrid>
+        <w:gridCol w:w="1297"/>
+        <w:gridCol w:w="1203"/>
+        <w:gridCol w:w="1207"/>
+        <w:gridCol w:w="1203"/>
+        <w:gridCol w:w="1320"/>
+        <w:gridCol w:w="1088"/>
+        <w:gridCol w:w="1204"/>
+      </w:tblGrid>
+      <w:tr>
+        <w:tc>
+          <w:tcPr>
+            <w:tcW w:w="1297" w:type="dxa"/>
+          </w:tcPr>
+          <w:p>
+            <w:pPr>
+              <w:jc w:val="center"/>
+              <w:rPr>
+                <w:color w:val="000000" w:themeColor="text1"/>
+              </w:rPr>
+            </w:pPr>
+            <w:r>
+              <w:rPr>
+                <w:color w:val="000000" w:themeColor="text1"/>
+              </w:rPr>
+              <w:t>0x676A737A</w:t>
+            </w:r>
+          </w:p>
+        </w:tc>
+        <w:tc>
+          <w:tcPr>
+            <w:tcW w:w="1203" w:type="dxa"/>
+          </w:tcPr>
+          <w:p>
+            <w:pPr>
+              <w:jc w:val="center"/>
+              <w:rPr>
+                <w:color w:val="000000" w:themeColor="text1"/>
+              </w:rPr>
+            </w:pPr>
+            <w:r>
+              <w:rPr>
+                <w:rFonts w:hint="eastAsia"/>
+                <w:color w:val="000000" w:themeColor="text1"/>
+              </w:rPr>
+              <w:t>帧地址</w:t>
+            </w:r>
+          </w:p>
+        </w:tc>
+        <w:tc>
+          <w:tcPr>
+            <w:tcW w:w="1207" w:type="dxa"/>
+          </w:tcPr>
+          <w:p>
+            <w:pPr>
+              <w:jc w:val="center"/>
+              <w:rPr>
+                <w:color w:val="000000" w:themeColor="text1"/>
+              </w:rPr>
+            </w:pPr>
+            <w:r>
+              <w:rPr>
+                <w:color w:val="000000" w:themeColor="text1"/>
+              </w:rPr>
+              <w:t>0</w:t>
+            </w:r>
+            <w:r>
+              <w:rPr>
+                <w:rFonts w:hint="eastAsia"/>
+                <w:color w:val="000000" w:themeColor="text1"/>
+              </w:rPr>
+              <w:t>x</w:t>
+            </w:r>
+            <w:r>
+              <w:rPr>
+                <w:color w:val="000000" w:themeColor="text1"/>
+              </w:rPr>
+              <w:t>0</w:t>
+            </w:r>
+            <w:r>
+              <w:rPr>
+                <w:rFonts w:hint="eastAsia"/>
+                <w:color w:val="000000" w:themeColor="text1"/>
+              </w:rPr>
+              <w:t>A</w:t>
+            </w:r>
+          </w:p>
+        </w:tc>
+        <w:tc>
+          <w:tcPr>
+            <w:tcW w:w="1203" w:type="dxa"/>
+          </w:tcPr>
+          <w:p>
+            <w:pPr>
+              <w:jc w:val="center"/>
+              <w:rPr>
+                <w:color w:val="000000" w:themeColor="text1"/>
+              </w:rPr>
+            </w:pPr>
+            <w:r>
+              <w:rPr>
+                <w:rFonts w:hint="eastAsia"/>
+                <w:color w:val="000000" w:themeColor="text1"/>
+              </w:rPr>
+              <w:t>包序号</w:t>
+            </w:r>
+          </w:p>
+        </w:tc>
+        <w:tc>
+          <w:tcPr>
+            <w:tcW w:w="1320" w:type="dxa"/>
+          </w:tcPr>
+          <w:p>
+            <w:pPr>
+              <w:jc w:val="center"/>
+              <w:rPr>
+                <w:color w:val="000000" w:themeColor="text1"/>
+              </w:rPr>
+            </w:pPr>
+            <w:r>
+              <w:rPr>
+                <w:color w:val="000000" w:themeColor="text1"/>
+              </w:rPr>
+              <w:t>0</w:t>
+            </w:r>
+          </w:p>
+        </w:tc>
+        <w:tc>
+          <w:tcPr>
+            <w:tcW w:w="1088" w:type="dxa"/>
+          </w:tcPr>
+          <w:p>
+            <w:pPr>
+              <w:jc w:val="center"/>
+              <w:rPr>
+                <w:color w:val="000000" w:themeColor="text1"/>
+              </w:rPr>
+            </w:pPr>
+            <w:r>
+              <w:rPr>
+                <w:rFonts w:hint="eastAsia"/>
+                <w:color w:val="000000" w:themeColor="text1"/>
+              </w:rPr>
+              <w:t>数据区</w:t>
+            </w:r>
+          </w:p>
+        </w:tc>
+        <w:tc>
+          <w:tcPr>
+            <w:tcW w:w="1204" w:type="dxa"/>
+          </w:tcPr>
+          <w:p>
+            <w:pPr>
+              <w:jc w:val="center"/>
+              <w:rPr>
+                <w:color w:val="000000" w:themeColor="text1"/>
+              </w:rPr>
+            </w:pPr>
+            <w:r>
+              <w:rPr>
+                <w:rFonts w:hint="eastAsia"/>
+                <w:color w:val="000000" w:themeColor="text1"/>
+              </w:rPr>
+              <w:t>校验</w:t>
+            </w:r>
+          </w:p>
+        </w:tc>
+      </w:tr>
+    </w:tbl>
+    <w:p>
+      <w:pPr>
+        <w:spacing w:beforeLines="100" w:before="312"/>
+        <w:rPr>
+          <w:color w:val="000000" w:themeColor="text1"/>
+        </w:rPr>
+      </w:pPr>
+      <w:r>
+        <w:rPr>
+          <w:rFonts w:hint="eastAsia"/>
+          <w:color w:val="000000" w:themeColor="text1"/>
+        </w:rPr>
+        <w:t>数据区长度：</w:t>
+      </w:r>
+      <w:r>
+        <w:rPr>
+          <w:color w:val="000000" w:themeColor="text1"/>
+        </w:rPr>
+        <w:t>4</w:t>
+      </w:r>
+      <w:r>
+        <w:rPr>
+          <w:rFonts w:hint="eastAsia"/>
+          <w:color w:val="000000" w:themeColor="text1"/>
+        </w:rPr>
+        <w:t>字节</w:t>
+      </w:r>
+    </w:p>
+    <w:p>
+      <w:pPr>
+        <w:spacing w:beforeLines="100" w:before="312"/>
+        <w:rPr>
+          <w:color w:val="000000" w:themeColor="text1"/>
+        </w:rPr>
+      </w:pPr>
+      <w:r>
+        <w:rPr>
+          <w:rFonts w:hint="eastAsia"/>
+          <w:color w:val="000000" w:themeColor="text1"/>
+        </w:rPr>
+        <w:t>数据区：空</w:t>
+      </w:r>
+    </w:p>
+    <w:p>
+      <w:pPr>
+        <w:pStyle w:val="3"/>
+        <w:numPr>
+          <w:ilvl w:val="0"/>
+          <w:numId w:val="4"/>
+        </w:numPr>
+      </w:pPr>
+      <w:r>
+        <w:rPr>
+          <w:rFonts w:hint="eastAsia"/>
+        </w:rPr>
+        <w:t>设置连接</w:t>
+      </w:r>
+      <w:r>
+        <w:rPr>
+          <w:rFonts w:hint="eastAsia"/>
+        </w:rPr>
+        <w:t>Host</w:t>
+      </w:r>
+      <w:r>
+        <w:rPr>
+          <w:rFonts w:hint="eastAsia"/>
+        </w:rPr>
+        <w:t>模式</w:t>
+      </w:r>
+      <w:r>
+        <w:rPr>
+          <w:rFonts w:hint="eastAsia"/>
+        </w:rPr>
+        <w:t>（</w:t>
+      </w:r>
+      <w:r>
+        <w:rPr>
+          <w:rFonts w:hint="eastAsia"/>
+        </w:rPr>
+        <w:t>终端</w:t>
+      </w:r>
+      <w:r>
+        <w:rPr>
+          <w:rFonts w:hint="eastAsia"/>
+        </w:rPr>
+        <w:t>）</w:t>
+      </w:r>
+      <w:r>
+        <w:rPr>
+          <w:rFonts w:hint="eastAsia"/>
+        </w:rPr>
+        <w:t>0x</w:t>
+      </w:r>
+      <w:r>
+        <w:t>0</w:t>
+      </w:r>
+      <w:r>
+        <w:rPr>
+          <w:rFonts w:hint="eastAsia"/>
+        </w:rPr>
+        <w:t>A</w:t>
+      </w:r>
+    </w:p>
+    <w:tbl>
+      <w:tblPr>
+        <w:tblStyle w:val="aa"/>
+        <w:tblW w:w="0" w:type="auto"/>
+        <w:tblLook w:val="04A0" w:firstRow="1" w:lastRow="0" w:firstColumn="1" w:lastColumn="0" w:noHBand="0" w:noVBand="1"/>
+      </w:tblPr>
+      <w:tblGrid>
+        <w:gridCol w:w="1296"/>
+        <w:gridCol w:w="1203"/>
+        <w:gridCol w:w="1206"/>
+        <w:gridCol w:w="1204"/>
+        <w:gridCol w:w="1319"/>
+        <w:gridCol w:w="1089"/>
+        <w:gridCol w:w="1205"/>
+      </w:tblGrid>
+      <w:tr>
+        <w:tc>
+          <w:tcPr>
+            <w:tcW w:w="1217" w:type="dxa"/>
+          </w:tcPr>
+          <w:p>
+            <w:pPr>
+              <w:jc w:val="center"/>
+              <w:rPr>
+                <w:color w:val="000000" w:themeColor="text1"/>
+              </w:rPr>
+            </w:pPr>
+            <w:r>
+              <w:rPr>
+                <w:color w:val="000000" w:themeColor="text1"/>
+              </w:rPr>
+              <w:t>0x676A737A</w:t>
+            </w:r>
+          </w:p>
+        </w:tc>
+        <w:tc>
+          <w:tcPr>
+            <w:tcW w:w="1217" w:type="dxa"/>
+          </w:tcPr>
+          <w:p>
+            <w:pPr>
+              <w:jc w:val="center"/>
+              <w:rPr>
+                <w:color w:val="000000" w:themeColor="text1"/>
+              </w:rPr>
+            </w:pPr>
+            <w:r>
+              <w:rPr>
+                <w:rFonts w:hint="eastAsia"/>
+                <w:color w:val="000000" w:themeColor="text1"/>
+              </w:rPr>
+              <w:t>帧地址</w:t>
+            </w:r>
+          </w:p>
+        </w:tc>
+        <w:tc>
+          <w:tcPr>
+            <w:tcW w:w="1217" w:type="dxa"/>
+          </w:tcPr>
+          <w:p>
+            <w:pPr>
+              <w:jc w:val="center"/>
+              <w:rPr>
+                <w:color w:val="000000" w:themeColor="text1"/>
+              </w:rPr>
+            </w:pPr>
+            <w:r>
+              <w:rPr>
+                <w:color w:val="000000" w:themeColor="text1"/>
+              </w:rPr>
+              <w:t>0</w:t>
+            </w:r>
+            <w:r>
+              <w:rPr>
+                <w:rFonts w:hint="eastAsia"/>
+                <w:color w:val="000000" w:themeColor="text1"/>
+              </w:rPr>
+              <w:t>x</w:t>
+            </w:r>
+            <w:r>
+              <w:rPr>
+                <w:color w:val="000000" w:themeColor="text1"/>
+              </w:rPr>
+              <w:t>0</w:t>
+            </w:r>
+            <w:r>
+              <w:rPr>
+                <w:rFonts w:hint="eastAsia"/>
+                <w:color w:val="000000" w:themeColor="text1"/>
+              </w:rPr>
+              <w:t>A</w:t>
+            </w:r>
+          </w:p>
+        </w:tc>
+        <w:tc>
+          <w:tcPr>
+            <w:tcW w:w="1217" w:type="dxa"/>
+          </w:tcPr>
+          <w:p>
+            <w:pPr>
+              <w:jc w:val="center"/>
+              <w:rPr>
+                <w:color w:val="000000" w:themeColor="text1"/>
+              </w:rPr>
+            </w:pPr>
+            <w:r>
+              <w:rPr>
+                <w:rFonts w:hint="eastAsia"/>
+                <w:color w:val="000000" w:themeColor="text1"/>
+              </w:rPr>
+              <w:t>包序号</w:t>
+            </w:r>
+          </w:p>
+        </w:tc>
+        <w:tc>
+          <w:tcPr>
+            <w:tcW w:w="1336" w:type="dxa"/>
+          </w:tcPr>
+          <w:p>
+            <w:pPr>
+              <w:jc w:val="center"/>
+              <w:rPr>
+                <w:color w:val="000000" w:themeColor="text1"/>
+              </w:rPr>
+            </w:pPr>
+            <w:r>
+              <w:rPr>
+                <w:color w:val="000000" w:themeColor="text1"/>
+              </w:rPr>
+              <w:t>1</w:t>
+            </w:r>
+          </w:p>
+        </w:tc>
+        <w:tc>
+          <w:tcPr>
+            <w:tcW w:w="1100" w:type="dxa"/>
+          </w:tcPr>
+          <w:p>
+            <w:pPr>
+              <w:jc w:val="center"/>
+              <w:rPr>
+                <w:color w:val="000000" w:themeColor="text1"/>
+              </w:rPr>
+            </w:pPr>
+            <w:r>
+              <w:rPr>
+                <w:rFonts w:hint="eastAsia"/>
+                <w:color w:val="000000" w:themeColor="text1"/>
+              </w:rPr>
+              <w:t>数据区</w:t>
+            </w:r>
+          </w:p>
+        </w:tc>
+        <w:tc>
+          <w:tcPr>
+            <w:tcW w:w="1218" w:type="dxa"/>
+          </w:tcPr>
+          <w:p>
+            <w:pPr>
+              <w:jc w:val="center"/>
+              <w:rPr>
+                <w:color w:val="000000" w:themeColor="text1"/>
+              </w:rPr>
+            </w:pPr>
+            <w:r>
+              <w:rPr>
+                <w:rFonts w:hint="eastAsia"/>
+                <w:color w:val="000000" w:themeColor="text1"/>
+              </w:rPr>
+              <w:t>校验</w:t>
+            </w:r>
+          </w:p>
+        </w:tc>
+      </w:tr>
+    </w:tbl>
+    <w:p>
+      <w:pPr>
+        <w:spacing w:beforeLines="100" w:before="312"/>
+        <w:rPr>
+          <w:color w:val="000000" w:themeColor="text1"/>
+        </w:rPr>
+      </w:pPr>
+      <w:r>
+        <w:rPr>
+          <w:rFonts w:hint="eastAsia"/>
+          <w:color w:val="000000" w:themeColor="text1"/>
+        </w:rPr>
+        <w:t>数据区长度：</w:t>
+      </w:r>
+      <w:r>
+        <w:rPr>
+          <w:color w:val="000000" w:themeColor="text1"/>
+        </w:rPr>
+        <w:t>1</w:t>
+      </w:r>
+      <w:r>
+        <w:rPr>
+          <w:rFonts w:hint="eastAsia"/>
+          <w:color w:val="000000" w:themeColor="text1"/>
+        </w:rPr>
+        <w:t>字节</w:t>
+      </w:r>
+    </w:p>
+    <w:p>
+      <w:pPr>
+        <w:spacing w:beforeLines="100" w:before="312"/>
+        <w:rPr>
           <w:color w:val="000000" w:themeColor="text1"/>
         </w:rPr>
       </w:pPr>
@@ -6205,7 +6950,6 @@
         <w:rPr>
           <w:rFonts w:hint="eastAsia"/>
         </w:rPr>
-        <w:lastRenderedPageBreak/>
         <w:t>主要做</w:t>
       </w:r>
       <w:r>
@@ -6577,6 +7321,7 @@
         <w:rPr>
           <w:noProof/>
         </w:rPr>
+        <w:lastRenderedPageBreak/>
         <w:drawing>
           <wp:inline distT="0" distB="0" distL="0" distR="0" wp14:anchorId="3F8B5DD0" wp14:editId="609ACBA1">
             <wp:extent cx="4593590" cy="2296795"/>
@@ -6855,7 +7600,6 @@
     </w:p>
     <w:p>
       <w:r>
-        <w:lastRenderedPageBreak/>
         <w:t>MS VC++ 7.1 _MSC_VER = 1310</w:t>
       </w:r>
     </w:p>
@@ -7176,7 +7920,6 @@
         </w:numPr>
       </w:pPr>
       <w:r>
-        <w:lastRenderedPageBreak/>
         <w:t>MinGW</w:t>
       </w:r>
     </w:p>
@@ -7861,6 +8604,7 @@
           <w:sz w:val="20"/>
           <w:szCs w:val="20"/>
         </w:rPr>
+        <w:lastRenderedPageBreak/>
         <w:t xml:space="preserve">　　</w:t>
       </w:r>
       <w:r>

</xml_diff>

<commit_message>
update mcu show picture mode
</commit_message>
<xml_diff>
--- a/Doc/高级时钟项目架构设计.docx
+++ b/Doc/高级时钟项目架构设计.docx
@@ -476,7 +476,7 @@
           <v:shape id="_x0000_i1025" type="#_x0000_t75" style="width:5in;height:4in" o:ole="">
             <v:imagedata r:id="rId8" o:title=""/>
           </v:shape>
-          <o:OLEObject Type="Embed" ProgID="Visio.Drawing.11" ShapeID="_x0000_i1025" DrawAspect="Content" ObjectID="_1749835309" r:id="rId9"/>
+          <o:OLEObject Type="Embed" ProgID="Visio.Drawing.11" ShapeID="_x0000_i1025" DrawAspect="Content" ObjectID="_1750102877" r:id="rId9"/>
         </w:object>
       </w:r>
     </w:p>
@@ -5919,23 +5919,15 @@
       <w:pPr>
         <w:spacing w:beforeLines="100" w:before="312"/>
         <w:rPr>
-          <w:rFonts w:hint="eastAsia"/>
-          <w:color w:val="000000" w:themeColor="text1"/>
-        </w:rPr>
-      </w:pPr>
-      <w:r>
-        <w:rPr>
-          <w:rFonts w:hint="eastAsia"/>
-          <w:color w:val="000000" w:themeColor="text1"/>
-        </w:rPr>
-        <w:t>软件版本</w:t>
-      </w:r>
-      <w:r>
-        <w:rPr>
-          <w:rFonts w:hint="eastAsia"/>
-          <w:color w:val="000000" w:themeColor="text1"/>
-        </w:rPr>
-        <w:t>（</w:t>
+          <w:color w:val="000000" w:themeColor="text1"/>
+        </w:rPr>
+      </w:pPr>
+      <w:r>
+        <w:rPr>
+          <w:rFonts w:hint="eastAsia"/>
+          <w:color w:val="000000" w:themeColor="text1"/>
+        </w:rPr>
+        <w:t>软件版本（</w:t>
       </w:r>
       <w:r>
         <w:rPr>
@@ -5969,14 +5961,7 @@
           <w:rFonts w:hint="eastAsia"/>
           <w:color w:val="000000" w:themeColor="text1"/>
         </w:rPr>
-        <w:t>硬件版本</w:t>
-      </w:r>
-      <w:r>
-        <w:rPr>
-          <w:rFonts w:hint="eastAsia"/>
-          <w:color w:val="000000" w:themeColor="text1"/>
-        </w:rPr>
-        <w:t>（</w:t>
+        <w:t>硬件版本（</w:t>
       </w:r>
       <w:r>
         <w:rPr>
@@ -6729,6 +6714,612 @@
     </w:p>
     <w:p>
       <w:pPr>
+        <w:pStyle w:val="3"/>
+        <w:numPr>
+          <w:ilvl w:val="0"/>
+          <w:numId w:val="4"/>
+        </w:numPr>
+      </w:pPr>
+      <w:r>
+        <w:rPr>
+          <w:rFonts w:hint="eastAsia"/>
+        </w:rPr>
+        <w:lastRenderedPageBreak/>
+        <w:t>设置</w:t>
+      </w:r>
+      <w:r>
+        <w:rPr>
+          <w:rFonts w:hint="eastAsia"/>
+        </w:rPr>
+        <w:t>图片显示</w:t>
+      </w:r>
+      <w:r>
+        <w:rPr>
+          <w:rFonts w:hint="eastAsia"/>
+        </w:rPr>
+        <w:t>模式</w:t>
+      </w:r>
+      <w:r>
+        <w:rPr>
+          <w:rFonts w:hint="eastAsia"/>
+        </w:rPr>
+        <w:t>（</w:t>
+      </w:r>
+      <w:r>
+        <w:rPr>
+          <w:rFonts w:hint="eastAsia"/>
+        </w:rPr>
+        <w:t>服务器</w:t>
+      </w:r>
+      <w:r>
+        <w:rPr>
+          <w:rFonts w:hint="eastAsia"/>
+        </w:rPr>
+        <w:t>）</w:t>
+      </w:r>
+      <w:r>
+        <w:rPr>
+          <w:rFonts w:hint="eastAsia"/>
+        </w:rPr>
+        <w:t>0x</w:t>
+      </w:r>
+      <w:r>
+        <w:t>0</w:t>
+      </w:r>
+      <w:r>
+        <w:rPr>
+          <w:rFonts w:hint="eastAsia"/>
+          <w:caps/>
+        </w:rPr>
+        <w:t>B</w:t>
+      </w:r>
+    </w:p>
+    <w:tbl>
+      <w:tblPr>
+        <w:tblStyle w:val="aa"/>
+        <w:tblW w:w="0" w:type="auto"/>
+        <w:tblLook w:val="04A0" w:firstRow="1" w:lastRow="0" w:firstColumn="1" w:lastColumn="0" w:noHBand="0" w:noVBand="1"/>
+      </w:tblPr>
+      <w:tblGrid>
+        <w:gridCol w:w="1297"/>
+        <w:gridCol w:w="1203"/>
+        <w:gridCol w:w="1207"/>
+        <w:gridCol w:w="1203"/>
+        <w:gridCol w:w="1320"/>
+        <w:gridCol w:w="1088"/>
+        <w:gridCol w:w="1204"/>
+      </w:tblGrid>
+      <w:tr>
+        <w:tc>
+          <w:tcPr>
+            <w:tcW w:w="1297" w:type="dxa"/>
+          </w:tcPr>
+          <w:p>
+            <w:pPr>
+              <w:jc w:val="center"/>
+              <w:rPr>
+                <w:color w:val="000000" w:themeColor="text1"/>
+              </w:rPr>
+            </w:pPr>
+            <w:r>
+              <w:rPr>
+                <w:color w:val="000000" w:themeColor="text1"/>
+              </w:rPr>
+              <w:t>0x676A737A</w:t>
+            </w:r>
+          </w:p>
+        </w:tc>
+        <w:tc>
+          <w:tcPr>
+            <w:tcW w:w="1203" w:type="dxa"/>
+          </w:tcPr>
+          <w:p>
+            <w:pPr>
+              <w:jc w:val="center"/>
+              <w:rPr>
+                <w:color w:val="000000" w:themeColor="text1"/>
+              </w:rPr>
+            </w:pPr>
+            <w:r>
+              <w:rPr>
+                <w:rFonts w:hint="eastAsia"/>
+                <w:color w:val="000000" w:themeColor="text1"/>
+              </w:rPr>
+              <w:t>帧地址</w:t>
+            </w:r>
+          </w:p>
+        </w:tc>
+        <w:tc>
+          <w:tcPr>
+            <w:tcW w:w="1207" w:type="dxa"/>
+          </w:tcPr>
+          <w:p>
+            <w:pPr>
+              <w:jc w:val="center"/>
+              <w:rPr>
+                <w:color w:val="000000" w:themeColor="text1"/>
+              </w:rPr>
+            </w:pPr>
+            <w:r>
+              <w:rPr>
+                <w:color w:val="000000" w:themeColor="text1"/>
+              </w:rPr>
+              <w:t>0</w:t>
+            </w:r>
+            <w:r>
+              <w:rPr>
+                <w:rFonts w:hint="eastAsia"/>
+                <w:color w:val="000000" w:themeColor="text1"/>
+              </w:rPr>
+              <w:t>x</w:t>
+            </w:r>
+            <w:r>
+              <w:rPr>
+                <w:color w:val="000000" w:themeColor="text1"/>
+              </w:rPr>
+              <w:t>0</w:t>
+            </w:r>
+            <w:r>
+              <w:rPr>
+                <w:rFonts w:hint="eastAsia"/>
+                <w:color w:val="000000" w:themeColor="text1"/>
+              </w:rPr>
+              <w:t>A</w:t>
+            </w:r>
+          </w:p>
+        </w:tc>
+        <w:tc>
+          <w:tcPr>
+            <w:tcW w:w="1203" w:type="dxa"/>
+          </w:tcPr>
+          <w:p>
+            <w:pPr>
+              <w:jc w:val="center"/>
+              <w:rPr>
+                <w:color w:val="000000" w:themeColor="text1"/>
+              </w:rPr>
+            </w:pPr>
+            <w:r>
+              <w:rPr>
+                <w:rFonts w:hint="eastAsia"/>
+                <w:color w:val="000000" w:themeColor="text1"/>
+              </w:rPr>
+              <w:t>包序号</w:t>
+            </w:r>
+          </w:p>
+        </w:tc>
+        <w:tc>
+          <w:tcPr>
+            <w:tcW w:w="1320" w:type="dxa"/>
+          </w:tcPr>
+          <w:p>
+            <w:pPr>
+              <w:jc w:val="center"/>
+              <w:rPr>
+                <w:color w:val="000000" w:themeColor="text1"/>
+              </w:rPr>
+            </w:pPr>
+            <w:r>
+              <w:rPr>
+                <w:color w:val="000000" w:themeColor="text1"/>
+              </w:rPr>
+              <w:t>1</w:t>
+            </w:r>
+          </w:p>
+        </w:tc>
+        <w:tc>
+          <w:tcPr>
+            <w:tcW w:w="1088" w:type="dxa"/>
+          </w:tcPr>
+          <w:p>
+            <w:pPr>
+              <w:jc w:val="center"/>
+              <w:rPr>
+                <w:color w:val="000000" w:themeColor="text1"/>
+              </w:rPr>
+            </w:pPr>
+            <w:r>
+              <w:rPr>
+                <w:rFonts w:hint="eastAsia"/>
+                <w:color w:val="000000" w:themeColor="text1"/>
+              </w:rPr>
+              <w:t>数据区</w:t>
+            </w:r>
+          </w:p>
+        </w:tc>
+        <w:tc>
+          <w:tcPr>
+            <w:tcW w:w="1204" w:type="dxa"/>
+          </w:tcPr>
+          <w:p>
+            <w:pPr>
+              <w:jc w:val="center"/>
+              <w:rPr>
+                <w:color w:val="000000" w:themeColor="text1"/>
+              </w:rPr>
+            </w:pPr>
+            <w:r>
+              <w:rPr>
+                <w:rFonts w:hint="eastAsia"/>
+                <w:color w:val="000000" w:themeColor="text1"/>
+              </w:rPr>
+              <w:t>校验</w:t>
+            </w:r>
+          </w:p>
+        </w:tc>
+      </w:tr>
+    </w:tbl>
+    <w:p>
+      <w:pPr>
+        <w:spacing w:beforeLines="100" w:before="312"/>
+        <w:rPr>
+          <w:color w:val="000000" w:themeColor="text1"/>
+        </w:rPr>
+      </w:pPr>
+      <w:r>
+        <w:rPr>
+          <w:rFonts w:hint="eastAsia"/>
+          <w:color w:val="000000" w:themeColor="text1"/>
+        </w:rPr>
+        <w:t>数据区长度：</w:t>
+      </w:r>
+      <w:r>
+        <w:rPr>
+          <w:color w:val="000000" w:themeColor="text1"/>
+        </w:rPr>
+        <w:t>1</w:t>
+      </w:r>
+      <w:r>
+        <w:rPr>
+          <w:rFonts w:hint="eastAsia"/>
+          <w:color w:val="000000" w:themeColor="text1"/>
+        </w:rPr>
+        <w:t>字节</w:t>
+      </w:r>
+    </w:p>
+    <w:p>
+      <w:pPr>
+        <w:spacing w:beforeLines="100" w:before="312"/>
+        <w:rPr>
+          <w:color w:val="000000" w:themeColor="text1"/>
+        </w:rPr>
+      </w:pPr>
+      <w:r>
+        <w:rPr>
+          <w:rFonts w:hint="eastAsia"/>
+          <w:color w:val="000000" w:themeColor="text1"/>
+        </w:rPr>
+        <w:t>显示图片或者时间</w:t>
+      </w:r>
+    </w:p>
+    <w:p>
+      <w:pPr>
+        <w:pStyle w:val="3"/>
+        <w:numPr>
+          <w:ilvl w:val="0"/>
+          <w:numId w:val="4"/>
+        </w:numPr>
+      </w:pPr>
+      <w:r>
+        <w:rPr>
+          <w:rFonts w:hint="eastAsia"/>
+        </w:rPr>
+        <w:t>设置</w:t>
+      </w:r>
+      <w:r>
+        <w:rPr>
+          <w:rFonts w:hint="eastAsia"/>
+        </w:rPr>
+        <w:t>图片显示</w:t>
+      </w:r>
+      <w:r>
+        <w:rPr>
+          <w:rFonts w:hint="eastAsia"/>
+        </w:rPr>
+        <w:t>模式</w:t>
+      </w:r>
+      <w:r>
+        <w:rPr>
+          <w:rFonts w:hint="eastAsia"/>
+        </w:rPr>
+        <w:t>（</w:t>
+      </w:r>
+      <w:r>
+        <w:rPr>
+          <w:rFonts w:hint="eastAsia"/>
+        </w:rPr>
+        <w:t>终端</w:t>
+      </w:r>
+      <w:r>
+        <w:rPr>
+          <w:rFonts w:hint="eastAsia"/>
+        </w:rPr>
+        <w:t>）</w:t>
+      </w:r>
+      <w:r>
+        <w:rPr>
+          <w:rFonts w:hint="eastAsia"/>
+        </w:rPr>
+        <w:t>0x</w:t>
+      </w:r>
+      <w:r>
+        <w:t>0</w:t>
+      </w:r>
+      <w:r>
+        <w:rPr>
+          <w:rFonts w:hint="eastAsia"/>
+        </w:rPr>
+        <w:t>B</w:t>
+      </w:r>
+    </w:p>
+    <w:tbl>
+      <w:tblPr>
+        <w:tblStyle w:val="aa"/>
+        <w:tblW w:w="0" w:type="auto"/>
+        <w:tblLook w:val="04A0" w:firstRow="1" w:lastRow="0" w:firstColumn="1" w:lastColumn="0" w:noHBand="0" w:noVBand="1"/>
+      </w:tblPr>
+      <w:tblGrid>
+        <w:gridCol w:w="1296"/>
+        <w:gridCol w:w="1203"/>
+        <w:gridCol w:w="1206"/>
+        <w:gridCol w:w="1204"/>
+        <w:gridCol w:w="1319"/>
+        <w:gridCol w:w="1089"/>
+        <w:gridCol w:w="1205"/>
+      </w:tblGrid>
+      <w:tr>
+        <w:tc>
+          <w:tcPr>
+            <w:tcW w:w="1217" w:type="dxa"/>
+          </w:tcPr>
+          <w:p>
+            <w:pPr>
+              <w:jc w:val="center"/>
+              <w:rPr>
+                <w:color w:val="000000" w:themeColor="text1"/>
+              </w:rPr>
+            </w:pPr>
+            <w:r>
+              <w:rPr>
+                <w:color w:val="000000" w:themeColor="text1"/>
+              </w:rPr>
+              <w:t>0x676A737A</w:t>
+            </w:r>
+          </w:p>
+        </w:tc>
+        <w:tc>
+          <w:tcPr>
+            <w:tcW w:w="1217" w:type="dxa"/>
+          </w:tcPr>
+          <w:p>
+            <w:pPr>
+              <w:jc w:val="center"/>
+              <w:rPr>
+                <w:color w:val="000000" w:themeColor="text1"/>
+              </w:rPr>
+            </w:pPr>
+            <w:r>
+              <w:rPr>
+                <w:rFonts w:hint="eastAsia"/>
+                <w:color w:val="000000" w:themeColor="text1"/>
+              </w:rPr>
+              <w:t>帧地址</w:t>
+            </w:r>
+          </w:p>
+        </w:tc>
+        <w:tc>
+          <w:tcPr>
+            <w:tcW w:w="1217" w:type="dxa"/>
+          </w:tcPr>
+          <w:p>
+            <w:pPr>
+              <w:jc w:val="center"/>
+              <w:rPr>
+                <w:color w:val="000000" w:themeColor="text1"/>
+              </w:rPr>
+            </w:pPr>
+            <w:r>
+              <w:rPr>
+                <w:color w:val="000000" w:themeColor="text1"/>
+              </w:rPr>
+              <w:t>0</w:t>
+            </w:r>
+            <w:r>
+              <w:rPr>
+                <w:rFonts w:hint="eastAsia"/>
+                <w:color w:val="000000" w:themeColor="text1"/>
+              </w:rPr>
+              <w:t>x</w:t>
+            </w:r>
+            <w:r>
+              <w:rPr>
+                <w:color w:val="000000" w:themeColor="text1"/>
+              </w:rPr>
+              <w:t>0</w:t>
+            </w:r>
+            <w:r>
+              <w:rPr>
+                <w:rFonts w:hint="eastAsia"/>
+                <w:color w:val="000000" w:themeColor="text1"/>
+              </w:rPr>
+              <w:t>A</w:t>
+            </w:r>
+          </w:p>
+        </w:tc>
+        <w:tc>
+          <w:tcPr>
+            <w:tcW w:w="1217" w:type="dxa"/>
+          </w:tcPr>
+          <w:p>
+            <w:pPr>
+              <w:jc w:val="center"/>
+              <w:rPr>
+                <w:color w:val="000000" w:themeColor="text1"/>
+              </w:rPr>
+            </w:pPr>
+            <w:r>
+              <w:rPr>
+                <w:rFonts w:hint="eastAsia"/>
+                <w:color w:val="000000" w:themeColor="text1"/>
+              </w:rPr>
+              <w:t>包序号</w:t>
+            </w:r>
+          </w:p>
+        </w:tc>
+        <w:tc>
+          <w:tcPr>
+            <w:tcW w:w="1336" w:type="dxa"/>
+          </w:tcPr>
+          <w:p>
+            <w:pPr>
+              <w:jc w:val="center"/>
+              <w:rPr>
+                <w:color w:val="000000" w:themeColor="text1"/>
+              </w:rPr>
+            </w:pPr>
+            <w:r>
+              <w:rPr>
+                <w:color w:val="000000" w:themeColor="text1"/>
+              </w:rPr>
+              <w:t>1</w:t>
+            </w:r>
+          </w:p>
+        </w:tc>
+        <w:tc>
+          <w:tcPr>
+            <w:tcW w:w="1100" w:type="dxa"/>
+          </w:tcPr>
+          <w:p>
+            <w:pPr>
+              <w:jc w:val="center"/>
+              <w:rPr>
+                <w:color w:val="000000" w:themeColor="text1"/>
+              </w:rPr>
+            </w:pPr>
+            <w:r>
+              <w:rPr>
+                <w:rFonts w:hint="eastAsia"/>
+                <w:color w:val="000000" w:themeColor="text1"/>
+              </w:rPr>
+              <w:t>数据区</w:t>
+            </w:r>
+          </w:p>
+        </w:tc>
+        <w:tc>
+          <w:tcPr>
+            <w:tcW w:w="1218" w:type="dxa"/>
+          </w:tcPr>
+          <w:p>
+            <w:pPr>
+              <w:jc w:val="center"/>
+              <w:rPr>
+                <w:color w:val="000000" w:themeColor="text1"/>
+              </w:rPr>
+            </w:pPr>
+            <w:r>
+              <w:rPr>
+                <w:rFonts w:hint="eastAsia"/>
+                <w:color w:val="000000" w:themeColor="text1"/>
+              </w:rPr>
+              <w:t>校验</w:t>
+            </w:r>
+          </w:p>
+        </w:tc>
+      </w:tr>
+    </w:tbl>
+    <w:p>
+      <w:pPr>
+        <w:spacing w:beforeLines="100" w:before="312"/>
+        <w:rPr>
+          <w:color w:val="000000" w:themeColor="text1"/>
+        </w:rPr>
+      </w:pPr>
+      <w:r>
+        <w:rPr>
+          <w:rFonts w:hint="eastAsia"/>
+          <w:color w:val="000000" w:themeColor="text1"/>
+        </w:rPr>
+        <w:t>数据区长度：</w:t>
+      </w:r>
+      <w:r>
+        <w:rPr>
+          <w:color w:val="000000" w:themeColor="text1"/>
+        </w:rPr>
+        <w:t>1</w:t>
+      </w:r>
+      <w:r>
+        <w:rPr>
+          <w:rFonts w:hint="eastAsia"/>
+          <w:color w:val="000000" w:themeColor="text1"/>
+        </w:rPr>
+        <w:t>字节</w:t>
+      </w:r>
+    </w:p>
+    <w:p>
+      <w:pPr>
+        <w:spacing w:beforeLines="100" w:before="312"/>
+        <w:rPr>
+          <w:color w:val="000000" w:themeColor="text1"/>
+        </w:rPr>
+      </w:pPr>
+      <w:r>
+        <w:rPr>
+          <w:rFonts w:hint="eastAsia"/>
+          <w:color w:val="000000" w:themeColor="text1"/>
+        </w:rPr>
+        <w:t>数据区：</w:t>
+      </w:r>
+      <w:r>
+        <w:rPr>
+          <w:color w:val="000000" w:themeColor="text1"/>
+        </w:rPr>
+        <w:t>00</w:t>
+      </w:r>
+      <w:r>
+        <w:rPr>
+          <w:rFonts w:hint="eastAsia"/>
+          <w:color w:val="000000" w:themeColor="text1"/>
+        </w:rPr>
+        <w:t>：成功</w:t>
+      </w:r>
+      <w:r>
+        <w:rPr>
+          <w:rFonts w:hint="eastAsia"/>
+          <w:color w:val="000000" w:themeColor="text1"/>
+        </w:rPr>
+        <w:t xml:space="preserve"> </w:t>
+      </w:r>
+      <w:r>
+        <w:rPr>
+          <w:rFonts w:hint="eastAsia"/>
+          <w:color w:val="000000" w:themeColor="text1"/>
+        </w:rPr>
+        <w:t>其他：</w:t>
+      </w:r>
+      <w:r>
+        <w:rPr>
+          <w:rFonts w:hint="eastAsia"/>
+          <w:color w:val="000000" w:themeColor="text1"/>
+        </w:rPr>
+        <w:t>errcode</w:t>
+      </w:r>
+      <w:r>
+        <w:rPr>
+          <w:color w:val="000000" w:themeColor="text1"/>
+        </w:rPr>
+        <w:t xml:space="preserve"> </w:t>
+      </w:r>
+    </w:p>
+    <w:p>
+      <w:pPr>
+        <w:spacing w:beforeLines="100" w:before="312"/>
+        <w:rPr>
+          <w:color w:val="000000" w:themeColor="text1"/>
+        </w:rPr>
+      </w:pPr>
+    </w:p>
+    <w:p>
+      <w:pPr>
         <w:spacing w:beforeLines="100" w:before="312"/>
         <w:rPr>
           <w:color w:val="000000" w:themeColor="text1"/>
@@ -7096,6 +7687,7 @@
         <w:rPr>
           <w:rFonts w:hint="eastAsia"/>
         </w:rPr>
+        <w:lastRenderedPageBreak/>
         <w:t xml:space="preserve">error LNK2038: </w:t>
       </w:r>
       <w:r>
@@ -7321,7 +7913,6 @@
         <w:rPr>
           <w:noProof/>
         </w:rPr>
-        <w:lastRenderedPageBreak/>
         <w:drawing>
           <wp:inline distT="0" distB="0" distL="0" distR="0" wp14:anchorId="3F8B5DD0" wp14:editId="609ACBA1">
             <wp:extent cx="4593590" cy="2296795"/>
@@ -7624,6 +8215,7 @@
         <w:rPr>
           <w:noProof/>
         </w:rPr>
+        <w:lastRenderedPageBreak/>
         <w:drawing>
           <wp:inline distT="0" distB="0" distL="0" distR="0" wp14:anchorId="2D82BBE0" wp14:editId="0B6E58CB">
             <wp:extent cx="5274310" cy="2082800"/>
@@ -8003,6 +8595,7 @@
         <w:rPr>
           <w:rFonts w:hint="eastAsia"/>
         </w:rPr>
+        <w:lastRenderedPageBreak/>
         <w:t>4</w:t>
       </w:r>
       <w:r>
@@ -8604,7 +9197,6 @@
           <w:sz w:val="20"/>
           <w:szCs w:val="20"/>
         </w:rPr>
-        <w:lastRenderedPageBreak/>
         <w:t xml:space="preserve">　　</w:t>
       </w:r>
       <w:r>

</xml_diff>

<commit_message>
update cmd device check
</commit_message>
<xml_diff>
--- a/Doc/高级时钟项目架构设计.docx
+++ b/Doc/高级时钟项目架构设计.docx
@@ -1,6 +1,6 @@
 
 <file path=word/document.xml><?xml version="1.0" encoding="utf-8"?>
-<w:document xmlns:wpc="http://schemas.microsoft.com/office/word/2010/wordprocessingCanvas" xmlns:cx="http://schemas.microsoft.com/office/drawing/2014/chartex" xmlns:cx1="http://schemas.microsoft.com/office/drawing/2015/9/8/chartex" xmlns:cx2="http://schemas.microsoft.com/office/drawing/2015/10/21/chartex" xmlns:cx3="http://schemas.microsoft.com/office/drawing/2016/5/9/chartex" xmlns:cx4="http://schemas.microsoft.com/office/drawing/2016/5/10/chartex" xmlns:cx5="http://schemas.microsoft.com/office/drawing/2016/5/11/chartex" xmlns:cx6="http://schemas.microsoft.com/office/drawing/2016/5/12/chartex" xmlns:cx7="http://schemas.microsoft.com/office/drawing/2016/5/13/chartex" xmlns:cx8="http://schemas.microsoft.com/office/drawing/2016/5/14/chartex" xmlns:mc="http://schemas.openxmlformats.org/markup-compatibility/2006" xmlns:aink="http://schemas.microsoft.com/office/drawing/2016/ink" xmlns:am3d="http://schemas.microsoft.com/office/drawing/2017/model3d" xmlns:o="urn:schemas-microsoft-com:office:office" xmlns:oel="http://schemas.microsoft.com/office/2019/extlst" xmlns:r="http://schemas.openxmlformats.org/officeDocument/2006/relationships" xmlns:m="http://schemas.openxmlformats.org/officeDocument/2006/math" xmlns:v="urn:schemas-microsoft-com:vml" xmlns:wp14="http://schemas.microsoft.com/office/word/2010/wordprocessingDrawing" xmlns:wp="http://schemas.openxmlformats.org/drawingml/2006/wordprocessingDrawing" xmlns:w10="urn:schemas-microsoft-com:office:word" xmlns:w="http://schemas.openxmlformats.org/wordprocessingml/2006/main" xmlns:w14="http://schemas.microsoft.com/office/word/2010/wordml" xmlns:w15="http://schemas.microsoft.com/office/word/2012/wordml" xmlns:w16cex="http://schemas.microsoft.com/office/word/2018/wordml/cex" xmlns:w16cid="http://schemas.microsoft.com/office/word/2016/wordml/cid" xmlns:w16="http://schemas.microsoft.com/office/word/2018/wordml" xmlns:w16sdtdh="http://schemas.microsoft.com/office/word/2020/wordml/sdtdatahash" xmlns:w16se="http://schemas.microsoft.com/office/word/2015/wordml/symex" xmlns:wpg="http://schemas.microsoft.com/office/word/2010/wordprocessingGroup" xmlns:wpi="http://schemas.microsoft.com/office/word/2010/wordprocessingInk" xmlns:wne="http://schemas.microsoft.com/office/word/2006/wordml" xmlns:wps="http://schemas.microsoft.com/office/word/2010/wordprocessingShape" mc:Ignorable="w14 w15 w16se w16cid w16 w16cex w16sdtdh wp14">
+<w:document xmlns:wpc="http://schemas.microsoft.com/office/word/2010/wordprocessingCanvas" xmlns:cx="http://schemas.microsoft.com/office/drawing/2014/chartex" xmlns:cx1="http://schemas.microsoft.com/office/drawing/2015/9/8/chartex" xmlns:cx2="http://schemas.microsoft.com/office/drawing/2015/10/21/chartex" xmlns:cx3="http://schemas.microsoft.com/office/drawing/2016/5/9/chartex" xmlns:cx4="http://schemas.microsoft.com/office/drawing/2016/5/10/chartex" xmlns:cx5="http://schemas.microsoft.com/office/drawing/2016/5/11/chartex" xmlns:cx6="http://schemas.microsoft.com/office/drawing/2016/5/12/chartex" xmlns:cx7="http://schemas.microsoft.com/office/drawing/2016/5/13/chartex" xmlns:cx8="http://schemas.microsoft.com/office/drawing/2016/5/14/chartex" xmlns:mc="http://schemas.openxmlformats.org/markup-compatibility/2006" xmlns:aink="http://schemas.microsoft.com/office/drawing/2016/ink" xmlns:am3d="http://schemas.microsoft.com/office/drawing/2017/model3d" xmlns:o="urn:schemas-microsoft-com:office:office" xmlns:oel="http://schemas.microsoft.com/office/2019/extlst" xmlns:r="http://schemas.openxmlformats.org/officeDocument/2006/relationships" xmlns:m="http://schemas.openxmlformats.org/officeDocument/2006/math" xmlns:v="urn:schemas-microsoft-com:vml" xmlns:wp14="http://schemas.microsoft.com/office/word/2010/wordprocessingDrawing" xmlns:wp="http://schemas.openxmlformats.org/drawingml/2006/wordprocessingDrawing" xmlns:w10="urn:schemas-microsoft-com:office:word" xmlns:w="http://schemas.openxmlformats.org/wordprocessingml/2006/main" xmlns:w14="http://schemas.microsoft.com/office/word/2010/wordml" xmlns:w15="http://schemas.microsoft.com/office/word/2012/wordml" xmlns:w16cex="http://schemas.microsoft.com/office/word/2018/wordml/cex" xmlns:w16cid="http://schemas.microsoft.com/office/word/2016/wordml/cid" xmlns:w16="http://schemas.microsoft.com/office/word/2018/wordml" xmlns:w16du="http://schemas.microsoft.com/office/word/2023/wordml/word16du" xmlns:w16sdtdh="http://schemas.microsoft.com/office/word/2020/wordml/sdtdatahash" xmlns:w16se="http://schemas.microsoft.com/office/word/2015/wordml/symex" xmlns:wpg="http://schemas.microsoft.com/office/word/2010/wordprocessingGroup" xmlns:wpi="http://schemas.microsoft.com/office/word/2010/wordprocessingInk" xmlns:wne="http://schemas.microsoft.com/office/word/2006/wordml" xmlns:wps="http://schemas.microsoft.com/office/word/2010/wordprocessingShape" mc:Ignorable="w14 w15 w16se w16cid w16 w16cex w16sdtdh w16du wp14">
   <w:body>
     <w:p>
       <w:pPr>
@@ -476,7 +476,7 @@
           <v:shape id="_x0000_i1025" type="#_x0000_t75" style="width:5in;height:4in" o:ole="">
             <v:imagedata r:id="rId8" o:title=""/>
           </v:shape>
-          <o:OLEObject Type="Embed" ProgID="Visio.Drawing.11" ShapeID="_x0000_i1025" DrawAspect="Content" ObjectID="_1750102877" r:id="rId9"/>
+          <o:OLEObject Type="Embed" ProgID="Visio.Drawing.11" ShapeID="_x0000_i1025" DrawAspect="Content" ObjectID="_1772309941" r:id="rId9"/>
         </w:object>
       </w:r>
     </w:p>
@@ -7312,6 +7312,660 @@
     </w:p>
     <w:p>
       <w:pPr>
+        <w:pStyle w:val="3"/>
+        <w:numPr>
+          <w:ilvl w:val="0"/>
+          <w:numId w:val="4"/>
+        </w:numPr>
+      </w:pPr>
+      <w:r>
+        <w:rPr>
+          <w:rFonts w:hint="eastAsia"/>
+        </w:rPr>
+        <w:t>获取</w:t>
+      </w:r>
+      <w:r>
+        <w:rPr>
+          <w:rFonts w:hint="eastAsia"/>
+        </w:rPr>
+        <w:t>USB</w:t>
+      </w:r>
+      <w:r>
+        <w:rPr>
+          <w:rFonts w:hint="eastAsia"/>
+        </w:rPr>
+        <w:t>速度</w:t>
+      </w:r>
+      <w:r>
+        <w:rPr>
+          <w:rFonts w:hint="eastAsia"/>
+        </w:rPr>
+        <w:t>（</w:t>
+      </w:r>
+      <w:r>
+        <w:rPr>
+          <w:rFonts w:hint="eastAsia"/>
+        </w:rPr>
+        <w:t>服务器</w:t>
+      </w:r>
+      <w:r>
+        <w:rPr>
+          <w:rFonts w:hint="eastAsia"/>
+        </w:rPr>
+        <w:t>）</w:t>
+      </w:r>
+      <w:r>
+        <w:rPr>
+          <w:rFonts w:hint="eastAsia"/>
+        </w:rPr>
+        <w:t>0x</w:t>
+      </w:r>
+      <w:r>
+        <w:rPr>
+          <w:rFonts w:hint="eastAsia"/>
+        </w:rPr>
+        <w:t>20</w:t>
+      </w:r>
+    </w:p>
+    <w:tbl>
+      <w:tblPr>
+        <w:tblStyle w:val="aa"/>
+        <w:tblW w:w="0" w:type="auto"/>
+        <w:tblLook w:val="04A0" w:firstRow="1" w:lastRow="0" w:firstColumn="1" w:lastColumn="0" w:noHBand="0" w:noVBand="1"/>
+      </w:tblPr>
+      <w:tblGrid>
+        <w:gridCol w:w="1297"/>
+        <w:gridCol w:w="1203"/>
+        <w:gridCol w:w="1207"/>
+        <w:gridCol w:w="1203"/>
+        <w:gridCol w:w="1320"/>
+        <w:gridCol w:w="1088"/>
+        <w:gridCol w:w="1204"/>
+      </w:tblGrid>
+      <w:tr>
+        <w:tc>
+          <w:tcPr>
+            <w:tcW w:w="1297" w:type="dxa"/>
+          </w:tcPr>
+          <w:p>
+            <w:pPr>
+              <w:jc w:val="center"/>
+              <w:rPr>
+                <w:color w:val="000000" w:themeColor="text1"/>
+              </w:rPr>
+            </w:pPr>
+            <w:r>
+              <w:rPr>
+                <w:color w:val="000000" w:themeColor="text1"/>
+              </w:rPr>
+              <w:t>0x676A737A</w:t>
+            </w:r>
+          </w:p>
+        </w:tc>
+        <w:tc>
+          <w:tcPr>
+            <w:tcW w:w="1203" w:type="dxa"/>
+          </w:tcPr>
+          <w:p>
+            <w:pPr>
+              <w:jc w:val="center"/>
+              <w:rPr>
+                <w:color w:val="000000" w:themeColor="text1"/>
+              </w:rPr>
+            </w:pPr>
+            <w:r>
+              <w:rPr>
+                <w:rFonts w:hint="eastAsia"/>
+                <w:color w:val="000000" w:themeColor="text1"/>
+              </w:rPr>
+              <w:t>帧地址</w:t>
+            </w:r>
+          </w:p>
+        </w:tc>
+        <w:tc>
+          <w:tcPr>
+            <w:tcW w:w="1207" w:type="dxa"/>
+          </w:tcPr>
+          <w:p>
+            <w:pPr>
+              <w:jc w:val="center"/>
+              <w:rPr>
+                <w:color w:val="000000" w:themeColor="text1"/>
+              </w:rPr>
+            </w:pPr>
+            <w:r>
+              <w:rPr>
+                <w:color w:val="000000" w:themeColor="text1"/>
+              </w:rPr>
+              <w:t>0</w:t>
+            </w:r>
+            <w:r>
+              <w:rPr>
+                <w:rFonts w:hint="eastAsia"/>
+                <w:color w:val="000000" w:themeColor="text1"/>
+              </w:rPr>
+              <w:t>x</w:t>
+            </w:r>
+            <w:r>
+              <w:rPr>
+                <w:rFonts w:hint="eastAsia"/>
+                <w:color w:val="000000" w:themeColor="text1"/>
+              </w:rPr>
+              <w:t>20</w:t>
+            </w:r>
+          </w:p>
+        </w:tc>
+        <w:tc>
+          <w:tcPr>
+            <w:tcW w:w="1203" w:type="dxa"/>
+          </w:tcPr>
+          <w:p>
+            <w:pPr>
+              <w:jc w:val="center"/>
+              <w:rPr>
+                <w:color w:val="000000" w:themeColor="text1"/>
+              </w:rPr>
+            </w:pPr>
+            <w:r>
+              <w:rPr>
+                <w:rFonts w:hint="eastAsia"/>
+                <w:color w:val="000000" w:themeColor="text1"/>
+              </w:rPr>
+              <w:t>包序号</w:t>
+            </w:r>
+          </w:p>
+        </w:tc>
+        <w:tc>
+          <w:tcPr>
+            <w:tcW w:w="1320" w:type="dxa"/>
+          </w:tcPr>
+          <w:p>
+            <w:pPr>
+              <w:jc w:val="center"/>
+              <w:rPr>
+                <w:rFonts w:hint="eastAsia"/>
+                <w:color w:val="000000" w:themeColor="text1"/>
+              </w:rPr>
+            </w:pPr>
+            <w:r>
+              <w:rPr>
+                <w:rFonts w:hint="eastAsia"/>
+                <w:color w:val="000000" w:themeColor="text1"/>
+              </w:rPr>
+              <w:t>1</w:t>
+            </w:r>
+            <w:r>
+              <w:rPr>
+                <w:rFonts w:hint="eastAsia"/>
+                <w:color w:val="000000" w:themeColor="text1"/>
+              </w:rPr>
+              <w:t>字节</w:t>
+            </w:r>
+          </w:p>
+        </w:tc>
+        <w:tc>
+          <w:tcPr>
+            <w:tcW w:w="1088" w:type="dxa"/>
+          </w:tcPr>
+          <w:p>
+            <w:pPr>
+              <w:jc w:val="center"/>
+              <w:rPr>
+                <w:color w:val="000000" w:themeColor="text1"/>
+              </w:rPr>
+            </w:pPr>
+            <w:r>
+              <w:rPr>
+                <w:rFonts w:hint="eastAsia"/>
+                <w:color w:val="000000" w:themeColor="text1"/>
+              </w:rPr>
+              <w:t>数据区</w:t>
+            </w:r>
+          </w:p>
+        </w:tc>
+        <w:tc>
+          <w:tcPr>
+            <w:tcW w:w="1204" w:type="dxa"/>
+          </w:tcPr>
+          <w:p>
+            <w:pPr>
+              <w:jc w:val="center"/>
+              <w:rPr>
+                <w:color w:val="000000" w:themeColor="text1"/>
+              </w:rPr>
+            </w:pPr>
+            <w:r>
+              <w:rPr>
+                <w:rFonts w:hint="eastAsia"/>
+                <w:color w:val="000000" w:themeColor="text1"/>
+              </w:rPr>
+              <w:t>校验</w:t>
+            </w:r>
+          </w:p>
+        </w:tc>
+      </w:tr>
+    </w:tbl>
+    <w:p>
+      <w:pPr>
+        <w:spacing w:beforeLines="100" w:before="312"/>
+        <w:rPr>
+          <w:color w:val="000000" w:themeColor="text1"/>
+        </w:rPr>
+      </w:pPr>
+      <w:r>
+        <w:rPr>
+          <w:rFonts w:hint="eastAsia"/>
+          <w:color w:val="000000" w:themeColor="text1"/>
+        </w:rPr>
+        <w:t>数据区长度：</w:t>
+      </w:r>
+      <w:r>
+        <w:rPr>
+          <w:color w:val="000000" w:themeColor="text1"/>
+        </w:rPr>
+        <w:t>1</w:t>
+      </w:r>
+      <w:r>
+        <w:rPr>
+          <w:rFonts w:hint="eastAsia"/>
+          <w:color w:val="000000" w:themeColor="text1"/>
+        </w:rPr>
+        <w:t>字节</w:t>
+      </w:r>
+    </w:p>
+    <w:p>
+      <w:pPr>
+        <w:spacing w:beforeLines="100" w:before="312"/>
+        <w:rPr>
+          <w:rFonts w:hint="eastAsia"/>
+          <w:color w:val="000000" w:themeColor="text1"/>
+        </w:rPr>
+      </w:pPr>
+      <w:r>
+        <w:rPr>
+          <w:rFonts w:hint="eastAsia"/>
+          <w:color w:val="000000" w:themeColor="text1"/>
+        </w:rPr>
+        <w:t>数据区：</w:t>
+      </w:r>
+      <w:r>
+        <w:rPr>
+          <w:rFonts w:hint="eastAsia"/>
+          <w:color w:val="000000" w:themeColor="text1"/>
+        </w:rPr>
+        <w:t>操作类型</w:t>
+      </w:r>
+    </w:p>
+    <w:p>
+      <w:pPr>
+        <w:pStyle w:val="3"/>
+        <w:numPr>
+          <w:ilvl w:val="0"/>
+          <w:numId w:val="4"/>
+        </w:numPr>
+      </w:pPr>
+      <w:r>
+        <w:rPr>
+          <w:rFonts w:hint="eastAsia"/>
+        </w:rPr>
+        <w:t>获取</w:t>
+      </w:r>
+      <w:r>
+        <w:rPr>
+          <w:rFonts w:hint="eastAsia"/>
+        </w:rPr>
+        <w:t>USB</w:t>
+      </w:r>
+      <w:r>
+        <w:rPr>
+          <w:rFonts w:hint="eastAsia"/>
+        </w:rPr>
+        <w:t>速度</w:t>
+      </w:r>
+      <w:r>
+        <w:rPr>
+          <w:rFonts w:hint="eastAsia"/>
+        </w:rPr>
+        <w:t>（</w:t>
+      </w:r>
+      <w:r>
+        <w:rPr>
+          <w:rFonts w:hint="eastAsia"/>
+        </w:rPr>
+        <w:t>终端</w:t>
+      </w:r>
+      <w:r>
+        <w:rPr>
+          <w:rFonts w:hint="eastAsia"/>
+        </w:rPr>
+        <w:t>）</w:t>
+      </w:r>
+      <w:r>
+        <w:rPr>
+          <w:rFonts w:hint="eastAsia"/>
+        </w:rPr>
+        <w:t>0x</w:t>
+      </w:r>
+      <w:r>
+        <w:rPr>
+          <w:rFonts w:hint="eastAsia"/>
+        </w:rPr>
+        <w:t>2</w:t>
+      </w:r>
+      <w:r>
+        <w:rPr>
+          <w:rFonts w:hint="eastAsia"/>
+        </w:rPr>
+        <w:t>0</w:t>
+      </w:r>
+    </w:p>
+    <w:tbl>
+      <w:tblPr>
+        <w:tblStyle w:val="aa"/>
+        <w:tblW w:w="0" w:type="auto"/>
+        <w:tblLook w:val="04A0" w:firstRow="1" w:lastRow="0" w:firstColumn="1" w:lastColumn="0" w:noHBand="0" w:noVBand="1"/>
+      </w:tblPr>
+      <w:tblGrid>
+        <w:gridCol w:w="1296"/>
+        <w:gridCol w:w="1203"/>
+        <w:gridCol w:w="1206"/>
+        <w:gridCol w:w="1204"/>
+        <w:gridCol w:w="1319"/>
+        <w:gridCol w:w="1089"/>
+        <w:gridCol w:w="1205"/>
+      </w:tblGrid>
+      <w:tr>
+        <w:tc>
+          <w:tcPr>
+            <w:tcW w:w="1217" w:type="dxa"/>
+          </w:tcPr>
+          <w:p>
+            <w:pPr>
+              <w:jc w:val="center"/>
+              <w:rPr>
+                <w:color w:val="000000" w:themeColor="text1"/>
+              </w:rPr>
+            </w:pPr>
+            <w:r>
+              <w:rPr>
+                <w:color w:val="000000" w:themeColor="text1"/>
+              </w:rPr>
+              <w:t>0x676A737A</w:t>
+            </w:r>
+          </w:p>
+        </w:tc>
+        <w:tc>
+          <w:tcPr>
+            <w:tcW w:w="1217" w:type="dxa"/>
+          </w:tcPr>
+          <w:p>
+            <w:pPr>
+              <w:jc w:val="center"/>
+              <w:rPr>
+                <w:color w:val="000000" w:themeColor="text1"/>
+              </w:rPr>
+            </w:pPr>
+            <w:r>
+              <w:rPr>
+                <w:rFonts w:hint="eastAsia"/>
+                <w:color w:val="000000" w:themeColor="text1"/>
+              </w:rPr>
+              <w:t>帧地址</w:t>
+            </w:r>
+          </w:p>
+        </w:tc>
+        <w:tc>
+          <w:tcPr>
+            <w:tcW w:w="1217" w:type="dxa"/>
+          </w:tcPr>
+          <w:p>
+            <w:pPr>
+              <w:jc w:val="center"/>
+              <w:rPr>
+                <w:color w:val="000000" w:themeColor="text1"/>
+              </w:rPr>
+            </w:pPr>
+            <w:r>
+              <w:rPr>
+                <w:color w:val="000000" w:themeColor="text1"/>
+              </w:rPr>
+              <w:t>0</w:t>
+            </w:r>
+            <w:r>
+              <w:rPr>
+                <w:rFonts w:hint="eastAsia"/>
+                <w:color w:val="000000" w:themeColor="text1"/>
+              </w:rPr>
+              <w:t>x</w:t>
+            </w:r>
+            <w:r>
+              <w:rPr>
+                <w:rFonts w:hint="eastAsia"/>
+                <w:color w:val="000000" w:themeColor="text1"/>
+              </w:rPr>
+              <w:t>20</w:t>
+            </w:r>
+          </w:p>
+        </w:tc>
+        <w:tc>
+          <w:tcPr>
+            <w:tcW w:w="1217" w:type="dxa"/>
+          </w:tcPr>
+          <w:p>
+            <w:pPr>
+              <w:jc w:val="center"/>
+              <w:rPr>
+                <w:color w:val="000000" w:themeColor="text1"/>
+              </w:rPr>
+            </w:pPr>
+            <w:r>
+              <w:rPr>
+                <w:rFonts w:hint="eastAsia"/>
+                <w:color w:val="000000" w:themeColor="text1"/>
+              </w:rPr>
+              <w:t>包序号</w:t>
+            </w:r>
+          </w:p>
+        </w:tc>
+        <w:tc>
+          <w:tcPr>
+            <w:tcW w:w="1336" w:type="dxa"/>
+          </w:tcPr>
+          <w:p>
+            <w:pPr>
+              <w:jc w:val="center"/>
+              <w:rPr>
+                <w:color w:val="000000" w:themeColor="text1"/>
+              </w:rPr>
+            </w:pPr>
+            <w:r>
+              <w:rPr>
+                <w:color w:val="000000" w:themeColor="text1"/>
+              </w:rPr>
+              <w:t>1</w:t>
+            </w:r>
+          </w:p>
+        </w:tc>
+        <w:tc>
+          <w:tcPr>
+            <w:tcW w:w="1100" w:type="dxa"/>
+          </w:tcPr>
+          <w:p>
+            <w:pPr>
+              <w:jc w:val="center"/>
+              <w:rPr>
+                <w:color w:val="000000" w:themeColor="text1"/>
+              </w:rPr>
+            </w:pPr>
+            <w:r>
+              <w:rPr>
+                <w:rFonts w:hint="eastAsia"/>
+                <w:color w:val="000000" w:themeColor="text1"/>
+              </w:rPr>
+              <w:t>数据区</w:t>
+            </w:r>
+          </w:p>
+        </w:tc>
+        <w:tc>
+          <w:tcPr>
+            <w:tcW w:w="1218" w:type="dxa"/>
+          </w:tcPr>
+          <w:p>
+            <w:pPr>
+              <w:jc w:val="center"/>
+              <w:rPr>
+                <w:color w:val="000000" w:themeColor="text1"/>
+              </w:rPr>
+            </w:pPr>
+            <w:r>
+              <w:rPr>
+                <w:rFonts w:hint="eastAsia"/>
+                <w:color w:val="000000" w:themeColor="text1"/>
+              </w:rPr>
+              <w:t>校验</w:t>
+            </w:r>
+          </w:p>
+        </w:tc>
+      </w:tr>
+    </w:tbl>
+    <w:p>
+      <w:pPr>
+        <w:spacing w:beforeLines="100" w:before="312"/>
+        <w:rPr>
+          <w:color w:val="000000" w:themeColor="text1"/>
+        </w:rPr>
+      </w:pPr>
+      <w:r>
+        <w:rPr>
+          <w:rFonts w:hint="eastAsia"/>
+          <w:color w:val="000000" w:themeColor="text1"/>
+        </w:rPr>
+        <w:t>数据区长度：</w:t>
+      </w:r>
+      <w:r>
+        <w:rPr>
+          <w:rFonts w:hint="eastAsia"/>
+          <w:color w:val="000000" w:themeColor="text1"/>
+        </w:rPr>
+        <w:t>1</w:t>
+      </w:r>
+      <w:r>
+        <w:rPr>
+          <w:rFonts w:hint="eastAsia"/>
+          <w:color w:val="000000" w:themeColor="text1"/>
+        </w:rPr>
+        <w:t>7</w:t>
+      </w:r>
+      <w:r>
+        <w:rPr>
+          <w:rFonts w:hint="eastAsia"/>
+          <w:color w:val="000000" w:themeColor="text1"/>
+        </w:rPr>
+        <w:t>字节</w:t>
+      </w:r>
+    </w:p>
+    <w:p>
+      <w:pPr>
+        <w:spacing w:beforeLines="100" w:before="312"/>
+        <w:rPr>
+          <w:rFonts w:hint="eastAsia"/>
+          <w:color w:val="000000" w:themeColor="text1"/>
+        </w:rPr>
+      </w:pPr>
+      <w:r>
+        <w:rPr>
+          <w:rFonts w:hint="eastAsia"/>
+          <w:color w:val="000000" w:themeColor="text1"/>
+        </w:rPr>
+        <w:t>第一个字节是结果信息，</w:t>
+      </w:r>
+      <w:r>
+        <w:rPr>
+          <w:color w:val="000000" w:themeColor="text1"/>
+        </w:rPr>
+        <w:t>00</w:t>
+      </w:r>
+      <w:r>
+        <w:rPr>
+          <w:rFonts w:hint="eastAsia"/>
+          <w:color w:val="000000" w:themeColor="text1"/>
+        </w:rPr>
+        <w:t>：成功</w:t>
+      </w:r>
+      <w:r>
+        <w:rPr>
+          <w:rFonts w:hint="eastAsia"/>
+          <w:color w:val="000000" w:themeColor="text1"/>
+        </w:rPr>
+        <w:t xml:space="preserve"> </w:t>
+      </w:r>
+      <w:r>
+        <w:rPr>
+          <w:rFonts w:hint="eastAsia"/>
+          <w:color w:val="000000" w:themeColor="text1"/>
+        </w:rPr>
+        <w:t>其他：</w:t>
+      </w:r>
+      <w:r>
+        <w:rPr>
+          <w:rFonts w:hint="eastAsia"/>
+          <w:color w:val="000000" w:themeColor="text1"/>
+        </w:rPr>
+        <w:t>errcode</w:t>
+      </w:r>
+      <w:r>
+        <w:rPr>
+          <w:color w:val="000000" w:themeColor="text1"/>
+        </w:rPr>
+        <w:t xml:space="preserve"> </w:t>
+      </w:r>
+    </w:p>
+    <w:p>
+      <w:pPr>
+        <w:spacing w:beforeLines="100" w:before="312"/>
+        <w:rPr>
+          <w:color w:val="000000" w:themeColor="text1"/>
+        </w:rPr>
+      </w:pPr>
+      <w:r>
+        <w:rPr>
+          <w:rFonts w:hint="eastAsia"/>
+          <w:color w:val="000000" w:themeColor="text1"/>
+        </w:rPr>
+        <w:t>其他</w:t>
+      </w:r>
+      <w:r>
+        <w:rPr>
+          <w:rFonts w:hint="eastAsia"/>
+          <w:color w:val="000000" w:themeColor="text1"/>
+        </w:rPr>
+        <w:t>数据区</w:t>
+      </w:r>
+      <w:r>
+        <w:rPr>
+          <w:rFonts w:hint="eastAsia"/>
+          <w:color w:val="000000" w:themeColor="text1"/>
+        </w:rPr>
+        <w:t xml:space="preserve"> USB</w:t>
+      </w:r>
+      <w:r>
+        <w:rPr>
+          <w:rFonts w:hint="eastAsia"/>
+          <w:color w:val="000000" w:themeColor="text1"/>
+        </w:rPr>
+        <w:t>信息。</w:t>
+      </w:r>
+    </w:p>
+    <w:p>
+      <w:pPr>
+        <w:spacing w:beforeLines="100" w:before="312"/>
+        <w:rPr>
+          <w:color w:val="000000" w:themeColor="text1"/>
+        </w:rPr>
+      </w:pPr>
+    </w:p>
+    <w:p>
+      <w:pPr>
         <w:spacing w:beforeLines="100" w:before="312"/>
         <w:rPr>
           <w:color w:val="000000" w:themeColor="text1"/>
@@ -7687,7 +8341,6 @@
         <w:rPr>
           <w:rFonts w:hint="eastAsia"/>
         </w:rPr>
-        <w:lastRenderedPageBreak/>
         <w:t xml:space="preserve">error LNK2038: </w:t>
       </w:r>
       <w:r>
@@ -8215,7 +8868,6 @@
         <w:rPr>
           <w:noProof/>
         </w:rPr>
-        <w:lastRenderedPageBreak/>
         <w:drawing>
           <wp:inline distT="0" distB="0" distL="0" distR="0" wp14:anchorId="2D82BBE0" wp14:editId="0B6E58CB">
             <wp:extent cx="5274310" cy="2082800"/>
@@ -8366,6 +9018,7 @@
         <w:rPr>
           <w:noProof/>
         </w:rPr>
+        <w:lastRenderedPageBreak/>
         <w:drawing>
           <wp:inline distT="0" distB="0" distL="0" distR="0" wp14:anchorId="767B02D2" wp14:editId="68281AA9">
             <wp:extent cx="4764856" cy="1481610"/>
@@ -8595,7 +9248,6 @@
         <w:rPr>
           <w:rFonts w:hint="eastAsia"/>
         </w:rPr>
-        <w:lastRenderedPageBreak/>
         <w:t>4</w:t>
       </w:r>
       <w:r>
@@ -9324,6 +9976,7 @@
         </w:numPr>
       </w:pPr>
       <w:r>
+        <w:lastRenderedPageBreak/>
         <w:t>C</w:t>
       </w:r>
       <w:r>
@@ -9435,7 +10088,7 @@
 </file>
 
 <file path=word/endnotes.xml><?xml version="1.0" encoding="utf-8"?>
-<w:endnotes xmlns:wpc="http://schemas.microsoft.com/office/word/2010/wordprocessingCanvas" xmlns:cx="http://schemas.microsoft.com/office/drawing/2014/chartex" xmlns:cx1="http://schemas.microsoft.com/office/drawing/2015/9/8/chartex" xmlns:cx2="http://schemas.microsoft.com/office/drawing/2015/10/21/chartex" xmlns:cx3="http://schemas.microsoft.com/office/drawing/2016/5/9/chartex" xmlns:cx4="http://schemas.microsoft.com/office/drawing/2016/5/10/chartex" xmlns:cx5="http://schemas.microsoft.com/office/drawing/2016/5/11/chartex" xmlns:cx6="http://schemas.microsoft.com/office/drawing/2016/5/12/chartex" xmlns:cx7="http://schemas.microsoft.com/office/drawing/2016/5/13/chartex" xmlns:cx8="http://schemas.microsoft.com/office/drawing/2016/5/14/chartex" xmlns:mc="http://schemas.openxmlformats.org/markup-compatibility/2006" xmlns:aink="http://schemas.microsoft.com/office/drawing/2016/ink" xmlns:am3d="http://schemas.microsoft.com/office/drawing/2017/model3d" xmlns:o="urn:schemas-microsoft-com:office:office" xmlns:oel="http://schemas.microsoft.com/office/2019/extlst" xmlns:r="http://schemas.openxmlformats.org/officeDocument/2006/relationships" xmlns:m="http://schemas.openxmlformats.org/officeDocument/2006/math" xmlns:v="urn:schemas-microsoft-com:vml" xmlns:wp14="http://schemas.microsoft.com/office/word/2010/wordprocessingDrawing" xmlns:wp="http://schemas.openxmlformats.org/drawingml/2006/wordprocessingDrawing" xmlns:w10="urn:schemas-microsoft-com:office:word" xmlns:w="http://schemas.openxmlformats.org/wordprocessingml/2006/main" xmlns:w14="http://schemas.microsoft.com/office/word/2010/wordml" xmlns:w15="http://schemas.microsoft.com/office/word/2012/wordml" xmlns:w16cex="http://schemas.microsoft.com/office/word/2018/wordml/cex" xmlns:w16cid="http://schemas.microsoft.com/office/word/2016/wordml/cid" xmlns:w16="http://schemas.microsoft.com/office/word/2018/wordml" xmlns:w16sdtdh="http://schemas.microsoft.com/office/word/2020/wordml/sdtdatahash" xmlns:w16se="http://schemas.microsoft.com/office/word/2015/wordml/symex" xmlns:wpg="http://schemas.microsoft.com/office/word/2010/wordprocessingGroup" xmlns:wpi="http://schemas.microsoft.com/office/word/2010/wordprocessingInk" xmlns:wne="http://schemas.microsoft.com/office/word/2006/wordml" xmlns:wps="http://schemas.microsoft.com/office/word/2010/wordprocessingShape" mc:Ignorable="w14 w15 w16se w16cid w16 w16cex w16sdtdh wp14">
+<w:endnotes xmlns:wpc="http://schemas.microsoft.com/office/word/2010/wordprocessingCanvas" xmlns:cx="http://schemas.microsoft.com/office/drawing/2014/chartex" xmlns:cx1="http://schemas.microsoft.com/office/drawing/2015/9/8/chartex" xmlns:cx2="http://schemas.microsoft.com/office/drawing/2015/10/21/chartex" xmlns:cx3="http://schemas.microsoft.com/office/drawing/2016/5/9/chartex" xmlns:cx4="http://schemas.microsoft.com/office/drawing/2016/5/10/chartex" xmlns:cx5="http://schemas.microsoft.com/office/drawing/2016/5/11/chartex" xmlns:cx6="http://schemas.microsoft.com/office/drawing/2016/5/12/chartex" xmlns:cx7="http://schemas.microsoft.com/office/drawing/2016/5/13/chartex" xmlns:cx8="http://schemas.microsoft.com/office/drawing/2016/5/14/chartex" xmlns:mc="http://schemas.openxmlformats.org/markup-compatibility/2006" xmlns:aink="http://schemas.microsoft.com/office/drawing/2016/ink" xmlns:am3d="http://schemas.microsoft.com/office/drawing/2017/model3d" xmlns:o="urn:schemas-microsoft-com:office:office" xmlns:oel="http://schemas.microsoft.com/office/2019/extlst" xmlns:r="http://schemas.openxmlformats.org/officeDocument/2006/relationships" xmlns:m="http://schemas.openxmlformats.org/officeDocument/2006/math" xmlns:v="urn:schemas-microsoft-com:vml" xmlns:wp14="http://schemas.microsoft.com/office/word/2010/wordprocessingDrawing" xmlns:wp="http://schemas.openxmlformats.org/drawingml/2006/wordprocessingDrawing" xmlns:w10="urn:schemas-microsoft-com:office:word" xmlns:w="http://schemas.openxmlformats.org/wordprocessingml/2006/main" xmlns:w14="http://schemas.microsoft.com/office/word/2010/wordml" xmlns:w15="http://schemas.microsoft.com/office/word/2012/wordml" xmlns:w16cex="http://schemas.microsoft.com/office/word/2018/wordml/cex" xmlns:w16cid="http://schemas.microsoft.com/office/word/2016/wordml/cid" xmlns:w16="http://schemas.microsoft.com/office/word/2018/wordml" xmlns:w16du="http://schemas.microsoft.com/office/word/2023/wordml/word16du" xmlns:w16sdtdh="http://schemas.microsoft.com/office/word/2020/wordml/sdtdatahash" xmlns:w16se="http://schemas.microsoft.com/office/word/2015/wordml/symex" xmlns:wpg="http://schemas.microsoft.com/office/word/2010/wordprocessingGroup" xmlns:wpi="http://schemas.microsoft.com/office/word/2010/wordprocessingInk" xmlns:wne="http://schemas.microsoft.com/office/word/2006/wordml" xmlns:wps="http://schemas.microsoft.com/office/word/2010/wordprocessingShape" mc:Ignorable="w14 w15 w16se w16cid w16 w16cex w16sdtdh w16du wp14">
   <w:endnote w:type="separator" w:id="-1">
     <w:p>
       <w:r>
@@ -9454,7 +10107,7 @@
 </file>
 
 <file path=word/footnotes.xml><?xml version="1.0" encoding="utf-8"?>
-<w:footnotes xmlns:wpc="http://schemas.microsoft.com/office/word/2010/wordprocessingCanvas" xmlns:cx="http://schemas.microsoft.com/office/drawing/2014/chartex" xmlns:cx1="http://schemas.microsoft.com/office/drawing/2015/9/8/chartex" xmlns:cx2="http://schemas.microsoft.com/office/drawing/2015/10/21/chartex" xmlns:cx3="http://schemas.microsoft.com/office/drawing/2016/5/9/chartex" xmlns:cx4="http://schemas.microsoft.com/office/drawing/2016/5/10/chartex" xmlns:cx5="http://schemas.microsoft.com/office/drawing/2016/5/11/chartex" xmlns:cx6="http://schemas.microsoft.com/office/drawing/2016/5/12/chartex" xmlns:cx7="http://schemas.microsoft.com/office/drawing/2016/5/13/chartex" xmlns:cx8="http://schemas.microsoft.com/office/drawing/2016/5/14/chartex" xmlns:mc="http://schemas.openxmlformats.org/markup-compatibility/2006" xmlns:aink="http://schemas.microsoft.com/office/drawing/2016/ink" xmlns:am3d="http://schemas.microsoft.com/office/drawing/2017/model3d" xmlns:o="urn:schemas-microsoft-com:office:office" xmlns:oel="http://schemas.microsoft.com/office/2019/extlst" xmlns:r="http://schemas.openxmlformats.org/officeDocument/2006/relationships" xmlns:m="http://schemas.openxmlformats.org/officeDocument/2006/math" xmlns:v="urn:schemas-microsoft-com:vml" xmlns:wp14="http://schemas.microsoft.com/office/word/2010/wordprocessingDrawing" xmlns:wp="http://schemas.openxmlformats.org/drawingml/2006/wordprocessingDrawing" xmlns:w10="urn:schemas-microsoft-com:office:word" xmlns:w="http://schemas.openxmlformats.org/wordprocessingml/2006/main" xmlns:w14="http://schemas.microsoft.com/office/word/2010/wordml" xmlns:w15="http://schemas.microsoft.com/office/word/2012/wordml" xmlns:w16cex="http://schemas.microsoft.com/office/word/2018/wordml/cex" xmlns:w16cid="http://schemas.microsoft.com/office/word/2016/wordml/cid" xmlns:w16="http://schemas.microsoft.com/office/word/2018/wordml" xmlns:w16sdtdh="http://schemas.microsoft.com/office/word/2020/wordml/sdtdatahash" xmlns:w16se="http://schemas.microsoft.com/office/word/2015/wordml/symex" xmlns:wpg="http://schemas.microsoft.com/office/word/2010/wordprocessingGroup" xmlns:wpi="http://schemas.microsoft.com/office/word/2010/wordprocessingInk" xmlns:wne="http://schemas.microsoft.com/office/word/2006/wordml" xmlns:wps="http://schemas.microsoft.com/office/word/2010/wordprocessingShape" mc:Ignorable="w14 w15 w16se w16cid w16 w16cex w16sdtdh wp14">
+<w:footnotes xmlns:wpc="http://schemas.microsoft.com/office/word/2010/wordprocessingCanvas" xmlns:cx="http://schemas.microsoft.com/office/drawing/2014/chartex" xmlns:cx1="http://schemas.microsoft.com/office/drawing/2015/9/8/chartex" xmlns:cx2="http://schemas.microsoft.com/office/drawing/2015/10/21/chartex" xmlns:cx3="http://schemas.microsoft.com/office/drawing/2016/5/9/chartex" xmlns:cx4="http://schemas.microsoft.com/office/drawing/2016/5/10/chartex" xmlns:cx5="http://schemas.microsoft.com/office/drawing/2016/5/11/chartex" xmlns:cx6="http://schemas.microsoft.com/office/drawing/2016/5/12/chartex" xmlns:cx7="http://schemas.microsoft.com/office/drawing/2016/5/13/chartex" xmlns:cx8="http://schemas.microsoft.com/office/drawing/2016/5/14/chartex" xmlns:mc="http://schemas.openxmlformats.org/markup-compatibility/2006" xmlns:aink="http://schemas.microsoft.com/office/drawing/2016/ink" xmlns:am3d="http://schemas.microsoft.com/office/drawing/2017/model3d" xmlns:o="urn:schemas-microsoft-com:office:office" xmlns:oel="http://schemas.microsoft.com/office/2019/extlst" xmlns:r="http://schemas.openxmlformats.org/officeDocument/2006/relationships" xmlns:m="http://schemas.openxmlformats.org/officeDocument/2006/math" xmlns:v="urn:schemas-microsoft-com:vml" xmlns:wp14="http://schemas.microsoft.com/office/word/2010/wordprocessingDrawing" xmlns:wp="http://schemas.openxmlformats.org/drawingml/2006/wordprocessingDrawing" xmlns:w10="urn:schemas-microsoft-com:office:word" xmlns:w="http://schemas.openxmlformats.org/wordprocessingml/2006/main" xmlns:w14="http://schemas.microsoft.com/office/word/2010/wordml" xmlns:w15="http://schemas.microsoft.com/office/word/2012/wordml" xmlns:w16cex="http://schemas.microsoft.com/office/word/2018/wordml/cex" xmlns:w16cid="http://schemas.microsoft.com/office/word/2016/wordml/cid" xmlns:w16="http://schemas.microsoft.com/office/word/2018/wordml" xmlns:w16du="http://schemas.microsoft.com/office/word/2023/wordml/word16du" xmlns:w16sdtdh="http://schemas.microsoft.com/office/word/2020/wordml/sdtdatahash" xmlns:w16se="http://schemas.microsoft.com/office/word/2015/wordml/symex" xmlns:wpg="http://schemas.microsoft.com/office/word/2010/wordprocessingGroup" xmlns:wpi="http://schemas.microsoft.com/office/word/2010/wordprocessingInk" xmlns:wne="http://schemas.microsoft.com/office/word/2006/wordml" xmlns:wps="http://schemas.microsoft.com/office/word/2010/wordprocessingShape" mc:Ignorable="w14 w15 w16se w16cid w16 w16cex w16sdtdh w16du wp14">
   <w:footnote w:type="separator" w:id="-1">
     <w:p>
       <w:r>
@@ -9473,7 +10126,7 @@
 </file>
 
 <file path=word/numbering.xml><?xml version="1.0" encoding="utf-8"?>
-<w:numbering xmlns:wpc="http://schemas.microsoft.com/office/word/2010/wordprocessingCanvas" xmlns:cx="http://schemas.microsoft.com/office/drawing/2014/chartex" xmlns:cx1="http://schemas.microsoft.com/office/drawing/2015/9/8/chartex" xmlns:cx2="http://schemas.microsoft.com/office/drawing/2015/10/21/chartex" xmlns:cx3="http://schemas.microsoft.com/office/drawing/2016/5/9/chartex" xmlns:cx4="http://schemas.microsoft.com/office/drawing/2016/5/10/chartex" xmlns:cx5="http://schemas.microsoft.com/office/drawing/2016/5/11/chartex" xmlns:cx6="http://schemas.microsoft.com/office/drawing/2016/5/12/chartex" xmlns:cx7="http://schemas.microsoft.com/office/drawing/2016/5/13/chartex" xmlns:cx8="http://schemas.microsoft.com/office/drawing/2016/5/14/chartex" xmlns:mc="http://schemas.openxmlformats.org/markup-compatibility/2006" xmlns:aink="http://schemas.microsoft.com/office/drawing/2016/ink" xmlns:am3d="http://schemas.microsoft.com/office/drawing/2017/model3d" xmlns:o="urn:schemas-microsoft-com:office:office" xmlns:oel="http://schemas.microsoft.com/office/2019/extlst" xmlns:r="http://schemas.openxmlformats.org/officeDocument/2006/relationships" xmlns:m="http://schemas.openxmlformats.org/officeDocument/2006/math" xmlns:v="urn:schemas-microsoft-com:vml" xmlns:wp14="http://schemas.microsoft.com/office/word/2010/wordprocessingDrawing" xmlns:wp="http://schemas.openxmlformats.org/drawingml/2006/wordprocessingDrawing" xmlns:w10="urn:schemas-microsoft-com:office:word" xmlns:w="http://schemas.openxmlformats.org/wordprocessingml/2006/main" xmlns:w14="http://schemas.microsoft.com/office/word/2010/wordml" xmlns:w15="http://schemas.microsoft.com/office/word/2012/wordml" xmlns:w16cex="http://schemas.microsoft.com/office/word/2018/wordml/cex" xmlns:w16cid="http://schemas.microsoft.com/office/word/2016/wordml/cid" xmlns:w16="http://schemas.microsoft.com/office/word/2018/wordml" xmlns:w16sdtdh="http://schemas.microsoft.com/office/word/2020/wordml/sdtdatahash" xmlns:w16se="http://schemas.microsoft.com/office/word/2015/wordml/symex" xmlns:wpg="http://schemas.microsoft.com/office/word/2010/wordprocessingGroup" xmlns:wpi="http://schemas.microsoft.com/office/word/2010/wordprocessingInk" xmlns:wne="http://schemas.microsoft.com/office/word/2006/wordml" xmlns:wps="http://schemas.microsoft.com/office/word/2010/wordprocessingShape" mc:Ignorable="w14 w15 w16se w16cid w16 w16cex w16sdtdh wp14">
+<w:numbering xmlns:wpc="http://schemas.microsoft.com/office/word/2010/wordprocessingCanvas" xmlns:cx="http://schemas.microsoft.com/office/drawing/2014/chartex" xmlns:cx1="http://schemas.microsoft.com/office/drawing/2015/9/8/chartex" xmlns:cx2="http://schemas.microsoft.com/office/drawing/2015/10/21/chartex" xmlns:cx3="http://schemas.microsoft.com/office/drawing/2016/5/9/chartex" xmlns:cx4="http://schemas.microsoft.com/office/drawing/2016/5/10/chartex" xmlns:cx5="http://schemas.microsoft.com/office/drawing/2016/5/11/chartex" xmlns:cx6="http://schemas.microsoft.com/office/drawing/2016/5/12/chartex" xmlns:cx7="http://schemas.microsoft.com/office/drawing/2016/5/13/chartex" xmlns:cx8="http://schemas.microsoft.com/office/drawing/2016/5/14/chartex" xmlns:mc="http://schemas.openxmlformats.org/markup-compatibility/2006" xmlns:aink="http://schemas.microsoft.com/office/drawing/2016/ink" xmlns:am3d="http://schemas.microsoft.com/office/drawing/2017/model3d" xmlns:o="urn:schemas-microsoft-com:office:office" xmlns:oel="http://schemas.microsoft.com/office/2019/extlst" xmlns:r="http://schemas.openxmlformats.org/officeDocument/2006/relationships" xmlns:m="http://schemas.openxmlformats.org/officeDocument/2006/math" xmlns:v="urn:schemas-microsoft-com:vml" xmlns:wp14="http://schemas.microsoft.com/office/word/2010/wordprocessingDrawing" xmlns:wp="http://schemas.openxmlformats.org/drawingml/2006/wordprocessingDrawing" xmlns:w10="urn:schemas-microsoft-com:office:word" xmlns:w="http://schemas.openxmlformats.org/wordprocessingml/2006/main" xmlns:w14="http://schemas.microsoft.com/office/word/2010/wordml" xmlns:w15="http://schemas.microsoft.com/office/word/2012/wordml" xmlns:w16cex="http://schemas.microsoft.com/office/word/2018/wordml/cex" xmlns:w16cid="http://schemas.microsoft.com/office/word/2016/wordml/cid" xmlns:w16="http://schemas.microsoft.com/office/word/2018/wordml" xmlns:w16du="http://schemas.microsoft.com/office/word/2023/wordml/word16du" xmlns:w16sdtdh="http://schemas.microsoft.com/office/word/2020/wordml/sdtdatahash" xmlns:w16se="http://schemas.microsoft.com/office/word/2015/wordml/symex" xmlns:wpg="http://schemas.microsoft.com/office/word/2010/wordprocessingGroup" xmlns:wpi="http://schemas.microsoft.com/office/word/2010/wordprocessingInk" xmlns:wne="http://schemas.microsoft.com/office/word/2006/wordml" xmlns:wps="http://schemas.microsoft.com/office/word/2010/wordprocessingShape" mc:Ignorable="w14 w15 w16se w16cid w16 w16cex w16sdtdh w16du wp14">
   <w:abstractNum w:abstractNumId="0" w15:restartNumberingAfterBreak="0">
     <w:nsid w:val="00FC6689"/>
     <w:multiLevelType w:val="hybridMultilevel"/>
@@ -10239,7 +10892,7 @@
 </file>
 
 <file path=word/styles.xml><?xml version="1.0" encoding="utf-8"?>
-<w:styles xmlns:mc="http://schemas.openxmlformats.org/markup-compatibility/2006" xmlns:r="http://schemas.openxmlformats.org/officeDocument/2006/relationships" xmlns:w="http://schemas.openxmlformats.org/wordprocessingml/2006/main" xmlns:w14="http://schemas.microsoft.com/office/word/2010/wordml" xmlns:w15="http://schemas.microsoft.com/office/word/2012/wordml" xmlns:w16cex="http://schemas.microsoft.com/office/word/2018/wordml/cex" xmlns:w16cid="http://schemas.microsoft.com/office/word/2016/wordml/cid" xmlns:w16="http://schemas.microsoft.com/office/word/2018/wordml" xmlns:w16sdtdh="http://schemas.microsoft.com/office/word/2020/wordml/sdtdatahash" xmlns:w16se="http://schemas.microsoft.com/office/word/2015/wordml/symex" mc:Ignorable="w14 w15 w16se w16cid w16 w16cex w16sdtdh">
+<w:styles xmlns:mc="http://schemas.openxmlformats.org/markup-compatibility/2006" xmlns:r="http://schemas.openxmlformats.org/officeDocument/2006/relationships" xmlns:w="http://schemas.openxmlformats.org/wordprocessingml/2006/main" xmlns:w14="http://schemas.microsoft.com/office/word/2010/wordml" xmlns:w15="http://schemas.microsoft.com/office/word/2012/wordml" xmlns:w16cex="http://schemas.microsoft.com/office/word/2018/wordml/cex" xmlns:w16cid="http://schemas.microsoft.com/office/word/2016/wordml/cid" xmlns:w16="http://schemas.microsoft.com/office/word/2018/wordml" xmlns:w16du="http://schemas.microsoft.com/office/word/2023/wordml/word16du" xmlns:w16sdtdh="http://schemas.microsoft.com/office/word/2020/wordml/sdtdatahash" xmlns:w16se="http://schemas.microsoft.com/office/word/2015/wordml/symex" mc:Ignorable="w14 w15 w16se w16cid w16 w16cex w16sdtdh w16du">
   <w:docDefaults>
     <w:rPrDefault>
       <w:rPr>

</xml_diff>

<commit_message>
fix show err in net recv msg
</commit_message>
<xml_diff>
--- a/Doc/高级时钟项目架构设计.docx
+++ b/Doc/高级时钟项目架构设计.docx
@@ -476,7 +476,7 @@
           <v:shape id="_x0000_i1025" type="#_x0000_t75" style="width:5in;height:4in" o:ole="">
             <v:imagedata r:id="rId8" o:title=""/>
           </v:shape>
-          <o:OLEObject Type="Embed" ProgID="Visio.Drawing.11" ShapeID="_x0000_i1025" DrawAspect="Content" ObjectID="_1772309941" r:id="rId9"/>
+          <o:OLEObject Type="Embed" ProgID="Visio.Drawing.11" ShapeID="_x0000_i1025" DrawAspect="Content" ObjectID="_1774035145" r:id="rId9"/>
         </w:object>
       </w:r>
     </w:p>
@@ -7483,7 +7483,6 @@
             <w:pPr>
               <w:jc w:val="center"/>
               <w:rPr>
-                <w:rFonts w:hint="eastAsia"/>
                 <w:color w:val="000000" w:themeColor="text1"/>
               </w:rPr>
             </w:pPr>
@@ -7577,7 +7576,6 @@
       <w:pPr>
         <w:spacing w:beforeLines="100" w:before="312"/>
         <w:rPr>
-          <w:rFonts w:hint="eastAsia"/>
           <w:color w:val="000000" w:themeColor="text1"/>
         </w:rPr>
       </w:pPr>
@@ -7854,7 +7852,7 @@
           <w:rFonts w:hint="eastAsia"/>
           <w:color w:val="000000" w:themeColor="text1"/>
         </w:rPr>
-        <w:t>7</w:t>
+        <w:t>6</w:t>
       </w:r>
       <w:r>
         <w:rPr>
@@ -7868,72 +7866,9 @@
       <w:pPr>
         <w:spacing w:beforeLines="100" w:before="312"/>
         <w:rPr>
-          <w:rFonts w:hint="eastAsia"/>
-          <w:color w:val="000000" w:themeColor="text1"/>
-        </w:rPr>
-      </w:pPr>
-      <w:r>
-        <w:rPr>
-          <w:rFonts w:hint="eastAsia"/>
-          <w:color w:val="000000" w:themeColor="text1"/>
-        </w:rPr>
-        <w:t>第一个字节是结果信息，</w:t>
-      </w:r>
-      <w:r>
-        <w:rPr>
-          <w:color w:val="000000" w:themeColor="text1"/>
-        </w:rPr>
-        <w:t>00</w:t>
-      </w:r>
-      <w:r>
-        <w:rPr>
-          <w:rFonts w:hint="eastAsia"/>
-          <w:color w:val="000000" w:themeColor="text1"/>
-        </w:rPr>
-        <w:t>：成功</w:t>
-      </w:r>
-      <w:r>
-        <w:rPr>
-          <w:rFonts w:hint="eastAsia"/>
-          <w:color w:val="000000" w:themeColor="text1"/>
-        </w:rPr>
-        <w:t xml:space="preserve"> </w:t>
-      </w:r>
-      <w:r>
-        <w:rPr>
-          <w:rFonts w:hint="eastAsia"/>
-          <w:color w:val="000000" w:themeColor="text1"/>
-        </w:rPr>
-        <w:t>其他：</w:t>
-      </w:r>
-      <w:r>
-        <w:rPr>
-          <w:rFonts w:hint="eastAsia"/>
-          <w:color w:val="000000" w:themeColor="text1"/>
-        </w:rPr>
-        <w:t>errcode</w:t>
-      </w:r>
-      <w:r>
-        <w:rPr>
-          <w:color w:val="000000" w:themeColor="text1"/>
-        </w:rPr>
-        <w:t xml:space="preserve"> </w:t>
-      </w:r>
-    </w:p>
-    <w:p>
-      <w:pPr>
-        <w:spacing w:beforeLines="100" w:before="312"/>
-        <w:rPr>
-          <w:color w:val="000000" w:themeColor="text1"/>
-        </w:rPr>
-      </w:pPr>
-      <w:r>
-        <w:rPr>
-          <w:rFonts w:hint="eastAsia"/>
-          <w:color w:val="000000" w:themeColor="text1"/>
-        </w:rPr>
-        <w:t>其他</w:t>
-      </w:r>
+          <w:color w:val="000000" w:themeColor="text1"/>
+        </w:rPr>
+      </w:pPr>
       <w:r>
         <w:rPr>
           <w:rFonts w:hint="eastAsia"/>
@@ -8687,6 +8622,7 @@
         <w:rPr>
           <w:rFonts w:hint="eastAsia"/>
         </w:rPr>
+        <w:lastRenderedPageBreak/>
         <w:t>是由于没有安装</w:t>
       </w:r>
       <w:r>

</xml_diff>